<commit_message>
finitions vue interventions, détection problème suppresion quand plusieurs interventions, problème reste à régler.
</commit_message>
<xml_diff>
--- a/doc/Logbook.docx
+++ b/doc/Logbook.docx
@@ -26,7 +26,23 @@
         <w:t>’</w:t>
       </w:r>
       <w:r>
-        <w:t>ve decided to use nodeJS and expressJS for the backend.</w:t>
+        <w:t xml:space="preserve">ve decided to use </w:t>
+      </w:r>
+      <w:proofErr w:type="spellStart"/>
+      <w:r>
+        <w:t>nodeJS</w:t>
+      </w:r>
+      <w:proofErr w:type="spellEnd"/>
+      <w:r>
+        <w:t xml:space="preserve"> and </w:t>
+      </w:r>
+      <w:proofErr w:type="spellStart"/>
+      <w:r>
+        <w:t>expressJS</w:t>
+      </w:r>
+      <w:proofErr w:type="spellEnd"/>
+      <w:r>
+        <w:t xml:space="preserve"> for the backend.</w:t>
       </w:r>
       <w:r>
         <w:br/>
@@ -36,7 +52,15 @@
     <w:p/>
     <w:p>
       <w:r>
-        <w:t>They’ll be used to build a RESTfull API to communicate with a MySQL database (see if maybe it would be better to save data directly in HUG temp database).</w:t>
+        <w:t xml:space="preserve">They’ll be used to build a </w:t>
+      </w:r>
+      <w:proofErr w:type="spellStart"/>
+      <w:r>
+        <w:t>RESTfull</w:t>
+      </w:r>
+      <w:proofErr w:type="spellEnd"/>
+      <w:r>
+        <w:t xml:space="preserve"> API to communicate with a MySQL database (see if maybe it would be better to save data directly in HUG temp database).</w:t>
       </w:r>
     </w:p>
     <w:p>
@@ -49,7 +73,15 @@
     </w:p>
     <w:p>
       <w:r>
-        <w:t>We’ve talked with Mr. Gluck about the scope of the project and redefined it a little by adding IBeacon detection and location within the HUG mainframe.</w:t>
+        <w:t xml:space="preserve">We’ve talked with Mr. Gluck about the scope of the project and redefined it a little by adding </w:t>
+      </w:r>
+      <w:proofErr w:type="spellStart"/>
+      <w:r>
+        <w:t>IBeacon</w:t>
+      </w:r>
+      <w:proofErr w:type="spellEnd"/>
+      <w:r>
+        <w:t xml:space="preserve"> detection and location within the HUG mainframe.</w:t>
       </w:r>
       <w:r>
         <w:br/>
@@ -58,19 +90,66 @@
     </w:p>
     <w:p>
       <w:r>
-        <w:t>We decided to switch to native applications both on android and ios.</w:t>
+        <w:t xml:space="preserve">We decided to switch to native applications both on android and </w:t>
+      </w:r>
+      <w:proofErr w:type="spellStart"/>
+      <w:r>
+        <w:t>ios</w:t>
+      </w:r>
+      <w:proofErr w:type="spellEnd"/>
+      <w:r>
+        <w:t>.</w:t>
       </w:r>
       <w:r>
         <w:br/>
-        <w:t>I now have to search and find the best suited framework between ionic phonegap and apache cordova to build my application.</w:t>
+        <w:t xml:space="preserve">I now have to search and find the </w:t>
+      </w:r>
+      <w:proofErr w:type="gramStart"/>
+      <w:r>
+        <w:t>best suited</w:t>
+      </w:r>
+      <w:proofErr w:type="gramEnd"/>
+      <w:r>
+        <w:t xml:space="preserve"> framework between ionic </w:t>
+      </w:r>
+      <w:proofErr w:type="spellStart"/>
+      <w:r>
+        <w:t>phonegap</w:t>
+      </w:r>
+      <w:proofErr w:type="spellEnd"/>
+      <w:r>
+        <w:t xml:space="preserve"> and apache </w:t>
+      </w:r>
+      <w:proofErr w:type="spellStart"/>
+      <w:r>
+        <w:t>cordova</w:t>
+      </w:r>
+      <w:proofErr w:type="spellEnd"/>
+      <w:r>
+        <w:t xml:space="preserve"> to build my application.</w:t>
       </w:r>
     </w:p>
     <w:p>
       <w:r>
         <w:t xml:space="preserve">We talked with </w:t>
       </w:r>
-      <w:r>
-        <w:t>Mr.Ehrler about my gantt chart and what where the main issues that had to be fixed. Basically I had to add some simple technical description a little more in depth than what I did for each main task.</w:t>
+      <w:proofErr w:type="spellStart"/>
+      <w:r>
+        <w:t>Mr.Ehrler</w:t>
+      </w:r>
+      <w:proofErr w:type="spellEnd"/>
+      <w:r>
+        <w:t xml:space="preserve"> about my </w:t>
+      </w:r>
+      <w:proofErr w:type="spellStart"/>
+      <w:proofErr w:type="gramStart"/>
+      <w:r>
+        <w:t>gantt</w:t>
+      </w:r>
+      <w:proofErr w:type="spellEnd"/>
+      <w:proofErr w:type="gramEnd"/>
+      <w:r>
+        <w:t xml:space="preserve"> chart and what where the main issues that had to be fixed. Basically I had to add some simple technical description a little more in depth than what I did for each main task.</w:t>
       </w:r>
     </w:p>
     <w:p>
@@ -90,22 +169,77 @@
       </w:r>
     </w:p>
     <w:p>
-      <w:r>
-        <w:t>Phonegap is basically apache cordova with addons for adobe softwares which I have no interest using.</w:t>
-      </w:r>
-    </w:p>
-    <w:p>
-      <w:r>
-        <w:t>Apache cordova is great and would have worked just fine but I would have had to redo a lot of work and spend time learning their API.</w:t>
-      </w:r>
-    </w:p>
-    <w:p>
-      <w:r>
-        <w:t>Why Ionic was a better fit and cordova ?</w:t>
-      </w:r>
+      <w:proofErr w:type="spellStart"/>
+      <w:r>
+        <w:t>Phonegap</w:t>
+      </w:r>
+      <w:proofErr w:type="spellEnd"/>
+      <w:r>
+        <w:t xml:space="preserve"> is basically apache </w:t>
+      </w:r>
+      <w:proofErr w:type="spellStart"/>
+      <w:r>
+        <w:t>cordova</w:t>
+      </w:r>
+      <w:proofErr w:type="spellEnd"/>
+      <w:r>
+        <w:t xml:space="preserve"> with </w:t>
+      </w:r>
+      <w:proofErr w:type="spellStart"/>
+      <w:r>
+        <w:t>addons</w:t>
+      </w:r>
+      <w:proofErr w:type="spellEnd"/>
+      <w:r>
+        <w:t xml:space="preserve"> for adobe </w:t>
+      </w:r>
+      <w:proofErr w:type="spellStart"/>
+      <w:r>
+        <w:t>softwares</w:t>
+      </w:r>
+      <w:proofErr w:type="spellEnd"/>
+      <w:r>
+        <w:t xml:space="preserve"> which I have no interest using.</w:t>
+      </w:r>
+    </w:p>
+    <w:p>
+      <w:r>
+        <w:t xml:space="preserve">Apache </w:t>
+      </w:r>
+      <w:proofErr w:type="spellStart"/>
+      <w:r>
+        <w:t>cordova</w:t>
+      </w:r>
+      <w:proofErr w:type="spellEnd"/>
+      <w:r>
+        <w:t xml:space="preserve"> is great and would have worked just fine but I would have had to redo a lot of work and spend time learning their API.</w:t>
+      </w:r>
+    </w:p>
+    <w:p>
+      <w:r>
+        <w:t xml:space="preserve">Why Ionic was a better fit and </w:t>
+      </w:r>
+      <w:proofErr w:type="spellStart"/>
+      <w:proofErr w:type="gramStart"/>
+      <w:r>
+        <w:t>cordova</w:t>
+      </w:r>
+      <w:proofErr w:type="spellEnd"/>
+      <w:r>
+        <w:t xml:space="preserve"> ?</w:t>
+      </w:r>
+      <w:proofErr w:type="gramEnd"/>
       <w:r>
         <w:br/>
-        <w:t>Ionic is based on angularJS, which is great because it was part of what I learned to use during my semester project so I would be able to save a lot of time using it.</w:t>
+        <w:t xml:space="preserve">Ionic is based on </w:t>
+      </w:r>
+      <w:proofErr w:type="spellStart"/>
+      <w:r>
+        <w:t>angularJS</w:t>
+      </w:r>
+      <w:proofErr w:type="spellEnd"/>
+      <w:r>
+        <w:t>, which is great because it was part of what I learned to use during my semester project so I would be able to save a lot of time using it.</w:t>
       </w:r>
     </w:p>
     <w:p>
@@ -115,7 +249,15 @@
     </w:p>
     <w:p>
       <w:r>
-        <w:t xml:space="preserve">Both are based on web technologies and have the ability to work with IBeacon. </w:t>
+        <w:t xml:space="preserve">Both are based on web technologies and have the ability to work with </w:t>
+      </w:r>
+      <w:proofErr w:type="spellStart"/>
+      <w:r>
+        <w:t>IBeacon</w:t>
+      </w:r>
+      <w:proofErr w:type="spellEnd"/>
+      <w:r>
+        <w:t xml:space="preserve">. </w:t>
       </w:r>
     </w:p>
     <w:p>
@@ -128,7 +270,31 @@
     </w:p>
     <w:p>
       <w:r>
-        <w:t>I’ve finished updating my gantt chart and sent it to Mr.Gluck and Mr.Ehrler.</w:t>
+        <w:t xml:space="preserve">I’ve finished updating my </w:t>
+      </w:r>
+      <w:proofErr w:type="spellStart"/>
+      <w:r>
+        <w:t>gantt</w:t>
+      </w:r>
+      <w:proofErr w:type="spellEnd"/>
+      <w:r>
+        <w:t xml:space="preserve"> chart and sent it to </w:t>
+      </w:r>
+      <w:proofErr w:type="spellStart"/>
+      <w:r>
+        <w:t>Mr.Gluck</w:t>
+      </w:r>
+      <w:proofErr w:type="spellEnd"/>
+      <w:r>
+        <w:t xml:space="preserve"> and </w:t>
+      </w:r>
+      <w:proofErr w:type="spellStart"/>
+      <w:r>
+        <w:t>Mr.Ehrler</w:t>
+      </w:r>
+      <w:proofErr w:type="spellEnd"/>
+      <w:r>
+        <w:t>.</w:t>
       </w:r>
     </w:p>
     <w:p>
@@ -149,8 +315,6 @@
       <w:r>
         <w:t xml:space="preserve">Here’s a list of those </w:t>
       </w:r>
-      <w:bookmarkStart w:id="0" w:name="_GoBack"/>
-      <w:bookmarkEnd w:id="0"/>
       <w:r>
         <w:t>advantages:</w:t>
       </w:r>
@@ -164,10 +328,7 @@
         </w:numPr>
       </w:pPr>
       <w:r>
-        <w:t>L</w:t>
-      </w:r>
-      <w:r>
-        <w:t>ess coupling. Because of the strict separation of logical blocks of code, cross-referencing between features is discouraged. If you’re going to have a feature that depends on another feature, you’ll have to explicitly specify this by having one module require another. It’s a little more work, but you’ll think twice before doing so and it makes the relationship a lot easier to spot.</w:t>
+        <w:t>Less coupling. Because of the strict separation of logical blocks of code, cross-referencing between features is discouraged. If you’re going to have a feature that depends on another feature, you’ll have to explicitly specify this by having one module require another. It’s a little more work, but you’ll think twice before doing so and it makes the relationship a lot easier to spot.</w:t>
       </w:r>
       <w:r>
         <w:br/>
@@ -231,7 +392,366 @@
       </w:r>
     </w:p>
     <w:p/>
+    <w:p>
+      <w:pPr>
+        <w:pStyle w:val="Titre1"/>
+      </w:pPr>
+      <w:r>
+        <w:t>01.05</w:t>
+      </w:r>
+    </w:p>
     <w:p/>
+    <w:p>
+      <w:proofErr w:type="gramStart"/>
+      <w:r>
+        <w:t>Official state vacation</w:t>
+      </w:r>
+      <w:r>
+        <w:t xml:space="preserve"> (fête du travail)</w:t>
+      </w:r>
+      <w:r>
+        <w:t>.</w:t>
+      </w:r>
+      <w:proofErr w:type="gramEnd"/>
+    </w:p>
+    <w:p>
+      <w:pPr>
+        <w:pStyle w:val="Titre1"/>
+      </w:pPr>
+      <w:r>
+        <w:t>04.05</w:t>
+      </w:r>
+    </w:p>
+    <w:p>
+      <w:r>
+        <w:t xml:space="preserve">I experienced some issues with </w:t>
+      </w:r>
+      <w:proofErr w:type="spellStart"/>
+      <w:r>
+        <w:t>github</w:t>
+      </w:r>
+      <w:proofErr w:type="spellEnd"/>
+      <w:r>
+        <w:t xml:space="preserve"> refusing to work properly as I changed my username. Fixed it by reconfiguring my default credentials on all my devices.</w:t>
+      </w:r>
+    </w:p>
+    <w:p>
+      <w:r>
+        <w:t>Didn’t work so much this day…</w:t>
+      </w:r>
+    </w:p>
+    <w:p>
+      <w:pPr>
+        <w:pStyle w:val="Titre1"/>
+      </w:pPr>
+      <w:r>
+        <w:t>05.05</w:t>
+      </w:r>
+    </w:p>
+    <w:p>
+      <w:r>
+        <w:t xml:space="preserve">I’ve almost finished the Interventions view, which lacks a few functionalities that I can’t implement for now. I need to ask a few questions to Mr. </w:t>
+      </w:r>
+      <w:proofErr w:type="spellStart"/>
+      <w:r>
+        <w:t>Ehrler</w:t>
+      </w:r>
+      <w:proofErr w:type="spellEnd"/>
+      <w:r>
+        <w:t xml:space="preserve"> about </w:t>
+      </w:r>
+      <w:r>
+        <w:t xml:space="preserve">the </w:t>
+      </w:r>
+      <w:proofErr w:type="gramStart"/>
+      <w:r>
+        <w:t>nurses</w:t>
+      </w:r>
+      <w:proofErr w:type="gramEnd"/>
+      <w:r>
+        <w:t xml:space="preserve"> schedule. </w:t>
+      </w:r>
+    </w:p>
+    <w:p>
+      <w:r>
+        <w:t xml:space="preserve">I also had some issues with the data.xml file (the one containing all the sample </w:t>
+      </w:r>
+      <w:proofErr w:type="spellStart"/>
+      <w:r>
+        <w:t>dev</w:t>
+      </w:r>
+      <w:proofErr w:type="spellEnd"/>
+      <w:r>
+        <w:t xml:space="preserve"> data from the HUG), it was not imported properly on the ionic view app which is suppose to be the live preview of my app for </w:t>
+      </w:r>
+      <w:proofErr w:type="spellStart"/>
+      <w:r>
+        <w:t>Mr</w:t>
+      </w:r>
+      <w:proofErr w:type="spellEnd"/>
+      <w:r>
+        <w:t xml:space="preserve"> Gluck and Mr. </w:t>
+      </w:r>
+      <w:proofErr w:type="spellStart"/>
+      <w:r>
+        <w:t>Erhler</w:t>
+      </w:r>
+      <w:proofErr w:type="spellEnd"/>
+      <w:r>
+        <w:t>.</w:t>
+      </w:r>
+      <w:r>
+        <w:br/>
+        <w:t>I decided to host this file on my own private server and allow CORS (</w:t>
+      </w:r>
+      <w:r>
+        <w:rPr>
+          <w:b/>
+        </w:rPr>
+        <w:t>C</w:t>
+      </w:r>
+      <w:r>
+        <w:t>ross-</w:t>
+      </w:r>
+      <w:r>
+        <w:rPr>
+          <w:b/>
+        </w:rPr>
+        <w:t>O</w:t>
+      </w:r>
+      <w:r>
+        <w:t xml:space="preserve">rigin </w:t>
+      </w:r>
+      <w:proofErr w:type="spellStart"/>
+      <w:r>
+        <w:rPr>
+          <w:b/>
+        </w:rPr>
+        <w:t>R</w:t>
+      </w:r>
+      <w:r>
+        <w:t>essource</w:t>
+      </w:r>
+      <w:proofErr w:type="spellEnd"/>
+      <w:r>
+        <w:t xml:space="preserve"> </w:t>
+      </w:r>
+      <w:r>
+        <w:rPr>
+          <w:b/>
+        </w:rPr>
+        <w:t>S</w:t>
+      </w:r>
+      <w:r>
+        <w:t>haring) on this specific repository.</w:t>
+      </w:r>
+    </w:p>
+    <w:p>
+      <w:r>
+        <w:t>It works fine now.</w:t>
+      </w:r>
+    </w:p>
+    <w:p>
+      <w:r>
+        <w:t xml:space="preserve">I’ve added a header to the </w:t>
+      </w:r>
+      <w:proofErr w:type="gramStart"/>
+      <w:r>
+        <w:t>view which</w:t>
+      </w:r>
+      <w:proofErr w:type="gramEnd"/>
+      <w:r>
+        <w:t xml:space="preserve"> allow the user to delete acts or reach the menu by sliding his finger on the left direction or clicking on the hamburger logo.</w:t>
+      </w:r>
+    </w:p>
+    <w:p>
+      <w:r>
+        <w:t xml:space="preserve">What’s left for the intervention </w:t>
+      </w:r>
+      <w:proofErr w:type="gramStart"/>
+      <w:r>
+        <w:t>view ?</w:t>
+      </w:r>
+      <w:proofErr w:type="gramEnd"/>
+    </w:p>
+    <w:p>
+      <w:pPr>
+        <w:pStyle w:val="Paragraphedeliste"/>
+        <w:numPr>
+          <w:ilvl w:val="0"/>
+          <w:numId w:val="2"/>
+        </w:numPr>
+      </w:pPr>
+      <w:r>
+        <w:t>Automatic scrolling to the current time appropriate acts</w:t>
+      </w:r>
+    </w:p>
+    <w:p>
+      <w:pPr>
+        <w:pStyle w:val="Paragraphedeliste"/>
+        <w:numPr>
+          <w:ilvl w:val="0"/>
+          <w:numId w:val="2"/>
+        </w:numPr>
+      </w:pPr>
+      <w:r>
+        <w:t>Only show the acts to be performed on the nurse’s shift (can’t be done now)</w:t>
+      </w:r>
+    </w:p>
+    <w:p>
+      <w:r>
+        <w:rPr>
+          <w:noProof/>
+          <w:lang w:val="fr-FR" w:eastAsia="fr-FR"/>
+        </w:rPr>
+        <w:drawing>
+          <wp:anchor distT="0" distB="0" distL="114300" distR="114300" simplePos="0" relativeHeight="251658240" behindDoc="0" locked="0" layoutInCell="1" allowOverlap="1" wp14:anchorId="7C21D60A" wp14:editId="634BAC68">
+            <wp:simplePos x="0" y="0"/>
+            <wp:positionH relativeFrom="column">
+              <wp:align>center</wp:align>
+            </wp:positionH>
+            <wp:positionV relativeFrom="paragraph">
+              <wp:posOffset>815340</wp:posOffset>
+            </wp:positionV>
+            <wp:extent cx="1998980" cy="3997960"/>
+            <wp:effectExtent l="0" t="0" r="7620" b="0"/>
+            <wp:wrapTopAndBottom/>
+            <wp:docPr id="1" name="Image 1"/>
+            <wp:cNvGraphicFramePr>
+              <a:graphicFrameLocks xmlns:a="http://schemas.openxmlformats.org/drawingml/2006/main" noChangeAspect="1"/>
+            </wp:cNvGraphicFramePr>
+            <a:graphic xmlns:a="http://schemas.openxmlformats.org/drawingml/2006/main">
+              <a:graphicData uri="http://schemas.openxmlformats.org/drawingml/2006/picture">
+                <pic:pic xmlns:pic="http://schemas.openxmlformats.org/drawingml/2006/picture">
+                  <pic:nvPicPr>
+                    <pic:cNvPr id="0" name="tile design demo.png"/>
+                    <pic:cNvPicPr/>
+                  </pic:nvPicPr>
+                  <pic:blipFill>
+                    <a:blip r:embed="rId6">
+                      <a:extLst>
+                        <a:ext uri="{28A0092B-C50C-407E-A947-70E740481C1C}">
+                          <a14:useLocalDpi xmlns:a14="http://schemas.microsoft.com/office/drawing/2010/main" val="0"/>
+                        </a:ext>
+                      </a:extLst>
+                    </a:blip>
+                    <a:stretch>
+                      <a:fillRect/>
+                    </a:stretch>
+                  </pic:blipFill>
+                  <pic:spPr>
+                    <a:xfrm>
+                      <a:off x="0" y="0"/>
+                      <a:ext cx="1998980" cy="3997960"/>
+                    </a:xfrm>
+                    <a:prstGeom prst="rect">
+                      <a:avLst/>
+                    </a:prstGeom>
+                    <a:extLst>
+                      <a:ext uri="{FAA26D3D-D897-4be2-8F04-BA451C77F1D7}">
+                        <ma14:placeholderFlag xmlns:ma14="http://schemas.microsoft.com/office/mac/drawingml/2011/main"/>
+                      </a:ext>
+                    </a:extLst>
+                  </pic:spPr>
+                </pic:pic>
+              </a:graphicData>
+            </a:graphic>
+            <wp14:sizeRelH relativeFrom="page">
+              <wp14:pctWidth>0</wp14:pctWidth>
+            </wp14:sizeRelH>
+            <wp14:sizeRelV relativeFrom="page">
+              <wp14:pctHeight>0</wp14:pctHeight>
+            </wp14:sizeRelV>
+          </wp:anchor>
+        </w:drawing>
+      </w:r>
+      <w:r>
+        <w:t xml:space="preserve">I’ve also thought of a </w:t>
+      </w:r>
+      <w:proofErr w:type="gramStart"/>
+      <w:r>
+        <w:t>2</w:t>
+      </w:r>
+      <w:r>
+        <w:rPr>
+          <w:vertAlign w:val="superscript"/>
+        </w:rPr>
+        <w:t>nd</w:t>
+      </w:r>
+      <w:r>
+        <w:t xml:space="preserve">  layout</w:t>
+      </w:r>
+      <w:proofErr w:type="gramEnd"/>
+      <w:r>
+        <w:t xml:space="preserve"> presentation for the intervention view.</w:t>
+      </w:r>
+    </w:p>
+    <w:p>
+      <w:r>
+        <w:t xml:space="preserve">I could use tile </w:t>
+      </w:r>
+      <w:proofErr w:type="gramStart"/>
+      <w:r>
+        <w:t>design</w:t>
+      </w:r>
+      <w:r>
+        <w:t xml:space="preserve"> :</w:t>
+      </w:r>
+      <w:proofErr w:type="gramEnd"/>
+    </w:p>
+    <w:p/>
+    <w:p>
+      <w:pPr>
+        <w:pStyle w:val="Titre1"/>
+      </w:pPr>
+      <w:r>
+        <w:t>06</w:t>
+      </w:r>
+      <w:r>
+        <w:t>.05</w:t>
+      </w:r>
+    </w:p>
+    <w:p>
+      <w:r>
+        <w:t xml:space="preserve">I’ve asked 3 other bachelor students what they think about the interface I built for the interventions view and then to compare it with the old one. </w:t>
+      </w:r>
+    </w:p>
+    <w:p>
+      <w:r>
+        <w:t xml:space="preserve">I’ve received good feedback from </w:t>
+      </w:r>
+      <w:proofErr w:type="gramStart"/>
+      <w:r>
+        <w:t>it,</w:t>
+      </w:r>
+      <w:proofErr w:type="gramEnd"/>
+      <w:r>
+        <w:t xml:space="preserve"> they understood easily how it would work and were familiar with the data representation which they said was clearer than the old one.</w:t>
+      </w:r>
+    </w:p>
+    <w:p>
+      <w:r>
+        <w:t>I’ve also showed them my wireframe for the alternative view of the intervention page, they said I should keep the text otherwise it would be too hard to remember which logo represent which intervention</w:t>
+      </w:r>
+    </w:p>
+    <w:p>
+      <w:r>
+        <w:t xml:space="preserve">I’ve </w:t>
+      </w:r>
+      <w:proofErr w:type="spellStart"/>
+      <w:r>
+        <w:t>wireframed</w:t>
+      </w:r>
+      <w:proofErr w:type="spellEnd"/>
+      <w:r>
+        <w:t xml:space="preserve"> the vital sign view.</w:t>
+      </w:r>
+      <w:bookmarkStart w:id="0" w:name="_GoBack"/>
+      <w:bookmarkEnd w:id="0"/>
+      <w:r>
+        <w:t xml:space="preserve"> </w:t>
+      </w:r>
+    </w:p>
     <w:sectPr>
       <w:pgSz w:w="11900" w:h="16840"/>
       <w:pgMar w:top="1417" w:right="1417" w:bottom="1417" w:left="1417" w:header="708" w:footer="708" w:gutter="0"/>
@@ -356,8 +876,124 @@
       </w:rPr>
     </w:lvl>
   </w:abstractNum>
+  <w:abstractNum w:abstractNumId="1">
+    <w:nsid w:val="77EF4BF8"/>
+    <w:multiLevelType w:val="hybridMultilevel"/>
+    <w:tmpl w:val="53821B08"/>
+    <w:lvl w:ilvl="0" w:tplc="040C0001">
+      <w:start w:val="1"/>
+      <w:numFmt w:val="bullet"/>
+      <w:lvlText w:val=""/>
+      <w:lvlJc w:val="left"/>
+      <w:pPr>
+        <w:ind w:left="720" w:hanging="360"/>
+      </w:pPr>
+      <w:rPr>
+        <w:rFonts w:ascii="Symbol" w:hAnsi="Symbol" w:hint="default"/>
+      </w:rPr>
+    </w:lvl>
+    <w:lvl w:ilvl="1" w:tplc="040C0003" w:tentative="1">
+      <w:start w:val="1"/>
+      <w:numFmt w:val="bullet"/>
+      <w:lvlText w:val="o"/>
+      <w:lvlJc w:val="left"/>
+      <w:pPr>
+        <w:ind w:left="1440" w:hanging="360"/>
+      </w:pPr>
+      <w:rPr>
+        <w:rFonts w:ascii="Courier New" w:hAnsi="Courier New" w:hint="default"/>
+      </w:rPr>
+    </w:lvl>
+    <w:lvl w:ilvl="2" w:tplc="040C0005" w:tentative="1">
+      <w:start w:val="1"/>
+      <w:numFmt w:val="bullet"/>
+      <w:lvlText w:val=""/>
+      <w:lvlJc w:val="left"/>
+      <w:pPr>
+        <w:ind w:left="2160" w:hanging="360"/>
+      </w:pPr>
+      <w:rPr>
+        <w:rFonts w:ascii="Wingdings" w:hAnsi="Wingdings" w:hint="default"/>
+      </w:rPr>
+    </w:lvl>
+    <w:lvl w:ilvl="3" w:tplc="040C0001" w:tentative="1">
+      <w:start w:val="1"/>
+      <w:numFmt w:val="bullet"/>
+      <w:lvlText w:val=""/>
+      <w:lvlJc w:val="left"/>
+      <w:pPr>
+        <w:ind w:left="2880" w:hanging="360"/>
+      </w:pPr>
+      <w:rPr>
+        <w:rFonts w:ascii="Symbol" w:hAnsi="Symbol" w:hint="default"/>
+      </w:rPr>
+    </w:lvl>
+    <w:lvl w:ilvl="4" w:tplc="040C0003" w:tentative="1">
+      <w:start w:val="1"/>
+      <w:numFmt w:val="bullet"/>
+      <w:lvlText w:val="o"/>
+      <w:lvlJc w:val="left"/>
+      <w:pPr>
+        <w:ind w:left="3600" w:hanging="360"/>
+      </w:pPr>
+      <w:rPr>
+        <w:rFonts w:ascii="Courier New" w:hAnsi="Courier New" w:hint="default"/>
+      </w:rPr>
+    </w:lvl>
+    <w:lvl w:ilvl="5" w:tplc="040C0005" w:tentative="1">
+      <w:start w:val="1"/>
+      <w:numFmt w:val="bullet"/>
+      <w:lvlText w:val=""/>
+      <w:lvlJc w:val="left"/>
+      <w:pPr>
+        <w:ind w:left="4320" w:hanging="360"/>
+      </w:pPr>
+      <w:rPr>
+        <w:rFonts w:ascii="Wingdings" w:hAnsi="Wingdings" w:hint="default"/>
+      </w:rPr>
+    </w:lvl>
+    <w:lvl w:ilvl="6" w:tplc="040C0001" w:tentative="1">
+      <w:start w:val="1"/>
+      <w:numFmt w:val="bullet"/>
+      <w:lvlText w:val=""/>
+      <w:lvlJc w:val="left"/>
+      <w:pPr>
+        <w:ind w:left="5040" w:hanging="360"/>
+      </w:pPr>
+      <w:rPr>
+        <w:rFonts w:ascii="Symbol" w:hAnsi="Symbol" w:hint="default"/>
+      </w:rPr>
+    </w:lvl>
+    <w:lvl w:ilvl="7" w:tplc="040C0003" w:tentative="1">
+      <w:start w:val="1"/>
+      <w:numFmt w:val="bullet"/>
+      <w:lvlText w:val="o"/>
+      <w:lvlJc w:val="left"/>
+      <w:pPr>
+        <w:ind w:left="5760" w:hanging="360"/>
+      </w:pPr>
+      <w:rPr>
+        <w:rFonts w:ascii="Courier New" w:hAnsi="Courier New" w:hint="default"/>
+      </w:rPr>
+    </w:lvl>
+    <w:lvl w:ilvl="8" w:tplc="040C0005" w:tentative="1">
+      <w:start w:val="1"/>
+      <w:numFmt w:val="bullet"/>
+      <w:lvlText w:val=""/>
+      <w:lvlJc w:val="left"/>
+      <w:pPr>
+        <w:ind w:left="6480" w:hanging="360"/>
+      </w:pPr>
+      <w:rPr>
+        <w:rFonts w:ascii="Wingdings" w:hAnsi="Wingdings" w:hint="default"/>
+      </w:rPr>
+    </w:lvl>
+  </w:abstractNum>
   <w:num w:numId="1">
     <w:abstractNumId w:val="0"/>
+  </w:num>
+  <w:num w:numId="2">
+    <w:abstractNumId w:val="1"/>
   </w:num>
 </w:numbering>
 </file>
@@ -676,6 +1312,37 @@
       <w:contextualSpacing/>
     </w:pPr>
   </w:style>
+  <w:style w:type="paragraph" w:styleId="Textedebulles">
+    <w:name w:val="Balloon Text"/>
+    <w:basedOn w:val="Normal"/>
+    <w:link w:val="TextedebullesCar"/>
+    <w:uiPriority w:val="99"/>
+    <w:semiHidden/>
+    <w:unhideWhenUsed/>
+    <w:rsid w:val="001B6362"/>
+    <w:pPr>
+      <w:spacing w:after="0"/>
+    </w:pPr>
+    <w:rPr>
+      <w:rFonts w:ascii="Lucida Grande" w:hAnsi="Lucida Grande"/>
+      <w:sz w:val="18"/>
+      <w:szCs w:val="18"/>
+    </w:rPr>
+  </w:style>
+  <w:style w:type="character" w:customStyle="1" w:styleId="TextedebullesCar">
+    <w:name w:val="Texte de bulles Car"/>
+    <w:basedOn w:val="Policepardfaut"/>
+    <w:link w:val="Textedebulles"/>
+    <w:uiPriority w:val="99"/>
+    <w:semiHidden/>
+    <w:rsid w:val="001B6362"/>
+    <w:rPr>
+      <w:rFonts w:ascii="Lucida Grande" w:hAnsi="Lucida Grande"/>
+      <w:sz w:val="18"/>
+      <w:szCs w:val="18"/>
+      <w:lang w:val="en-US"/>
+    </w:rPr>
+  </w:style>
 </w:styles>
 </file>
 
@@ -992,6 +1659,37 @@
       <w:ind w:left="720"/>
       <w:contextualSpacing/>
     </w:pPr>
+  </w:style>
+  <w:style w:type="paragraph" w:styleId="Textedebulles">
+    <w:name w:val="Balloon Text"/>
+    <w:basedOn w:val="Normal"/>
+    <w:link w:val="TextedebullesCar"/>
+    <w:uiPriority w:val="99"/>
+    <w:semiHidden/>
+    <w:unhideWhenUsed/>
+    <w:rsid w:val="001B6362"/>
+    <w:pPr>
+      <w:spacing w:after="0"/>
+    </w:pPr>
+    <w:rPr>
+      <w:rFonts w:ascii="Lucida Grande" w:hAnsi="Lucida Grande"/>
+      <w:sz w:val="18"/>
+      <w:szCs w:val="18"/>
+    </w:rPr>
+  </w:style>
+  <w:style w:type="character" w:customStyle="1" w:styleId="TextedebullesCar">
+    <w:name w:val="Texte de bulles Car"/>
+    <w:basedOn w:val="Policepardfaut"/>
+    <w:link w:val="Textedebulles"/>
+    <w:uiPriority w:val="99"/>
+    <w:semiHidden/>
+    <w:rsid w:val="001B6362"/>
+    <w:rPr>
+      <w:rFonts w:ascii="Lucida Grande" w:hAnsi="Lucida Grande"/>
+      <w:sz w:val="18"/>
+      <w:szCs w:val="18"/>
+      <w:lang w:val="en-US"/>
+    </w:rPr>
   </w:style>
 </w:styles>
 </file>

</xml_diff>

<commit_message>
Still a few fixes to be performed for the view swiching but it finally works now ! You can get the details of a group of acts by clicking on it.
</commit_message>
<xml_diff>
--- a/doc/Logbook.docx
+++ b/doc/Logbook.docx
@@ -746,10 +746,200 @@
       <w:r>
         <w:t xml:space="preserve"> the vital sign view.</w:t>
       </w:r>
+      <w:r>
+        <w:t xml:space="preserve"> </w:t>
+      </w:r>
+    </w:p>
+    <w:p>
+      <w:pPr>
+        <w:pStyle w:val="Titre1"/>
+      </w:pPr>
+      <w:r>
+        <w:t>07</w:t>
+      </w:r>
+      <w:r>
+        <w:t>.05</w:t>
+      </w:r>
+    </w:p>
+    <w:p>
+      <w:r>
+        <w:t>I</w:t>
+      </w:r>
+      <w:r>
+        <w:t>’ve had some trouble adding a</w:t>
+      </w:r>
+      <w:r>
+        <w:t xml:space="preserve"> second module/page to the project as I forgot to include the .</w:t>
+      </w:r>
+      <w:proofErr w:type="spellStart"/>
+      <w:r>
+        <w:t>js</w:t>
+      </w:r>
+      <w:proofErr w:type="spellEnd"/>
+      <w:r>
+        <w:t xml:space="preserve"> file in the main index.html (</w:t>
+      </w:r>
+      <w:r>
+        <w:t>dummy</w:t>
+      </w:r>
+      <w:r>
+        <w:t xml:space="preserve"> error but took me about 1 hour to figure </w:t>
+      </w:r>
+      <w:proofErr w:type="gramStart"/>
+      <w:r>
+        <w:t>out !</w:t>
+      </w:r>
+      <w:proofErr w:type="gramEnd"/>
+      <w:r>
+        <w:t>).</w:t>
+      </w:r>
+      <w:r>
+        <w:br/>
+        <w:t xml:space="preserve">I’ve </w:t>
+      </w:r>
+      <w:proofErr w:type="spellStart"/>
+      <w:r>
+        <w:t>wireframed</w:t>
+      </w:r>
+      <w:proofErr w:type="spellEnd"/>
+      <w:r>
+        <w:t xml:space="preserve"> the vital sign view.</w:t>
+      </w:r>
+    </w:p>
+    <w:p>
+      <w:r>
+        <w:rPr>
+          <w:noProof/>
+          <w:lang w:val="fr-FR" w:eastAsia="fr-FR"/>
+        </w:rPr>
+        <w:drawing>
+          <wp:anchor distT="0" distB="0" distL="114300" distR="114300" simplePos="0" relativeHeight="251660288" behindDoc="0" locked="0" layoutInCell="1" allowOverlap="1" wp14:anchorId="3180A667" wp14:editId="241C3123">
+            <wp:simplePos x="0" y="0"/>
+            <wp:positionH relativeFrom="column">
+              <wp:posOffset>685800</wp:posOffset>
+            </wp:positionH>
+            <wp:positionV relativeFrom="paragraph">
+              <wp:posOffset>154940</wp:posOffset>
+            </wp:positionV>
+            <wp:extent cx="4939665" cy="3429000"/>
+            <wp:effectExtent l="0" t="0" r="0" b="0"/>
+            <wp:wrapTopAndBottom/>
+            <wp:docPr id="2" name="Image 2"/>
+            <wp:cNvGraphicFramePr>
+              <a:graphicFrameLocks xmlns:a="http://schemas.openxmlformats.org/drawingml/2006/main" noChangeAspect="1"/>
+            </wp:cNvGraphicFramePr>
+            <a:graphic xmlns:a="http://schemas.openxmlformats.org/drawingml/2006/main">
+              <a:graphicData uri="http://schemas.openxmlformats.org/drawingml/2006/picture">
+                <pic:pic xmlns:pic="http://schemas.openxmlformats.org/drawingml/2006/picture">
+                  <pic:nvPicPr>
+                    <pic:cNvPr id="0" name="tile design demo.png"/>
+                    <pic:cNvPicPr/>
+                  </pic:nvPicPr>
+                  <pic:blipFill>
+                    <a:blip r:embed="rId7">
+                      <a:extLst>
+                        <a:ext uri="{28A0092B-C50C-407E-A947-70E740481C1C}">
+                          <a14:useLocalDpi xmlns:a14="http://schemas.microsoft.com/office/drawing/2010/main" val="0"/>
+                        </a:ext>
+                      </a:extLst>
+                    </a:blip>
+                    <a:stretch>
+                      <a:fillRect/>
+                    </a:stretch>
+                  </pic:blipFill>
+                  <pic:spPr>
+                    <a:xfrm>
+                      <a:off x="0" y="0"/>
+                      <a:ext cx="4939665" cy="3429000"/>
+                    </a:xfrm>
+                    <a:prstGeom prst="rect">
+                      <a:avLst/>
+                    </a:prstGeom>
+                    <a:extLst>
+                      <a:ext uri="{FAA26D3D-D897-4be2-8F04-BA451C77F1D7}">
+                        <ma14:placeholderFlag xmlns:ma14="http://schemas.microsoft.com/office/mac/drawingml/2011/main"/>
+                      </a:ext>
+                    </a:extLst>
+                  </pic:spPr>
+                </pic:pic>
+              </a:graphicData>
+            </a:graphic>
+            <wp14:sizeRelH relativeFrom="page">
+              <wp14:pctWidth>0</wp14:pctWidth>
+            </wp14:sizeRelH>
+            <wp14:sizeRelV relativeFrom="page">
+              <wp14:pctHeight>0</wp14:pctHeight>
+            </wp14:sizeRelV>
+          </wp:anchor>
+        </w:drawing>
+      </w:r>
+      <w:r>
+        <w:t>My aim for the day is to correct the few remaining problems in the intervention view and to implement the static part of this view</w:t>
+      </w:r>
+      <w:r>
+        <w:t>.</w:t>
+      </w:r>
+    </w:p>
+    <w:p>
+      <w:r>
+        <w:t>I’ve discussed with Frederic about my interface for the intervention view. He told me it should look more like the demo application with icons. My main goal should be to stick as much as possible to it.</w:t>
+      </w:r>
+    </w:p>
+    <w:p>
+      <w:r>
+        <w:t>I’ve decided to reproduce the intervention view so I’ll be taking some time to make the changes.</w:t>
+      </w:r>
+    </w:p>
+    <w:p>
+      <w:r>
+        <w:t xml:space="preserve">Frederic explained me that the </w:t>
+      </w:r>
+      <w:proofErr w:type="gramStart"/>
+      <w:r>
+        <w:t>nurses</w:t>
+      </w:r>
+      <w:proofErr w:type="gramEnd"/>
+      <w:r>
+        <w:t xml:space="preserve"> shift is handled on the server side and therefore I don’t need to implement anything about it.</w:t>
+      </w:r>
+    </w:p>
+    <w:p>
+      <w:pPr>
+        <w:pStyle w:val="Titre1"/>
+      </w:pPr>
+      <w:r>
+        <w:t>08</w:t>
+      </w:r>
+      <w:r>
+        <w:t>.05</w:t>
+      </w:r>
+    </w:p>
+    <w:p>
+      <w:r>
+        <w:t>I’ve made all the changes necessary for the intervention view to match the intervention view of the sample android app including icons.</w:t>
+      </w:r>
+    </w:p>
+    <w:p>
+      <w:r>
+        <w:t>Here’s a screenshot of what it looks like right now.</w:t>
+      </w:r>
+    </w:p>
+    <w:p>
+      <w:r>
+        <w:t xml:space="preserve">I’m a few days late compared to my planning because I didn’t asked Mr. </w:t>
+      </w:r>
+      <w:proofErr w:type="spellStart"/>
+      <w:r>
+        <w:t>Ehrler</w:t>
+      </w:r>
+      <w:proofErr w:type="spellEnd"/>
+      <w:r>
+        <w:t xml:space="preserve"> to check the wireframe of the view I w</w:t>
+      </w:r>
       <w:bookmarkStart w:id="0" w:name="_GoBack"/>
       <w:bookmarkEnd w:id="0"/>
       <w:r>
-        <w:t xml:space="preserve"> </w:t>
+        <w:t xml:space="preserve">anted </w:t>
       </w:r>
     </w:p>
     <w:sectPr>

</xml_diff>

<commit_message>
ajout fonction notes, suppression et sauvegarde dans array tampon des act terminés
</commit_message>
<xml_diff>
--- a/doc/Logbook.docx
+++ b/doc/Logbook.docx
@@ -2571,8 +2571,103 @@
       </w:r>
     </w:p>
     <w:p>
-      <w:r>
-        <w:t>I’ve linked all interventions icons to the UI using a large ngSwitch</w:t>
+      <w:proofErr w:type="gramStart"/>
+      <w:r>
+        <w:t>Haven’t work this</w:t>
+      </w:r>
+      <w:proofErr w:type="gramEnd"/>
+      <w:r>
+        <w:t xml:space="preserve"> </w:t>
+      </w:r>
+      <w:r>
+        <w:t>M</w:t>
+      </w:r>
+      <w:r>
+        <w:t>onday</w:t>
+      </w:r>
+      <w:r>
+        <w:t>.</w:t>
+      </w:r>
+    </w:p>
+    <w:p>
+      <w:pPr>
+        <w:pStyle w:val="Titre1"/>
+      </w:pPr>
+      <w:r>
+        <w:t>19</w:t>
+      </w:r>
+      <w:r>
+        <w:t>.05</w:t>
+      </w:r>
+    </w:p>
+    <w:p>
+      <w:r>
+        <w:t xml:space="preserve">I’ve linked all interventions icons to the UI using a large </w:t>
+      </w:r>
+      <w:proofErr w:type="spellStart"/>
+      <w:r>
+        <w:t>ngSwitch</w:t>
+      </w:r>
+      <w:proofErr w:type="spellEnd"/>
+      <w:r>
+        <w:t>.</w:t>
+      </w:r>
+    </w:p>
+    <w:p>
+      <w:r>
+        <w:t xml:space="preserve">I’ve replaced the </w:t>
+      </w:r>
+      <w:proofErr w:type="spellStart"/>
+      <w:r>
+        <w:t>ngSwitch</w:t>
+      </w:r>
+      <w:proofErr w:type="spellEnd"/>
+      <w:r>
+        <w:t xml:space="preserve"> directive by a simple scope variable that I forged with a switch before loading it on the page.</w:t>
+      </w:r>
+    </w:p>
+    <w:p>
+      <w:r>
+        <w:t xml:space="preserve">I’ve added the possibility to take </w:t>
+      </w:r>
+      <w:proofErr w:type="gramStart"/>
+      <w:r>
+        <w:t>notes,</w:t>
+      </w:r>
+      <w:proofErr w:type="gramEnd"/>
+      <w:r>
+        <w:t xml:space="preserve"> it will then delete the element from the list and save it into an array which will be later on submitted to the server.</w:t>
+      </w:r>
+    </w:p>
+    <w:p>
+      <w:r>
+        <w:t>The same functionalities are to be found on the child state/view details.</w:t>
+      </w:r>
+    </w:p>
+    <w:p>
+      <w:r>
+        <w:t xml:space="preserve">Problem remains with the </w:t>
+      </w:r>
+      <w:proofErr w:type="spellStart"/>
+      <w:r>
+        <w:t>deleteElem</w:t>
+      </w:r>
+      <w:proofErr w:type="spellEnd"/>
+      <w:r>
+        <w:t xml:space="preserve"> function when in details view deleting an element doesn’t work anymore.</w:t>
+      </w:r>
+    </w:p>
+    <w:p>
+      <w:r>
+        <w:t xml:space="preserve">The main view is almost over, once this problem has been solved and the view validated by </w:t>
+      </w:r>
+      <w:proofErr w:type="spellStart"/>
+      <w:r>
+        <w:t>Mr.Erhler</w:t>
+      </w:r>
+      <w:proofErr w:type="spellEnd"/>
+      <w:r>
+        <w:t xml:space="preserve"> on Thursday, I will then move on to the vitals measurement view.</w:t>
       </w:r>
       <w:bookmarkStart w:id="0" w:name="_GoBack"/>
       <w:bookmarkEnd w:id="0"/>

</xml_diff>

<commit_message>
vue interventions validées, quelques détails à regler pour la fin du développement, début de la vue des points vitaux
</commit_message>
<xml_diff>
--- a/doc/Logbook.docx
+++ b/doc/Logbook.docx
@@ -2669,8 +2669,445 @@
       <w:r>
         <w:t xml:space="preserve"> on Thursday, I will then move on to the vitals measurement view.</w:t>
       </w:r>
+    </w:p>
+    <w:p>
+      <w:pPr>
+        <w:pStyle w:val="Titre1"/>
+      </w:pPr>
+      <w:r>
+        <w:t>20</w:t>
+      </w:r>
+      <w:r>
+        <w:t>.05</w:t>
+      </w:r>
+    </w:p>
+    <w:p>
+      <w:r>
+        <w:t xml:space="preserve">I’ve solved the problem causing the details </w:t>
+      </w:r>
+      <w:proofErr w:type="spellStart"/>
+      <w:r>
+        <w:t>view’act</w:t>
+      </w:r>
+      <w:proofErr w:type="spellEnd"/>
+      <w:r>
+        <w:t xml:space="preserve"> not to disappear after notes are taken.</w:t>
+      </w:r>
+    </w:p>
+    <w:p>
+      <w:r>
+        <w:t xml:space="preserve">I’ve also solved the problem causing the return link not to work. Apparently, a child state cannot load </w:t>
+      </w:r>
+      <w:proofErr w:type="gramStart"/>
+      <w:r>
+        <w:t>it’s</w:t>
+      </w:r>
+      <w:proofErr w:type="gramEnd"/>
+      <w:r>
+        <w:t xml:space="preserve"> parent, it can only be loaded into it.</w:t>
+      </w:r>
+    </w:p>
+    <w:p>
+      <w:r>
+        <w:t>As a consequence I’ve created an abstract state interventions in which I load the patient interventions or a group of interventions.</w:t>
+      </w:r>
+    </w:p>
+    <w:p>
+      <w:r>
+        <w:t xml:space="preserve">An abstract state is a state that isn’t </w:t>
+      </w:r>
+      <w:proofErr w:type="gramStart"/>
+      <w:r>
+        <w:t>loadable,</w:t>
+      </w:r>
+      <w:proofErr w:type="gramEnd"/>
+      <w:r>
+        <w:t xml:space="preserve"> it’s many uses </w:t>
+      </w:r>
+      <w:r>
+        <w:t>like defining a common controller, or resolve common variables.</w:t>
+      </w:r>
+    </w:p>
+    <w:p>
+      <w:pPr>
+        <w:pStyle w:val="Titre1"/>
+      </w:pPr>
+      <w:r>
+        <w:t>21.</w:t>
+      </w:r>
+      <w:r>
+        <w:t>05</w:t>
+      </w:r>
+    </w:p>
+    <w:p>
+      <w:r>
+        <w:t>Today I will discuss with Frederic about the finished interventions view, see if there’s anything to add, then I will validate the wireframe I’ve done for the vital signs view.</w:t>
+      </w:r>
+    </w:p>
+    <w:p>
+      <w:r>
+        <w:t xml:space="preserve">Once that’s done I will start implementing the view </w:t>
+      </w:r>
+      <w:r>
+        <w:t>for the vital signs and try to finish it by the end of the day.</w:t>
+      </w:r>
+    </w:p>
+    <w:p>
+      <w:r>
+        <w:t>Once that will be done I will have accomplished the 2 most complicated view of the application, it took me a lot of time for several reasons, mostly because of the time I invested which wasn’t close to 8h a day.</w:t>
+      </w:r>
+    </w:p>
+    <w:p>
+      <w:r>
+        <w:t xml:space="preserve">Another reason is that I had to master a new framework, Ionic (version 1.0 just went live which is great =&gt; more stability and native scrolling for </w:t>
+      </w:r>
+      <w:proofErr w:type="spellStart"/>
+      <w:r>
+        <w:t>ios</w:t>
+      </w:r>
+      <w:proofErr w:type="spellEnd"/>
+      <w:r>
+        <w:t xml:space="preserve"> and android).</w:t>
+      </w:r>
+    </w:p>
+    <w:p>
+      <w:r>
+        <w:t>The rest of the development should be way faster for the simple reason that those 2 views helped me understand the functioning of ionic and how I should think and build my app.</w:t>
+      </w:r>
+    </w:p>
+    <w:p>
+      <w:r>
+        <w:t>During this first month I’ve done a lot of restructuring and rewriting because the more I was learning the best I understood how I should proceed.</w:t>
+      </w:r>
+    </w:p>
+    <w:p>
+      <w:r>
+        <w:t xml:space="preserve">That is the reason why I’m not worried about how late I am compared to my </w:t>
+      </w:r>
+      <w:proofErr w:type="spellStart"/>
+      <w:r>
+        <w:t>gantt</w:t>
+      </w:r>
+      <w:proofErr w:type="spellEnd"/>
+      <w:r>
+        <w:t xml:space="preserve"> chart. I know the rest will be faster even if not without problems.</w:t>
+      </w:r>
+    </w:p>
+    <w:p>
+      <w:r>
+        <w:t xml:space="preserve">I’ve discussed with Frederic about my view and asked some </w:t>
+      </w:r>
+      <w:proofErr w:type="gramStart"/>
+      <w:r>
+        <w:t>questions :</w:t>
+      </w:r>
+      <w:proofErr w:type="gramEnd"/>
+    </w:p>
+    <w:p>
+      <w:pPr>
+        <w:pStyle w:val="Paragraphedeliste"/>
+        <w:numPr>
+          <w:ilvl w:val="0"/>
+          <w:numId w:val="6"/>
+        </w:numPr>
+      </w:pPr>
+      <w:r>
+        <w:t>Would it be useful to save the seconds at which an operation has been validated</w:t>
+      </w:r>
+    </w:p>
+    <w:p>
+      <w:pPr>
+        <w:rPr>
+          <w:color w:val="76923C" w:themeColor="accent3" w:themeShade="BF"/>
+        </w:rPr>
+      </w:pPr>
+      <w:r>
+        <w:rPr>
+          <w:color w:val="76923C" w:themeColor="accent3" w:themeShade="BF"/>
+        </w:rPr>
+        <w:t>Why not</w:t>
+      </w:r>
+    </w:p>
+    <w:p>
+      <w:pPr>
+        <w:pStyle w:val="Paragraphedeliste"/>
+        <w:numPr>
+          <w:ilvl w:val="0"/>
+          <w:numId w:val="6"/>
+        </w:numPr>
+      </w:pPr>
+      <w:r>
+        <w:t xml:space="preserve">What can help me determine if an act can be validated or </w:t>
+      </w:r>
+      <w:proofErr w:type="gramStart"/>
+      <w:r>
+        <w:t>not ?</w:t>
+      </w:r>
+      <w:proofErr w:type="gramEnd"/>
+    </w:p>
+    <w:p>
+      <w:pPr>
+        <w:rPr>
+          <w:color w:val="76923C" w:themeColor="accent3" w:themeShade="BF"/>
+        </w:rPr>
+      </w:pPr>
+      <w:r>
+        <w:rPr>
+          <w:color w:val="76923C" w:themeColor="accent3" w:themeShade="BF"/>
+        </w:rPr>
+        <w:t xml:space="preserve">If it’s an act group or it it’s </w:t>
+      </w:r>
+      <w:r>
+        <w:rPr>
+          <w:color w:val="76923C" w:themeColor="accent3" w:themeShade="BF"/>
+        </w:rPr>
+        <w:t xml:space="preserve">too early in the day </w:t>
+      </w:r>
+      <w:r>
+        <w:rPr>
+          <w:color w:val="76923C" w:themeColor="accent3" w:themeShade="BF"/>
+        </w:rPr>
+        <w:t>then the user can’t validate it</w:t>
+      </w:r>
+      <w:r>
+        <w:rPr>
+          <w:color w:val="76923C" w:themeColor="accent3" w:themeShade="BF"/>
+        </w:rPr>
+        <w:t>.</w:t>
+      </w:r>
+    </w:p>
+    <w:p>
+      <w:pPr>
+        <w:pStyle w:val="Paragraphedeliste"/>
+        <w:numPr>
+          <w:ilvl w:val="0"/>
+          <w:numId w:val="6"/>
+        </w:numPr>
+      </w:pPr>
+      <w:r>
+        <w:t xml:space="preserve">What does force valid means </w:t>
+      </w:r>
+      <w:proofErr w:type="gramStart"/>
+      <w:r>
+        <w:t>exactly ?</w:t>
+      </w:r>
+      <w:proofErr w:type="gramEnd"/>
+    </w:p>
+    <w:p>
+      <w:pPr>
+        <w:rPr>
+          <w:color w:val="76923C" w:themeColor="accent3" w:themeShade="BF"/>
+        </w:rPr>
+      </w:pPr>
+      <w:r>
+        <w:rPr>
+          <w:color w:val="76923C" w:themeColor="accent3" w:themeShade="BF"/>
+        </w:rPr>
+        <w:t>Force the validation of an act even if too early.</w:t>
+      </w:r>
+    </w:p>
+    <w:p>
+      <w:pPr>
+        <w:pStyle w:val="Paragraphedeliste"/>
+        <w:numPr>
+          <w:ilvl w:val="0"/>
+          <w:numId w:val="6"/>
+        </w:numPr>
+      </w:pPr>
+      <w:r>
+        <w:t xml:space="preserve">Surveillances =&gt; What does the number of surveillances </w:t>
+      </w:r>
+      <w:proofErr w:type="gramStart"/>
+      <w:r>
+        <w:t>means ?</w:t>
+      </w:r>
+      <w:proofErr w:type="gramEnd"/>
+    </w:p>
+    <w:p>
+      <w:pPr>
+        <w:rPr>
+          <w:color w:val="76923C" w:themeColor="accent3" w:themeShade="BF"/>
+        </w:rPr>
+      </w:pPr>
+      <w:r>
+        <w:rPr>
+          <w:color w:val="76923C" w:themeColor="accent3" w:themeShade="BF"/>
+        </w:rPr>
+        <w:t xml:space="preserve">The minimal measure of vital </w:t>
+      </w:r>
+      <w:r>
+        <w:rPr>
+          <w:color w:val="76923C" w:themeColor="accent3" w:themeShade="BF"/>
+        </w:rPr>
+        <w:t>signs that have</w:t>
+      </w:r>
+      <w:r>
+        <w:rPr>
+          <w:color w:val="76923C" w:themeColor="accent3" w:themeShade="BF"/>
+        </w:rPr>
+        <w:t xml:space="preserve"> to be performed, inside the xml I can find the exact measures needed.</w:t>
+      </w:r>
+    </w:p>
+    <w:p>
+      <w:r>
+        <w:t xml:space="preserve">Other important points we </w:t>
+      </w:r>
+      <w:r>
+        <w:t>discussed:</w:t>
+      </w:r>
+    </w:p>
+    <w:p>
+      <w:pPr>
+        <w:rPr>
+          <w:color w:val="76923C" w:themeColor="accent3" w:themeShade="BF"/>
+        </w:rPr>
+      </w:pPr>
+      <w:r>
+        <w:rPr>
+          <w:color w:val="76923C" w:themeColor="accent3" w:themeShade="BF"/>
+        </w:rPr>
+        <w:t xml:space="preserve">Acts in timeframes like </w:t>
+      </w:r>
+      <w:proofErr w:type="spellStart"/>
+      <w:r>
+        <w:rPr>
+          <w:color w:val="76923C" w:themeColor="accent3" w:themeShade="BF"/>
+        </w:rPr>
+        <w:t>Matinéé</w:t>
+      </w:r>
+      <w:proofErr w:type="spellEnd"/>
+      <w:r>
+        <w:rPr>
+          <w:color w:val="76923C" w:themeColor="accent3" w:themeShade="BF"/>
+        </w:rPr>
+        <w:t xml:space="preserve">, </w:t>
+      </w:r>
+      <w:proofErr w:type="spellStart"/>
+      <w:r>
+        <w:rPr>
+          <w:color w:val="76923C" w:themeColor="accent3" w:themeShade="BF"/>
+        </w:rPr>
+        <w:t>diurne</w:t>
+      </w:r>
+      <w:proofErr w:type="spellEnd"/>
+      <w:r>
+        <w:rPr>
+          <w:color w:val="76923C" w:themeColor="accent3" w:themeShade="BF"/>
+        </w:rPr>
+        <w:t xml:space="preserve">, nocturne should always come first while we’re in the time frame, for instance, matinée will come first while we’re between 6 am and 12 am then will stay at 12 am. </w:t>
+      </w:r>
+    </w:p>
+    <w:p>
+      <w:pPr>
+        <w:rPr>
+          <w:color w:val="76923C" w:themeColor="accent3" w:themeShade="BF"/>
+        </w:rPr>
+      </w:pPr>
+      <w:r>
+        <w:rPr>
+          <w:color w:val="76923C" w:themeColor="accent3" w:themeShade="BF"/>
+        </w:rPr>
+        <w:t>The Reserve section should always be visible and follow the title.</w:t>
+      </w:r>
+    </w:p>
+    <w:p>
+      <w:pPr>
+        <w:rPr>
+          <w:color w:val="76923C" w:themeColor="accent3" w:themeShade="BF"/>
+        </w:rPr>
+      </w:pPr>
+      <w:r>
+        <w:rPr>
+          <w:color w:val="76923C" w:themeColor="accent3" w:themeShade="BF"/>
+        </w:rPr>
+        <w:t xml:space="preserve">I should handle this with a small JSON </w:t>
+      </w:r>
+      <w:proofErr w:type="spellStart"/>
+      <w:r>
+        <w:rPr>
+          <w:color w:val="76923C" w:themeColor="accent3" w:themeShade="BF"/>
+        </w:rPr>
+        <w:t>config</w:t>
+      </w:r>
+      <w:proofErr w:type="spellEnd"/>
+      <w:r>
+        <w:rPr>
+          <w:color w:val="76923C" w:themeColor="accent3" w:themeShade="BF"/>
+        </w:rPr>
+        <w:t xml:space="preserve"> file to make it easy to modify.</w:t>
+      </w:r>
+    </w:p>
+    <w:p>
+      <w:pPr>
+        <w:rPr>
+          <w:color w:val="76923C" w:themeColor="accent3" w:themeShade="BF"/>
+        </w:rPr>
+      </w:pPr>
+      <w:r>
+        <w:rPr>
+          <w:color w:val="76923C" w:themeColor="accent3" w:themeShade="BF"/>
+        </w:rPr>
+        <w:t xml:space="preserve">Possibility to access the different actions for an act by a slide left on the </w:t>
+      </w:r>
       <w:bookmarkStart w:id="0" w:name="_GoBack"/>
       <w:bookmarkEnd w:id="0"/>
+      <w:r>
+        <w:rPr>
+          <w:color w:val="76923C" w:themeColor="accent3" w:themeShade="BF"/>
+        </w:rPr>
+        <w:t>act, which</w:t>
+      </w:r>
+      <w:r>
+        <w:rPr>
+          <w:color w:val="76923C" w:themeColor="accent3" w:themeShade="BF"/>
+        </w:rPr>
+        <w:t xml:space="preserve"> would </w:t>
+      </w:r>
+      <w:r>
+        <w:rPr>
+          <w:color w:val="76923C" w:themeColor="accent3" w:themeShade="BF"/>
+        </w:rPr>
+        <w:t>unveil</w:t>
+      </w:r>
+      <w:r>
+        <w:rPr>
+          <w:color w:val="76923C" w:themeColor="accent3" w:themeShade="BF"/>
+        </w:rPr>
+        <w:t xml:space="preserve"> them.</w:t>
+      </w:r>
+      <w:r>
+        <w:rPr>
+          <w:color w:val="76923C" w:themeColor="accent3" w:themeShade="BF"/>
+        </w:rPr>
+        <w:t xml:space="preserve"> Often seen on IOS and android.</w:t>
+      </w:r>
+    </w:p>
+    <w:p>
+      <w:pPr>
+        <w:rPr>
+          <w:color w:val="76923C" w:themeColor="accent3" w:themeShade="BF"/>
+        </w:rPr>
+      </w:pPr>
+      <w:r>
+        <w:rPr>
+          <w:color w:val="76923C" w:themeColor="accent3" w:themeShade="BF"/>
+        </w:rPr>
+        <w:t xml:space="preserve">In the vital signs view, the possibility to zoom and </w:t>
+      </w:r>
+      <w:proofErr w:type="spellStart"/>
+      <w:r>
+        <w:rPr>
+          <w:color w:val="76923C" w:themeColor="accent3" w:themeShade="BF"/>
+        </w:rPr>
+        <w:t>unzoom</w:t>
+      </w:r>
+      <w:proofErr w:type="spellEnd"/>
+      <w:r>
+        <w:rPr>
+          <w:color w:val="76923C" w:themeColor="accent3" w:themeShade="BF"/>
+        </w:rPr>
+        <w:t xml:space="preserve"> on the graph should change the scale to allow a wider view of the results.</w:t>
+      </w:r>
     </w:p>
     <w:sectPr>
       <w:pgSz w:w="11900" w:h="16840"/>
@@ -2797,6 +3234,95 @@
     </w:lvl>
   </w:abstractNum>
   <w:abstractNum w:abstractNumId="1">
+    <w:nsid w:val="133C1205"/>
+    <w:multiLevelType w:val="hybridMultilevel"/>
+    <w:tmpl w:val="1E74CB18"/>
+    <w:lvl w:ilvl="0" w:tplc="040C0001">
+      <w:start w:val="1"/>
+      <w:numFmt w:val="bullet"/>
+      <w:lvlText w:val=""/>
+      <w:lvlJc w:val="left"/>
+      <w:pPr>
+        <w:ind w:left="720" w:hanging="360"/>
+      </w:pPr>
+      <w:rPr>
+        <w:rFonts w:ascii="Symbol" w:hAnsi="Symbol" w:hint="default"/>
+      </w:rPr>
+    </w:lvl>
+    <w:lvl w:ilvl="1" w:tplc="040C0019" w:tentative="1">
+      <w:start w:val="1"/>
+      <w:numFmt w:val="lowerLetter"/>
+      <w:lvlText w:val="%2."/>
+      <w:lvlJc w:val="left"/>
+      <w:pPr>
+        <w:ind w:left="1440" w:hanging="360"/>
+      </w:pPr>
+    </w:lvl>
+    <w:lvl w:ilvl="2" w:tplc="040C001B" w:tentative="1">
+      <w:start w:val="1"/>
+      <w:numFmt w:val="lowerRoman"/>
+      <w:lvlText w:val="%3."/>
+      <w:lvlJc w:val="right"/>
+      <w:pPr>
+        <w:ind w:left="2160" w:hanging="180"/>
+      </w:pPr>
+    </w:lvl>
+    <w:lvl w:ilvl="3" w:tplc="040C000F" w:tentative="1">
+      <w:start w:val="1"/>
+      <w:numFmt w:val="decimal"/>
+      <w:lvlText w:val="%4."/>
+      <w:lvlJc w:val="left"/>
+      <w:pPr>
+        <w:ind w:left="2880" w:hanging="360"/>
+      </w:pPr>
+    </w:lvl>
+    <w:lvl w:ilvl="4" w:tplc="040C0019" w:tentative="1">
+      <w:start w:val="1"/>
+      <w:numFmt w:val="lowerLetter"/>
+      <w:lvlText w:val="%5."/>
+      <w:lvlJc w:val="left"/>
+      <w:pPr>
+        <w:ind w:left="3600" w:hanging="360"/>
+      </w:pPr>
+    </w:lvl>
+    <w:lvl w:ilvl="5" w:tplc="040C001B" w:tentative="1">
+      <w:start w:val="1"/>
+      <w:numFmt w:val="lowerRoman"/>
+      <w:lvlText w:val="%6."/>
+      <w:lvlJc w:val="right"/>
+      <w:pPr>
+        <w:ind w:left="4320" w:hanging="180"/>
+      </w:pPr>
+    </w:lvl>
+    <w:lvl w:ilvl="6" w:tplc="040C000F" w:tentative="1">
+      <w:start w:val="1"/>
+      <w:numFmt w:val="decimal"/>
+      <w:lvlText w:val="%7."/>
+      <w:lvlJc w:val="left"/>
+      <w:pPr>
+        <w:ind w:left="5040" w:hanging="360"/>
+      </w:pPr>
+    </w:lvl>
+    <w:lvl w:ilvl="7" w:tplc="040C0019" w:tentative="1">
+      <w:start w:val="1"/>
+      <w:numFmt w:val="lowerLetter"/>
+      <w:lvlText w:val="%8."/>
+      <w:lvlJc w:val="left"/>
+      <w:pPr>
+        <w:ind w:left="5760" w:hanging="360"/>
+      </w:pPr>
+    </w:lvl>
+    <w:lvl w:ilvl="8" w:tplc="040C001B" w:tentative="1">
+      <w:start w:val="1"/>
+      <w:numFmt w:val="lowerRoman"/>
+      <w:lvlText w:val="%9."/>
+      <w:lvlJc w:val="right"/>
+      <w:pPr>
+        <w:ind w:left="6480" w:hanging="180"/>
+      </w:pPr>
+    </w:lvl>
+  </w:abstractNum>
+  <w:abstractNum w:abstractNumId="2">
     <w:nsid w:val="1E9565CB"/>
     <w:multiLevelType w:val="hybridMultilevel"/>
     <w:tmpl w:val="C300563E"/>
@@ -2909,7 +3435,93 @@
       </w:rPr>
     </w:lvl>
   </w:abstractNum>
-  <w:abstractNum w:abstractNumId="2">
+  <w:abstractNum w:abstractNumId="3">
+    <w:nsid w:val="35FB2F58"/>
+    <w:multiLevelType w:val="hybridMultilevel"/>
+    <w:tmpl w:val="236070AA"/>
+    <w:lvl w:ilvl="0" w:tplc="040C000F">
+      <w:start w:val="1"/>
+      <w:numFmt w:val="decimal"/>
+      <w:lvlText w:val="%1."/>
+      <w:lvlJc w:val="left"/>
+      <w:pPr>
+        <w:ind w:left="720" w:hanging="360"/>
+      </w:pPr>
+    </w:lvl>
+    <w:lvl w:ilvl="1" w:tplc="040C0019" w:tentative="1">
+      <w:start w:val="1"/>
+      <w:numFmt w:val="lowerLetter"/>
+      <w:lvlText w:val="%2."/>
+      <w:lvlJc w:val="left"/>
+      <w:pPr>
+        <w:ind w:left="1440" w:hanging="360"/>
+      </w:pPr>
+    </w:lvl>
+    <w:lvl w:ilvl="2" w:tplc="040C001B" w:tentative="1">
+      <w:start w:val="1"/>
+      <w:numFmt w:val="lowerRoman"/>
+      <w:lvlText w:val="%3."/>
+      <w:lvlJc w:val="right"/>
+      <w:pPr>
+        <w:ind w:left="2160" w:hanging="180"/>
+      </w:pPr>
+    </w:lvl>
+    <w:lvl w:ilvl="3" w:tplc="040C000F" w:tentative="1">
+      <w:start w:val="1"/>
+      <w:numFmt w:val="decimal"/>
+      <w:lvlText w:val="%4."/>
+      <w:lvlJc w:val="left"/>
+      <w:pPr>
+        <w:ind w:left="2880" w:hanging="360"/>
+      </w:pPr>
+    </w:lvl>
+    <w:lvl w:ilvl="4" w:tplc="040C0019" w:tentative="1">
+      <w:start w:val="1"/>
+      <w:numFmt w:val="lowerLetter"/>
+      <w:lvlText w:val="%5."/>
+      <w:lvlJc w:val="left"/>
+      <w:pPr>
+        <w:ind w:left="3600" w:hanging="360"/>
+      </w:pPr>
+    </w:lvl>
+    <w:lvl w:ilvl="5" w:tplc="040C001B" w:tentative="1">
+      <w:start w:val="1"/>
+      <w:numFmt w:val="lowerRoman"/>
+      <w:lvlText w:val="%6."/>
+      <w:lvlJc w:val="right"/>
+      <w:pPr>
+        <w:ind w:left="4320" w:hanging="180"/>
+      </w:pPr>
+    </w:lvl>
+    <w:lvl w:ilvl="6" w:tplc="040C000F" w:tentative="1">
+      <w:start w:val="1"/>
+      <w:numFmt w:val="decimal"/>
+      <w:lvlText w:val="%7."/>
+      <w:lvlJc w:val="left"/>
+      <w:pPr>
+        <w:ind w:left="5040" w:hanging="360"/>
+      </w:pPr>
+    </w:lvl>
+    <w:lvl w:ilvl="7" w:tplc="040C0019" w:tentative="1">
+      <w:start w:val="1"/>
+      <w:numFmt w:val="lowerLetter"/>
+      <w:lvlText w:val="%8."/>
+      <w:lvlJc w:val="left"/>
+      <w:pPr>
+        <w:ind w:left="5760" w:hanging="360"/>
+      </w:pPr>
+    </w:lvl>
+    <w:lvl w:ilvl="8" w:tplc="040C001B" w:tentative="1">
+      <w:start w:val="1"/>
+      <w:numFmt w:val="lowerRoman"/>
+      <w:lvlText w:val="%9."/>
+      <w:lvlJc w:val="right"/>
+      <w:pPr>
+        <w:ind w:left="6480" w:hanging="180"/>
+      </w:pPr>
+    </w:lvl>
+  </w:abstractNum>
+  <w:abstractNum w:abstractNumId="4">
     <w:nsid w:val="77EF4BF8"/>
     <w:multiLevelType w:val="hybridMultilevel"/>
     <w:tmpl w:val="53821B08"/>
@@ -3022,7 +3634,7 @@
       </w:rPr>
     </w:lvl>
   </w:abstractNum>
-  <w:abstractNum w:abstractNumId="3">
+  <w:abstractNum w:abstractNumId="5">
     <w:nsid w:val="7B1363BD"/>
     <w:multiLevelType w:val="hybridMultilevel"/>
     <w:tmpl w:val="4E2EA9EA"/>
@@ -3139,12 +3751,18 @@
     <w:abstractNumId w:val="0"/>
   </w:num>
   <w:num w:numId="2">
+    <w:abstractNumId w:val="4"/>
+  </w:num>
+  <w:num w:numId="3">
+    <w:abstractNumId w:val="5"/>
+  </w:num>
+  <w:num w:numId="4">
     <w:abstractNumId w:val="2"/>
   </w:num>
-  <w:num w:numId="3">
+  <w:num w:numId="5">
     <w:abstractNumId w:val="3"/>
   </w:num>
-  <w:num w:numId="4">
+  <w:num w:numId="6">
     <w:abstractNumId w:val="1"/>
   </w:num>
 </w:numbering>

</xml_diff>

<commit_message>
preparation vue vitals, ajout de tabs et initialisation des variables
</commit_message>
<xml_diff>
--- a/doc/Logbook.docx
+++ b/doc/Logbook.docx
@@ -3047,7 +3047,7 @@
         <w:rPr>
           <w:color w:val="76923C" w:themeColor="accent3" w:themeShade="BF"/>
         </w:rPr>
-        <w:t xml:space="preserve">Possibility to access the different actions for an act by a slide left on the </w:t>
+        <w:t>Possibility to access the</w:t>
       </w:r>
       <w:bookmarkStart w:id="0" w:name="_GoBack"/>
       <w:bookmarkEnd w:id="0"/>
@@ -3055,6 +3055,12 @@
         <w:rPr>
           <w:color w:val="76923C" w:themeColor="accent3" w:themeShade="BF"/>
         </w:rPr>
+        <w:t xml:space="preserve"> different actions for an act by a slide left on the </w:t>
+      </w:r>
+      <w:r>
+        <w:rPr>
+          <w:color w:val="76923C" w:themeColor="accent3" w:themeShade="BF"/>
+        </w:rPr>
         <w:t>act, which</w:t>
       </w:r>
       <w:r>
@@ -3107,6 +3113,11 @@
           <w:color w:val="76923C" w:themeColor="accent3" w:themeShade="BF"/>
         </w:rPr>
         <w:t xml:space="preserve"> on the graph should change the scale to allow a wider view of the results.</w:t>
+      </w:r>
+    </w:p>
+    <w:p>
+      <w:r>
+        <w:t> </w:t>
       </w:r>
     </w:p>
     <w:sectPr>

</xml_diff>

<commit_message>
view vitals functionnal + view hitoric of vitals measure created and accessible via double tap on the preview
</commit_message>
<xml_diff>
--- a/doc/Logbook.docx
+++ b/doc/Logbook.docx
@@ -3047,78 +3047,196 @@
         <w:rPr>
           <w:color w:val="76923C" w:themeColor="accent3" w:themeShade="BF"/>
         </w:rPr>
-        <w:t>Possibility to access the</w:t>
+        <w:t xml:space="preserve">Possibility to access the different actions for an act by a slide left on the </w:t>
+      </w:r>
+      <w:r>
+        <w:rPr>
+          <w:color w:val="76923C" w:themeColor="accent3" w:themeShade="BF"/>
+        </w:rPr>
+        <w:t>act, which</w:t>
+      </w:r>
+      <w:r>
+        <w:rPr>
+          <w:color w:val="76923C" w:themeColor="accent3" w:themeShade="BF"/>
+        </w:rPr>
+        <w:t xml:space="preserve"> would </w:t>
+      </w:r>
+      <w:r>
+        <w:rPr>
+          <w:color w:val="76923C" w:themeColor="accent3" w:themeShade="BF"/>
+        </w:rPr>
+        <w:t>unveil</w:t>
+      </w:r>
+      <w:r>
+        <w:rPr>
+          <w:color w:val="76923C" w:themeColor="accent3" w:themeShade="BF"/>
+        </w:rPr>
+        <w:t xml:space="preserve"> them.</w:t>
+      </w:r>
+      <w:r>
+        <w:rPr>
+          <w:color w:val="76923C" w:themeColor="accent3" w:themeShade="BF"/>
+        </w:rPr>
+        <w:t xml:space="preserve"> Often seen on IOS and android.</w:t>
+      </w:r>
+    </w:p>
+    <w:p>
+      <w:pPr>
+        <w:rPr>
+          <w:color w:val="76923C" w:themeColor="accent3" w:themeShade="BF"/>
+        </w:rPr>
+      </w:pPr>
+      <w:r>
+        <w:rPr>
+          <w:color w:val="76923C" w:themeColor="accent3" w:themeShade="BF"/>
+        </w:rPr>
+        <w:t xml:space="preserve">In the vital signs view, the possibility to zoom and </w:t>
+      </w:r>
+      <w:proofErr w:type="spellStart"/>
+      <w:r>
+        <w:rPr>
+          <w:color w:val="76923C" w:themeColor="accent3" w:themeShade="BF"/>
+        </w:rPr>
+        <w:t>unzoom</w:t>
+      </w:r>
+      <w:proofErr w:type="spellEnd"/>
+      <w:r>
+        <w:rPr>
+          <w:color w:val="76923C" w:themeColor="accent3" w:themeShade="BF"/>
+        </w:rPr>
+        <w:t xml:space="preserve"> on the graph should change the scale to allow a wider view of the results.</w:t>
+      </w:r>
+    </w:p>
+    <w:p>
+      <w:pPr>
+        <w:pStyle w:val="Titre1"/>
+      </w:pPr>
+      <w:r>
+        <w:t>22.</w:t>
+      </w:r>
+      <w:r>
+        <w:t>05</w:t>
+      </w:r>
+    </w:p>
+    <w:p>
+      <w:r>
+        <w:t>I’ve added the charts to the vitals sign view, also added the different fields and pre coded almost all I could to make everything work properly.</w:t>
+      </w:r>
+    </w:p>
+    <w:p>
+      <w:r>
+        <w:t>I couldn’t find the measure data in the xml so I asked Frederic where they were.</w:t>
+      </w:r>
+    </w:p>
+    <w:p>
+      <w:r>
+        <w:t>I also asked him what the LAB_RESULT data in the xml meant and how they are represented on the demo INCA app.</w:t>
+      </w:r>
+    </w:p>
+    <w:p>
+      <w:r>
+        <w:t>I still have to implement the zoom/</w:t>
+      </w:r>
+      <w:proofErr w:type="spellStart"/>
+      <w:r>
+        <w:t>unzoom</w:t>
+      </w:r>
+      <w:proofErr w:type="spellEnd"/>
+      <w:r>
+        <w:t xml:space="preserve"> function on the charts, create a </w:t>
+      </w:r>
+      <w:proofErr w:type="spellStart"/>
+      <w:r>
+        <w:t>propoer</w:t>
+      </w:r>
+      <w:proofErr w:type="spellEnd"/>
+      <w:r>
+        <w:t xml:space="preserve"> chart for the TAH value that is an i</w:t>
+      </w:r>
+      <w:r>
+        <w:t>nterval instead of a simple bar chart.</w:t>
+      </w:r>
+    </w:p>
+    <w:p>
+      <w:r>
+        <w:t>I also have to implement the double tap function that brings the user to a full screen view of the charts.</w:t>
+      </w:r>
+    </w:p>
+    <w:p>
+      <w:pPr>
+        <w:pStyle w:val="Titre1"/>
+      </w:pPr>
+      <w:r>
+        <w:t>26</w:t>
+      </w:r>
+      <w:r>
+        <w:t>.</w:t>
+      </w:r>
+      <w:r>
+        <w:t>05</w:t>
+      </w:r>
+    </w:p>
+    <w:p>
+      <w:r>
+        <w:t>Today I will fix the problem causing the reserve intervention to disappear if one switches the current patient more than twice. I will also implement the zoom/</w:t>
+      </w:r>
+      <w:proofErr w:type="spellStart"/>
+      <w:r>
+        <w:t>unzoom</w:t>
+      </w:r>
+      <w:proofErr w:type="spellEnd"/>
+      <w:r>
+        <w:t xml:space="preserve"> function and try to build a new type of graph to represent diastole and systole. </w:t>
+      </w:r>
+    </w:p>
+    <w:p>
+      <w:r>
+        <w:t>I’ve learned that copying each value to another array does copying an array.</w:t>
+      </w:r>
+      <w:r>
+        <w:br/>
+        <w:t xml:space="preserve">Saying </w:t>
+      </w:r>
+      <w:proofErr w:type="spellStart"/>
+      <w:r>
+        <w:t>var</w:t>
+      </w:r>
+      <w:proofErr w:type="spellEnd"/>
+      <w:r>
+        <w:t xml:space="preserve"> tab2 = tab1 isn’t sufficient.</w:t>
+      </w:r>
+      <w:r>
+        <w:br/>
+        <w:t>I realized that while I was using splice to erase some data from tab2 and saw that hose data had disappeared from tab1 as well.</w:t>
+      </w:r>
+    </w:p>
+    <w:p>
+      <w:r>
+        <w:t xml:space="preserve">I now use tab2 = </w:t>
+      </w:r>
+      <w:proofErr w:type="gramStart"/>
+      <w:r>
+        <w:t>tab1.slice(</w:t>
+      </w:r>
+      <w:proofErr w:type="gramEnd"/>
+      <w:r>
+        <w:t>0,tab1.length) to copy each value of tab1 into tab2 which separates them and allows me to modify tab1 as I wish.</w:t>
+      </w:r>
+    </w:p>
+    <w:p>
+      <w:r>
+        <w:t>Today I fixed the problem I had with the reserve interventions and optimized the way I handled data.</w:t>
+      </w:r>
+    </w:p>
+    <w:p>
+      <w:r>
+        <w:t>I also built another view that appears when one double taps on the preview view of the vitals measures.</w:t>
+      </w:r>
+      <w:r>
+        <w:t xml:space="preserve"> This view is focused on the chart which appears in full screen.</w:t>
       </w:r>
       <w:bookmarkStart w:id="0" w:name="_GoBack"/>
       <w:bookmarkEnd w:id="0"/>
-      <w:r>
-        <w:rPr>
-          <w:color w:val="76923C" w:themeColor="accent3" w:themeShade="BF"/>
-        </w:rPr>
-        <w:t xml:space="preserve"> different actions for an act by a slide left on the </w:t>
-      </w:r>
-      <w:r>
-        <w:rPr>
-          <w:color w:val="76923C" w:themeColor="accent3" w:themeShade="BF"/>
-        </w:rPr>
-        <w:t>act, which</w:t>
-      </w:r>
-      <w:r>
-        <w:rPr>
-          <w:color w:val="76923C" w:themeColor="accent3" w:themeShade="BF"/>
-        </w:rPr>
-        <w:t xml:space="preserve"> would </w:t>
-      </w:r>
-      <w:r>
-        <w:rPr>
-          <w:color w:val="76923C" w:themeColor="accent3" w:themeShade="BF"/>
-        </w:rPr>
-        <w:t>unveil</w:t>
-      </w:r>
-      <w:r>
-        <w:rPr>
-          <w:color w:val="76923C" w:themeColor="accent3" w:themeShade="BF"/>
-        </w:rPr>
-        <w:t xml:space="preserve"> them.</w:t>
-      </w:r>
-      <w:r>
-        <w:rPr>
-          <w:color w:val="76923C" w:themeColor="accent3" w:themeShade="BF"/>
-        </w:rPr>
-        <w:t xml:space="preserve"> Often seen on IOS and android.</w:t>
-      </w:r>
-    </w:p>
-    <w:p>
-      <w:pPr>
-        <w:rPr>
-          <w:color w:val="76923C" w:themeColor="accent3" w:themeShade="BF"/>
-        </w:rPr>
-      </w:pPr>
-      <w:r>
-        <w:rPr>
-          <w:color w:val="76923C" w:themeColor="accent3" w:themeShade="BF"/>
-        </w:rPr>
-        <w:t xml:space="preserve">In the vital signs view, the possibility to zoom and </w:t>
-      </w:r>
-      <w:proofErr w:type="spellStart"/>
-      <w:r>
-        <w:rPr>
-          <w:color w:val="76923C" w:themeColor="accent3" w:themeShade="BF"/>
-        </w:rPr>
-        <w:t>unzoom</w:t>
-      </w:r>
-      <w:proofErr w:type="spellEnd"/>
-      <w:r>
-        <w:rPr>
-          <w:color w:val="76923C" w:themeColor="accent3" w:themeShade="BF"/>
-        </w:rPr>
-        <w:t xml:space="preserve"> on the graph should change the scale to allow a wider view of the results.</w:t>
-      </w:r>
-    </w:p>
-    <w:p>
-      <w:r>
-        <w:t> </w:t>
-      </w:r>
     </w:p>
     <w:sectPr>
       <w:pgSz w:w="11900" w:h="16840"/>

</xml_diff>

<commit_message>
app almost finished still needs some additional info from Mr. Ehrler to finalize it, IBeacon still doesn't work
</commit_message>
<xml_diff>
--- a/doc/Logbook.docx
+++ b/doc/Logbook.docx
@@ -26,23 +26,7 @@
         <w:t>’</w:t>
       </w:r>
       <w:r>
-        <w:t xml:space="preserve">ve decided to use </w:t>
-      </w:r>
-      <w:proofErr w:type="spellStart"/>
-      <w:r>
-        <w:t>nodeJS</w:t>
-      </w:r>
-      <w:proofErr w:type="spellEnd"/>
-      <w:r>
-        <w:t xml:space="preserve"> and </w:t>
-      </w:r>
-      <w:proofErr w:type="spellStart"/>
-      <w:r>
-        <w:t>expressJS</w:t>
-      </w:r>
-      <w:proofErr w:type="spellEnd"/>
-      <w:r>
-        <w:t xml:space="preserve"> for the backend.</w:t>
+        <w:t>ve decided to use nodeJS and expressJS for the backend.</w:t>
       </w:r>
       <w:r>
         <w:br/>
@@ -52,15 +36,7 @@
     <w:p/>
     <w:p>
       <w:r>
-        <w:t xml:space="preserve">They’ll be used to build a </w:t>
-      </w:r>
-      <w:proofErr w:type="spellStart"/>
-      <w:r>
-        <w:t>RESTfull</w:t>
-      </w:r>
-      <w:proofErr w:type="spellEnd"/>
-      <w:r>
-        <w:t xml:space="preserve"> API to communicate with a MySQL database (see if maybe it would be better to save data directly in HUG temp database).</w:t>
+        <w:t>They’ll be used to build a RESTfull API to communicate with a MySQL database (see if maybe it would be better to save data directly in HUG temp database).</w:t>
       </w:r>
     </w:p>
     <w:p>
@@ -73,15 +49,7 @@
     </w:p>
     <w:p>
       <w:r>
-        <w:t xml:space="preserve">We’ve talked with Mr. Gluck about the scope of the project and redefined it a little by adding </w:t>
-      </w:r>
-      <w:proofErr w:type="spellStart"/>
-      <w:r>
-        <w:t>IBeacon</w:t>
-      </w:r>
-      <w:proofErr w:type="spellEnd"/>
-      <w:r>
-        <w:t xml:space="preserve"> detection and location within the HUG mainframe.</w:t>
+        <w:t>We’ve talked with Mr. Gluck about the scope of the project and redefined it a little by adding IBeacon detection and location within the HUG mainframe.</w:t>
       </w:r>
       <w:r>
         <w:br/>
@@ -90,66 +58,19 @@
     </w:p>
     <w:p>
       <w:r>
-        <w:t xml:space="preserve">We decided to switch to native applications both on android and </w:t>
-      </w:r>
-      <w:proofErr w:type="spellStart"/>
-      <w:r>
-        <w:t>ios</w:t>
-      </w:r>
-      <w:proofErr w:type="spellEnd"/>
-      <w:r>
-        <w:t>.</w:t>
+        <w:t>We decided to switch to native applications both on android and ios.</w:t>
       </w:r>
       <w:r>
         <w:br/>
-        <w:t xml:space="preserve">I now have to search and find the </w:t>
-      </w:r>
-      <w:proofErr w:type="gramStart"/>
-      <w:r>
-        <w:t>best suited</w:t>
-      </w:r>
-      <w:proofErr w:type="gramEnd"/>
-      <w:r>
-        <w:t xml:space="preserve"> framework between ionic </w:t>
-      </w:r>
-      <w:proofErr w:type="spellStart"/>
-      <w:r>
-        <w:t>phonegap</w:t>
-      </w:r>
-      <w:proofErr w:type="spellEnd"/>
-      <w:r>
-        <w:t xml:space="preserve"> and apache </w:t>
-      </w:r>
-      <w:proofErr w:type="spellStart"/>
-      <w:r>
-        <w:t>cordova</w:t>
-      </w:r>
-      <w:proofErr w:type="spellEnd"/>
-      <w:r>
-        <w:t xml:space="preserve"> to build my application.</w:t>
+        <w:t>I now have to search and find the best suited framework between ionic phonegap and apache cordova to build my application.</w:t>
       </w:r>
     </w:p>
     <w:p>
       <w:r>
         <w:t xml:space="preserve">We talked with </w:t>
       </w:r>
-      <w:proofErr w:type="spellStart"/>
-      <w:r>
-        <w:t>Mr.Ehrler</w:t>
-      </w:r>
-      <w:proofErr w:type="spellEnd"/>
-      <w:r>
-        <w:t xml:space="preserve"> about my </w:t>
-      </w:r>
-      <w:proofErr w:type="spellStart"/>
-      <w:proofErr w:type="gramStart"/>
-      <w:r>
-        <w:t>gantt</w:t>
-      </w:r>
-      <w:proofErr w:type="spellEnd"/>
-      <w:proofErr w:type="gramEnd"/>
-      <w:r>
-        <w:t xml:space="preserve"> chart and what where the main issues that had to be fixed. Basically I had to add some simple technical description a little more in depth than what I did for each main task.</w:t>
+      <w:r>
+        <w:t>Mr.Ehrler about my gantt chart and what where the main issues that had to be fixed. Basically I had to add some simple technical description a little more in depth than what I did for each main task.</w:t>
       </w:r>
     </w:p>
     <w:p>
@@ -169,77 +90,22 @@
       </w:r>
     </w:p>
     <w:p>
-      <w:proofErr w:type="spellStart"/>
-      <w:r>
-        <w:t>Phonegap</w:t>
-      </w:r>
-      <w:proofErr w:type="spellEnd"/>
-      <w:r>
-        <w:t xml:space="preserve"> is basically apache </w:t>
-      </w:r>
-      <w:proofErr w:type="spellStart"/>
-      <w:r>
-        <w:t>cordova</w:t>
-      </w:r>
-      <w:proofErr w:type="spellEnd"/>
-      <w:r>
-        <w:t xml:space="preserve"> with </w:t>
-      </w:r>
-      <w:proofErr w:type="spellStart"/>
-      <w:r>
-        <w:t>addons</w:t>
-      </w:r>
-      <w:proofErr w:type="spellEnd"/>
-      <w:r>
-        <w:t xml:space="preserve"> for adobe </w:t>
-      </w:r>
-      <w:proofErr w:type="spellStart"/>
-      <w:r>
-        <w:t>softwares</w:t>
-      </w:r>
-      <w:proofErr w:type="spellEnd"/>
-      <w:r>
-        <w:t xml:space="preserve"> which I have no interest using.</w:t>
-      </w:r>
-    </w:p>
-    <w:p>
-      <w:r>
-        <w:t xml:space="preserve">Apache </w:t>
-      </w:r>
-      <w:proofErr w:type="spellStart"/>
-      <w:r>
-        <w:t>cordova</w:t>
-      </w:r>
-      <w:proofErr w:type="spellEnd"/>
-      <w:r>
-        <w:t xml:space="preserve"> is great and would have worked just fine but I would have had to redo a lot of work and spend time learning their API.</w:t>
-      </w:r>
-    </w:p>
-    <w:p>
-      <w:r>
-        <w:t xml:space="preserve">Why Ionic was a better fit and </w:t>
-      </w:r>
-      <w:proofErr w:type="spellStart"/>
-      <w:proofErr w:type="gramStart"/>
-      <w:r>
-        <w:t>cordova</w:t>
-      </w:r>
-      <w:proofErr w:type="spellEnd"/>
-      <w:r>
-        <w:t xml:space="preserve"> ?</w:t>
-      </w:r>
-      <w:proofErr w:type="gramEnd"/>
+      <w:r>
+        <w:t>Phonegap is basically apache cordova with addons for adobe softwares which I have no interest using.</w:t>
+      </w:r>
+    </w:p>
+    <w:p>
+      <w:r>
+        <w:t>Apache cordova is great and would have worked just fine but I would have had to redo a lot of work and spend time learning their API.</w:t>
+      </w:r>
+    </w:p>
+    <w:p>
+      <w:r>
+        <w:t>Why Ionic was a better fit and cordova ?</w:t>
+      </w:r>
       <w:r>
         <w:br/>
-        <w:t xml:space="preserve">Ionic is based on </w:t>
-      </w:r>
-      <w:proofErr w:type="spellStart"/>
-      <w:r>
-        <w:t>angularJS</w:t>
-      </w:r>
-      <w:proofErr w:type="spellEnd"/>
-      <w:r>
-        <w:t>, which is great because it was part of what I learned to use during my semester project so I would be able to save a lot of time using it.</w:t>
+        <w:t>Ionic is based on angularJS, which is great because it was part of what I learned to use during my semester project so I would be able to save a lot of time using it.</w:t>
       </w:r>
     </w:p>
     <w:p>
@@ -249,15 +115,7 @@
     </w:p>
     <w:p>
       <w:r>
-        <w:t xml:space="preserve">Both are based on web technologies and have the ability to work with </w:t>
-      </w:r>
-      <w:proofErr w:type="spellStart"/>
-      <w:r>
-        <w:t>IBeacon</w:t>
-      </w:r>
-      <w:proofErr w:type="spellEnd"/>
-      <w:r>
-        <w:t xml:space="preserve">. </w:t>
+        <w:t xml:space="preserve">Both are based on web technologies and have the ability to work with IBeacon. </w:t>
       </w:r>
     </w:p>
     <w:p>
@@ -270,31 +128,7 @@
     </w:p>
     <w:p>
       <w:r>
-        <w:t xml:space="preserve">I’ve finished updating my </w:t>
-      </w:r>
-      <w:proofErr w:type="spellStart"/>
-      <w:r>
-        <w:t>gantt</w:t>
-      </w:r>
-      <w:proofErr w:type="spellEnd"/>
-      <w:r>
-        <w:t xml:space="preserve"> chart and sent it to </w:t>
-      </w:r>
-      <w:proofErr w:type="spellStart"/>
-      <w:r>
-        <w:t>Mr.Gluck</w:t>
-      </w:r>
-      <w:proofErr w:type="spellEnd"/>
-      <w:r>
-        <w:t xml:space="preserve"> and </w:t>
-      </w:r>
-      <w:proofErr w:type="spellStart"/>
-      <w:r>
-        <w:t>Mr.Ehrler</w:t>
-      </w:r>
-      <w:proofErr w:type="spellEnd"/>
-      <w:r>
-        <w:t>.</w:t>
+        <w:t>I’ve finished updating my gantt chart and sent it to Mr.Gluck and Mr.Ehrler.</w:t>
       </w:r>
     </w:p>
     <w:p>
@@ -402,7 +236,6 @@
     </w:p>
     <w:p/>
     <w:p>
-      <w:proofErr w:type="gramStart"/>
       <w:r>
         <w:t>Official state vacation</w:t>
       </w:r>
@@ -412,7 +245,6 @@
       <w:r>
         <w:t>.</w:t>
       </w:r>
-      <w:proofErr w:type="gramEnd"/>
     </w:p>
     <w:p>
       <w:pPr>
@@ -424,15 +256,7 @@
     </w:p>
     <w:p>
       <w:r>
-        <w:t xml:space="preserve">I experienced some issues with </w:t>
-      </w:r>
-      <w:proofErr w:type="spellStart"/>
-      <w:r>
-        <w:t>github</w:t>
-      </w:r>
-      <w:proofErr w:type="spellEnd"/>
-      <w:r>
-        <w:t xml:space="preserve"> refusing to work properly as I changed my username. Fixed it by reconfiguring my default credentials on all my devices.</w:t>
+        <w:t>I experienced some issues with github refusing to work properly as I changed my username. Fixed it by reconfiguring my default credentials on all my devices.</w:t>
       </w:r>
     </w:p>
     <w:p>
@@ -450,55 +274,15 @@
     </w:p>
     <w:p>
       <w:r>
-        <w:t xml:space="preserve">I’ve almost finished the Interventions view, which lacks a few functionalities that I can’t implement for now. I need to ask a few questions to Mr. </w:t>
-      </w:r>
-      <w:proofErr w:type="spellStart"/>
-      <w:r>
-        <w:t>Ehrler</w:t>
-      </w:r>
-      <w:proofErr w:type="spellEnd"/>
-      <w:r>
-        <w:t xml:space="preserve"> about </w:t>
-      </w:r>
-      <w:r>
-        <w:t xml:space="preserve">the </w:t>
-      </w:r>
-      <w:proofErr w:type="gramStart"/>
-      <w:r>
-        <w:t>nurses</w:t>
-      </w:r>
-      <w:proofErr w:type="gramEnd"/>
-      <w:r>
-        <w:t xml:space="preserve"> schedule. </w:t>
-      </w:r>
-    </w:p>
-    <w:p>
-      <w:r>
-        <w:t xml:space="preserve">I also had some issues with the data.xml file (the one containing all the sample </w:t>
-      </w:r>
-      <w:proofErr w:type="spellStart"/>
-      <w:r>
-        <w:t>dev</w:t>
-      </w:r>
-      <w:proofErr w:type="spellEnd"/>
-      <w:r>
-        <w:t xml:space="preserve"> data from the HUG), it was not imported properly on the ionic view app which is suppose to be the live preview of my app for </w:t>
-      </w:r>
-      <w:proofErr w:type="spellStart"/>
-      <w:r>
-        <w:t>Mr</w:t>
-      </w:r>
-      <w:proofErr w:type="spellEnd"/>
-      <w:r>
-        <w:t xml:space="preserve"> Gluck and Mr. </w:t>
-      </w:r>
-      <w:proofErr w:type="spellStart"/>
-      <w:r>
-        <w:t>Erhler</w:t>
-      </w:r>
-      <w:proofErr w:type="spellEnd"/>
-      <w:r>
-        <w:t>.</w:t>
+        <w:t xml:space="preserve">I’ve almost finished the Interventions view, which lacks a few functionalities that I can’t implement for now. I need to ask a few questions to Mr. Ehrler about </w:t>
+      </w:r>
+      <w:r>
+        <w:t xml:space="preserve">the nurses schedule. </w:t>
+      </w:r>
+    </w:p>
+    <w:p>
+      <w:r>
+        <w:t>I also had some issues with the data.xml file (the one containing all the sample dev data from the HUG), it was not imported properly on the ionic view app which is suppose to be the live preview of my app for Mr Gluck and Mr. Erhler.</w:t>
       </w:r>
       <w:r>
         <w:br/>
@@ -522,7 +306,6 @@
       <w:r>
         <w:t xml:space="preserve">rigin </w:t>
       </w:r>
-      <w:proofErr w:type="spellStart"/>
       <w:r>
         <w:rPr>
           <w:b/>
@@ -530,11 +313,7 @@
         <w:t>R</w:t>
       </w:r>
       <w:r>
-        <w:t>essource</w:t>
-      </w:r>
-      <w:proofErr w:type="spellEnd"/>
-      <w:r>
-        <w:t xml:space="preserve"> </w:t>
+        <w:t xml:space="preserve">essource </w:t>
       </w:r>
       <w:r>
         <w:rPr>
@@ -553,26 +332,13 @@
     </w:p>
     <w:p>
       <w:r>
-        <w:t xml:space="preserve">I’ve added a header to the </w:t>
-      </w:r>
-      <w:proofErr w:type="gramStart"/>
-      <w:r>
-        <w:t>view which</w:t>
-      </w:r>
-      <w:proofErr w:type="gramEnd"/>
-      <w:r>
-        <w:t xml:space="preserve"> allow the user to delete acts or reach the menu by sliding his finger on the left direction or clicking on the hamburger logo.</w:t>
-      </w:r>
-    </w:p>
-    <w:p>
-      <w:r>
-        <w:t xml:space="preserve">What’s left for the intervention </w:t>
-      </w:r>
-      <w:proofErr w:type="gramStart"/>
-      <w:r>
-        <w:t>view ?</w:t>
-      </w:r>
-      <w:proofErr w:type="gramEnd"/>
+        <w:t>I’ve added a header to the view which allow the user to delete acts or reach the menu by sliding his finger on the left direction or clicking on the hamburger logo.</w:t>
+      </w:r>
+    </w:p>
+    <w:p>
+      <w:r>
+        <w:t>What’s left for the intervention view ?</w:t>
+      </w:r>
     </w:p>
     <w:p>
       <w:pPr>
@@ -666,11 +432,7 @@
         </w:drawing>
       </w:r>
       <w:r>
-        <w:t xml:space="preserve">I’ve also thought of a </w:t>
-      </w:r>
-      <w:proofErr w:type="gramStart"/>
-      <w:r>
-        <w:t>2</w:t>
+        <w:t>I’ve also thought of a 2</w:t>
       </w:r>
       <w:r>
         <w:rPr>
@@ -679,25 +441,16 @@
         <w:t>nd</w:t>
       </w:r>
       <w:r>
-        <w:t xml:space="preserve">  layout</w:t>
-      </w:r>
-      <w:proofErr w:type="gramEnd"/>
-      <w:r>
-        <w:t xml:space="preserve"> presentation for the intervention view.</w:t>
-      </w:r>
-    </w:p>
-    <w:p>
-      <w:r>
-        <w:t xml:space="preserve">I could use tile </w:t>
-      </w:r>
-      <w:proofErr w:type="gramStart"/>
-      <w:r>
-        <w:t>design</w:t>
+        <w:t xml:space="preserve">  layout presentation for the intervention view.</w:t>
+      </w:r>
+    </w:p>
+    <w:p>
+      <w:r>
+        <w:t>I could use tile design</w:t>
       </w:r>
       <w:r>
         <w:t xml:space="preserve"> :</w:t>
       </w:r>
-      <w:proofErr w:type="gramEnd"/>
     </w:p>
     <w:p/>
     <w:p>
@@ -715,15 +468,7 @@
     </w:p>
     <w:p>
       <w:r>
-        <w:t xml:space="preserve">I’ve received good feedback from </w:t>
-      </w:r>
-      <w:proofErr w:type="gramStart"/>
-      <w:r>
-        <w:t>it,</w:t>
-      </w:r>
-      <w:proofErr w:type="gramEnd"/>
-      <w:r>
-        <w:t xml:space="preserve"> they understood easily how it would work and were familiar with the data representation which they said was clearer than the old one.</w:t>
+        <w:t>I’ve received good feedback from it, they understood easily how it would work and were familiar with the data representation which they said was clearer than the old one.</w:t>
       </w:r>
     </w:p>
     <w:p>
@@ -733,15 +478,7 @@
     </w:p>
     <w:p>
       <w:r>
-        <w:t xml:space="preserve">I’ve </w:t>
-      </w:r>
-      <w:proofErr w:type="spellStart"/>
-      <w:r>
-        <w:t>wireframed</w:t>
-      </w:r>
-      <w:proofErr w:type="spellEnd"/>
-      <w:r>
-        <w:t xml:space="preserve"> the vital sign view.</w:t>
+        <w:t>I’ve wireframed the vital sign view.</w:t>
       </w:r>
       <w:r>
         <w:t xml:space="preserve"> </w:t>
@@ -763,15 +500,7 @@
         <w:t>’ve had some trouble adding a</w:t>
       </w:r>
       <w:r>
-        <w:t xml:space="preserve"> second module/page to the project as I forgot to include the .</w:t>
-      </w:r>
-      <w:proofErr w:type="spellStart"/>
-      <w:r>
-        <w:t>js</w:t>
-      </w:r>
-      <w:proofErr w:type="spellEnd"/>
-      <w:r>
-        <w:t xml:space="preserve"> file in the main index.html (</w:t>
+        <w:t xml:space="preserve"> second module/page to the project as I forgot to include the .js file in the main index.html (</w:t>
       </w:r>
       <w:r>
         <w:t>dummy</w:t>
@@ -786,27 +515,11 @@
         <w:t>Su</w:t>
       </w:r>
       <w:r>
-        <w:t xml:space="preserve">o figure </w:t>
-      </w:r>
-      <w:proofErr w:type="gramStart"/>
-      <w:r>
-        <w:t>out !</w:t>
-      </w:r>
-      <w:proofErr w:type="gramEnd"/>
-      <w:r>
-        <w:t>).</w:t>
+        <w:t>o figure out !).</w:t>
       </w:r>
       <w:r>
         <w:br/>
-        <w:t xml:space="preserve">I’ve </w:t>
-      </w:r>
-      <w:proofErr w:type="spellStart"/>
-      <w:r>
-        <w:t>wireframed</w:t>
-      </w:r>
-      <w:proofErr w:type="spellEnd"/>
-      <w:r>
-        <w:t xml:space="preserve"> the vital sign view.</w:t>
+        <w:t>I’ve wireframed the vital sign view.</w:t>
       </w:r>
     </w:p>
     <w:p>
@@ -895,15 +608,7 @@
     </w:p>
     <w:p>
       <w:r>
-        <w:t xml:space="preserve">Frederic explained me that the </w:t>
-      </w:r>
-      <w:proofErr w:type="gramStart"/>
-      <w:r>
-        <w:t>nurses</w:t>
-      </w:r>
-      <w:proofErr w:type="gramEnd"/>
-      <w:r>
-        <w:t xml:space="preserve"> shift is handled on the server side and therefore I don’t need to implement anything about it.</w:t>
+        <w:t>Frederic explained me that the nurses shift is handled on the server side and therefore I don’t need to implement anything about it.</w:t>
       </w:r>
     </w:p>
     <w:p>
@@ -926,15 +631,7 @@
     </w:p>
     <w:p>
       <w:r>
-        <w:t xml:space="preserve">I’m a few days late compared to my planning because I didn’t asked Mr. </w:t>
-      </w:r>
-      <w:proofErr w:type="spellStart"/>
-      <w:r>
-        <w:t>Ehrler</w:t>
-      </w:r>
-      <w:proofErr w:type="spellEnd"/>
-      <w:r>
-        <w:t xml:space="preserve"> to check the wireframe of the view I wanted </w:t>
+        <w:t xml:space="preserve">I’m a few days late compared to my planning because I didn’t asked Mr. Ehrler to check the wireframe of the view I wanted </w:t>
       </w:r>
     </w:p>
     <w:p>
@@ -986,16 +683,8 @@
               <w:rPr>
                 <w:b/>
               </w:rPr>
-              <w:t xml:space="preserve">Angular with </w:t>
+              <w:t>Angular with ngRoute</w:t>
             </w:r>
-            <w:proofErr w:type="spellStart"/>
-            <w:r>
-              <w:rPr>
-                <w:b/>
-              </w:rPr>
-              <w:t>ngRoute</w:t>
-            </w:r>
-            <w:proofErr w:type="spellEnd"/>
           </w:p>
         </w:tc>
         <w:tc>
@@ -1009,33 +698,11 @@
                 <w:b/>
               </w:rPr>
             </w:pPr>
-            <w:proofErr w:type="gramStart"/>
             <w:r>
               <w:rPr>
                 <w:b/>
               </w:rPr>
-              <w:t>ionic</w:t>
-            </w:r>
-            <w:proofErr w:type="gramEnd"/>
-            <w:r>
-              <w:rPr>
-                <w:b/>
-              </w:rPr>
-              <w:t xml:space="preserve"> with </w:t>
-            </w:r>
-            <w:proofErr w:type="spellStart"/>
-            <w:r>
-              <w:rPr>
-                <w:b/>
-              </w:rPr>
-              <w:t>ui.router</w:t>
-            </w:r>
-            <w:proofErr w:type="spellEnd"/>
-            <w:r>
-              <w:rPr>
-                <w:b/>
-              </w:rPr>
-              <w:t xml:space="preserve"> (state machine)</w:t>
+              <w:t>ionic with ui.router (state machine)</w:t>
             </w:r>
           </w:p>
         </w:tc>
@@ -1052,13 +719,8 @@
           </w:p>
           <w:p>
             <w:r>
-              <w:t xml:space="preserve">If you want the details of a group of act you need a new URI for </w:t>
+              <w:t>If you want the details of a group of act you need a new URI for instance :</w:t>
             </w:r>
-            <w:proofErr w:type="gramStart"/>
-            <w:r>
-              <w:t>instance :</w:t>
-            </w:r>
-            <w:proofErr w:type="gramEnd"/>
           </w:p>
           <w:p>
             <w:pPr>
@@ -1124,15 +786,7 @@
               </w:numPr>
             </w:pPr>
             <w:r>
-              <w:t xml:space="preserve">/interventions – {view intervention, view </w:t>
-            </w:r>
-            <w:proofErr w:type="spellStart"/>
-            <w:r>
-              <w:t>interventions.details</w:t>
-            </w:r>
-            <w:proofErr w:type="spellEnd"/>
-            <w:r>
-              <w:t>}</w:t>
+              <w:t>/interventions – {view intervention, view interventions.details}</w:t>
             </w:r>
           </w:p>
           <w:p>
@@ -1152,13 +806,8 @@
           </w:tcPr>
           <w:p>
             <w:r>
-              <w:t xml:space="preserve">The name of a route is it’s </w:t>
+              <w:t>The name of a route is it’s url</w:t>
             </w:r>
-            <w:proofErr w:type="spellStart"/>
-            <w:r>
-              <w:t>url</w:t>
-            </w:r>
-            <w:proofErr w:type="spellEnd"/>
             <w:r>
               <w:t xml:space="preserve"> </w:t>
             </w:r>
@@ -1182,13 +831,8 @@
           </w:tcPr>
           <w:p>
             <w:r>
-              <w:t xml:space="preserve">You can navigate to a route only by it’s </w:t>
+              <w:t>You can navigate to a route only by it’s url</w:t>
             </w:r>
-            <w:proofErr w:type="spellStart"/>
-            <w:r>
-              <w:t>url</w:t>
-            </w:r>
-            <w:proofErr w:type="spellEnd"/>
             <w:r>
               <w:t xml:space="preserve"> </w:t>
             </w:r>
@@ -1200,36 +844,10 @@
           </w:tcPr>
           <w:p>
             <w:r>
-              <w:t>You can navigate to a state by it’s name with the command $</w:t>
-            </w:r>
-            <w:proofErr w:type="spellStart"/>
-            <w:proofErr w:type="gramStart"/>
-            <w:r>
-              <w:t>state.go</w:t>
-            </w:r>
-            <w:proofErr w:type="spellEnd"/>
-            <w:r>
-              <w:t>(</w:t>
-            </w:r>
-            <w:proofErr w:type="spellStart"/>
-            <w:proofErr w:type="gramEnd"/>
-            <w:r>
-              <w:t>stateName</w:t>
-            </w:r>
-            <w:proofErr w:type="spellEnd"/>
-            <w:r>
-              <w:t>)</w:t>
+              <w:t>You can navigate to a state by it’s name with the command $state.go(stateName)</w:t>
             </w:r>
             <w:r>
-              <w:t xml:space="preserve"> you can also go to your parent state by using $</w:t>
-            </w:r>
-            <w:proofErr w:type="spellStart"/>
-            <w:r>
-              <w:t>state.go</w:t>
-            </w:r>
-            <w:proofErr w:type="spellEnd"/>
-            <w:r>
-              <w:t>(‘^’)</w:t>
+              <w:t xml:space="preserve"> you can also go to your parent state by using $state.go(‘^’)</w:t>
             </w:r>
           </w:p>
         </w:tc>
@@ -1241,15 +859,7 @@
           </w:tcPr>
           <w:p>
             <w:r>
-              <w:t xml:space="preserve">Single view using </w:t>
-            </w:r>
-            <w:proofErr w:type="spellStart"/>
-            <w:r>
-              <w:t>ng</w:t>
-            </w:r>
-            <w:proofErr w:type="spellEnd"/>
-            <w:r>
-              <w:t>-view (lots of reloading)</w:t>
+              <w:t>Single view using ng-view (lots of reloading)</w:t>
             </w:r>
             <w:r>
               <w:t xml:space="preserve"> </w:t>
@@ -1334,23 +944,7 @@
     </w:p>
     <w:p>
       <w:r>
-        <w:t>Each template (part of a page that can be on another file) is loaded into a &lt;</w:t>
-      </w:r>
-      <w:proofErr w:type="spellStart"/>
-      <w:r>
-        <w:t>ui</w:t>
-      </w:r>
-      <w:proofErr w:type="spellEnd"/>
-      <w:r>
-        <w:t>-view&gt; or a &lt;ion-</w:t>
-      </w:r>
-      <w:proofErr w:type="spellStart"/>
-      <w:r>
-        <w:t>nav</w:t>
-      </w:r>
-      <w:proofErr w:type="spellEnd"/>
-      <w:r>
-        <w:t>-view&gt; tag within the parent state template.</w:t>
+        <w:t>Each template (part of a page that can be on another file) is loaded into a &lt;ui-view&gt; or a &lt;ion-nav-view&gt; tag within the parent state template.</w:t>
       </w:r>
     </w:p>
     <w:p>
@@ -1421,15 +1015,7 @@
         <w:t>inherits</w:t>
       </w:r>
       <w:r>
-        <w:t xml:space="preserve"> the scope and the methods of </w:t>
-      </w:r>
-      <w:proofErr w:type="gramStart"/>
-      <w:r>
-        <w:t>it’s</w:t>
-      </w:r>
-      <w:proofErr w:type="gramEnd"/>
-      <w:r>
-        <w:t xml:space="preserve"> parent (thanks to angular)</w:t>
+        <w:t xml:space="preserve"> the scope and the methods of it’s parent (thanks to angular)</w:t>
       </w:r>
       <w:r>
         <w:t>.</w:t>
@@ -1444,13 +1030,8 @@
         <w:t xml:space="preserve">Child states also inherit resolved dependencies </w:t>
       </w:r>
       <w:r>
-        <w:t xml:space="preserve">and custom </w:t>
-      </w:r>
-      <w:proofErr w:type="gramStart"/>
-      <w:r>
-        <w:t>data :</w:t>
-      </w:r>
-      <w:proofErr w:type="gramEnd"/>
+        <w:t>and custom data :</w:t>
+      </w:r>
     </w:p>
     <w:p>
       <w:r>
@@ -1519,28 +1100,12 @@
         <w:rPr>
           <w:b/>
         </w:rPr>
-        <w:t xml:space="preserve">What is </w:t>
-      </w:r>
-      <w:proofErr w:type="gramStart"/>
-      <w:r>
-        <w:rPr>
-          <w:b/>
-        </w:rPr>
-        <w:t>resolve ?</w:t>
-      </w:r>
-      <w:proofErr w:type="gramEnd"/>
-    </w:p>
-    <w:p>
-      <w:r>
-        <w:t>Resolve can be used to provide the controller with content or data that is custom to the state. </w:t>
-      </w:r>
-      <w:proofErr w:type="gramStart"/>
-      <w:r>
-        <w:t>resolve</w:t>
-      </w:r>
-      <w:proofErr w:type="gramEnd"/>
-      <w:r>
-        <w:t> is an optional map of dependencies which should be injected into the controller.</w:t>
+        <w:t>What is resolve ?</w:t>
+      </w:r>
+    </w:p>
+    <w:p>
+      <w:r>
+        <w:t>Resolve can be used to provide the controller with content or data that is custom to the state. resolve is an optional map of dependencies which should be injected into the controller.</w:t>
       </w:r>
     </w:p>
     <w:p>
@@ -1555,15 +1120,7 @@
         <w:t>before</w:t>
       </w:r>
       <w:r>
-        <w:t> the controller is instantiated and the $</w:t>
-      </w:r>
-      <w:proofErr w:type="spellStart"/>
-      <w:r>
-        <w:t>stateChangeSuccess</w:t>
-      </w:r>
-      <w:proofErr w:type="spellEnd"/>
-      <w:r>
-        <w:t xml:space="preserve"> event is fired.</w:t>
+        <w:t> the controller is instantiated and the $stateChangeSuccess event is fired.</w:t>
       </w:r>
     </w:p>
     <w:p>
@@ -1576,16 +1133,8 @@
         <w:rPr>
           <w:b/>
         </w:rPr>
-        <w:t xml:space="preserve">What about custom </w:t>
-      </w:r>
-      <w:proofErr w:type="gramStart"/>
-      <w:r>
-        <w:rPr>
-          <w:b/>
-        </w:rPr>
-        <w:t>data ?</w:t>
-      </w:r>
-      <w:proofErr w:type="gramEnd"/>
+        <w:t>What about custom data ?</w:t>
+      </w:r>
     </w:p>
     <w:p>
       <w:pPr>
@@ -1617,7 +1166,6 @@
           <w:lang w:eastAsia="fr-FR"/>
         </w:rPr>
       </w:pPr>
-      <w:proofErr w:type="gramStart"/>
       <w:r>
         <w:rPr>
           <w:rFonts w:ascii="Consolas" w:hAnsi="Consolas" w:cs="Courier"/>
@@ -1626,18 +1174,7 @@
           <w:szCs w:val="20"/>
           <w:lang w:eastAsia="fr-FR"/>
         </w:rPr>
-        <w:t>.state</w:t>
-      </w:r>
-      <w:proofErr w:type="gramEnd"/>
-      <w:r>
-        <w:rPr>
-          <w:rFonts w:ascii="Consolas" w:hAnsi="Consolas" w:cs="Courier"/>
-          <w:color w:val="333333"/>
-          <w:sz w:val="20"/>
-          <w:szCs w:val="20"/>
-          <w:lang w:eastAsia="fr-FR"/>
-        </w:rPr>
-        <w:t>(</w:t>
+        <w:t>.state(</w:t>
       </w:r>
       <w:r>
         <w:rPr>
@@ -1647,29 +1184,7 @@
           <w:szCs w:val="20"/>
           <w:lang w:eastAsia="fr-FR"/>
         </w:rPr>
-        <w:t>'</w:t>
-      </w:r>
-      <w:proofErr w:type="spellStart"/>
-      <w:r>
-        <w:rPr>
-          <w:rFonts w:ascii="Consolas" w:hAnsi="Consolas" w:cs="Courier"/>
-          <w:color w:val="183691"/>
-          <w:sz w:val="20"/>
-          <w:szCs w:val="20"/>
-          <w:lang w:eastAsia="fr-FR"/>
-        </w:rPr>
-        <w:t>contacts.list</w:t>
-      </w:r>
-      <w:proofErr w:type="spellEnd"/>
-      <w:r>
-        <w:rPr>
-          <w:rFonts w:ascii="Consolas" w:hAnsi="Consolas" w:cs="Courier"/>
-          <w:color w:val="183691"/>
-          <w:sz w:val="20"/>
-          <w:szCs w:val="20"/>
-          <w:lang w:eastAsia="fr-FR"/>
-        </w:rPr>
-        <w:t>'</w:t>
+        <w:t>'contacts.list'</w:t>
       </w:r>
       <w:r>
         <w:rPr>
@@ -1720,22 +1235,8 @@
           <w:szCs w:val="20"/>
           <w:lang w:eastAsia="fr-FR"/>
         </w:rPr>
-        <w:t xml:space="preserve">     </w:t>
-      </w:r>
-      <w:proofErr w:type="spellStart"/>
-      <w:proofErr w:type="gramStart"/>
-      <w:r>
-        <w:rPr>
-          <w:rFonts w:ascii="Consolas" w:hAnsi="Consolas" w:cs="Courier"/>
-          <w:color w:val="333333"/>
-          <w:sz w:val="20"/>
-          <w:szCs w:val="20"/>
-          <w:lang w:eastAsia="fr-FR"/>
-        </w:rPr>
-        <w:t>templateUrl</w:t>
-      </w:r>
-      <w:proofErr w:type="spellEnd"/>
-      <w:proofErr w:type="gramEnd"/>
+        <w:t xml:space="preserve">     templateUrl</w:t>
+      </w:r>
       <w:r>
         <w:rPr>
           <w:rFonts w:ascii="Consolas" w:hAnsi="Consolas" w:cs="Courier"/>
@@ -1815,20 +1316,8 @@
           <w:szCs w:val="20"/>
           <w:lang w:eastAsia="fr-FR"/>
         </w:rPr>
-        <w:t xml:space="preserve">     </w:t>
-      </w:r>
-      <w:proofErr w:type="gramStart"/>
-      <w:r>
-        <w:rPr>
-          <w:rFonts w:ascii="Consolas" w:hAnsi="Consolas" w:cs="Courier"/>
-          <w:color w:val="333333"/>
-          <w:sz w:val="20"/>
-          <w:szCs w:val="20"/>
-          <w:lang w:eastAsia="fr-FR"/>
-        </w:rPr>
-        <w:t>data</w:t>
-      </w:r>
-      <w:proofErr w:type="gramEnd"/>
+        <w:t xml:space="preserve">     data</w:t>
+      </w:r>
       <w:r>
         <w:rPr>
           <w:rFonts w:ascii="Consolas" w:hAnsi="Consolas" w:cs="Courier"/>
@@ -1888,20 +1377,8 @@
           <w:szCs w:val="20"/>
           <w:lang w:eastAsia="fr-FR"/>
         </w:rPr>
-        <w:t xml:space="preserve">         </w:t>
-      </w:r>
-      <w:proofErr w:type="gramStart"/>
-      <w:r>
-        <w:rPr>
-          <w:rFonts w:ascii="Consolas" w:hAnsi="Consolas" w:cs="Courier"/>
-          <w:color w:val="333333"/>
-          <w:sz w:val="20"/>
-          <w:szCs w:val="20"/>
-          <w:lang w:eastAsia="fr-FR"/>
-        </w:rPr>
-        <w:t>customData1</w:t>
-      </w:r>
-      <w:proofErr w:type="gramEnd"/>
+        <w:t xml:space="preserve">         customData1</w:t>
+      </w:r>
       <w:r>
         <w:rPr>
           <w:rFonts w:ascii="Consolas" w:hAnsi="Consolas" w:cs="Courier"/>
@@ -1981,20 +1458,8 @@
           <w:szCs w:val="20"/>
           <w:lang w:eastAsia="fr-FR"/>
         </w:rPr>
-        <w:t xml:space="preserve">         </w:t>
-      </w:r>
-      <w:proofErr w:type="gramStart"/>
-      <w:r>
-        <w:rPr>
-          <w:rFonts w:ascii="Consolas" w:hAnsi="Consolas" w:cs="Courier"/>
-          <w:color w:val="333333"/>
-          <w:sz w:val="20"/>
-          <w:szCs w:val="20"/>
-          <w:lang w:eastAsia="fr-FR"/>
-        </w:rPr>
-        <w:t>customData2</w:t>
-      </w:r>
-      <w:proofErr w:type="gramEnd"/>
+        <w:t xml:space="preserve">         customData2</w:t>
+      </w:r>
       <w:r>
         <w:rPr>
           <w:rFonts w:ascii="Consolas" w:hAnsi="Consolas" w:cs="Courier"/>
@@ -2105,20 +1570,8 @@
           <w:szCs w:val="20"/>
           <w:lang w:eastAsia="fr-FR"/>
         </w:rPr>
-        <w:t xml:space="preserve">    </w:t>
-      </w:r>
-      <w:proofErr w:type="gramStart"/>
-      <w:r>
-        <w:rPr>
-          <w:rFonts w:ascii="Consolas" w:hAnsi="Consolas" w:cs="Courier"/>
-          <w:color w:val="333333"/>
-          <w:sz w:val="20"/>
-          <w:szCs w:val="20"/>
-          <w:lang w:eastAsia="fr-FR"/>
-        </w:rPr>
-        <w:t>}) ;</w:t>
-      </w:r>
-      <w:proofErr w:type="gramEnd"/>
+        <w:t xml:space="preserve">    }) ;</w:t>
+      </w:r>
     </w:p>
     <w:p>
       <w:r>
@@ -2138,23 +1591,7 @@
     </w:p>
     <w:p>
       <w:r>
-        <w:t xml:space="preserve">You can change state with a custom directive </w:t>
-      </w:r>
-      <w:proofErr w:type="spellStart"/>
-      <w:r>
-        <w:t>ui-</w:t>
-      </w:r>
-      <w:proofErr w:type="gramStart"/>
-      <w:r>
-        <w:t>sref</w:t>
-      </w:r>
-      <w:proofErr w:type="spellEnd"/>
-      <w:r>
-        <w:t xml:space="preserve"> which</w:t>
-      </w:r>
-      <w:proofErr w:type="gramEnd"/>
-      <w:r>
-        <w:t xml:space="preserve"> stands for </w:t>
+        <w:t xml:space="preserve">You can change state with a custom directive ui-sref which stands for </w:t>
       </w:r>
       <w:r>
         <w:br/>
@@ -2164,61 +1601,16 @@
         <w:t>.</w:t>
       </w:r>
       <w:r>
-        <w:t xml:space="preserve"> It’s to be used instead of the usual </w:t>
-      </w:r>
-      <w:proofErr w:type="spellStart"/>
-      <w:r>
-        <w:t>href</w:t>
-      </w:r>
-      <w:proofErr w:type="spellEnd"/>
-      <w:r>
-        <w:t>.</w:t>
-      </w:r>
-    </w:p>
-    <w:p>
-      <w:r>
-        <w:t xml:space="preserve">This allows </w:t>
-      </w:r>
-      <w:proofErr w:type="gramStart"/>
-      <w:r>
-        <w:t>to change</w:t>
-      </w:r>
-      <w:proofErr w:type="gramEnd"/>
-      <w:r>
-        <w:t xml:space="preserve"> the </w:t>
-      </w:r>
-      <w:proofErr w:type="spellStart"/>
-      <w:r>
-        <w:t>url</w:t>
-      </w:r>
-      <w:proofErr w:type="spellEnd"/>
-      <w:r>
-        <w:t xml:space="preserve"> without changing them in the application.</w:t>
+        <w:t xml:space="preserve"> It’s to be used instead of the usual href.</w:t>
+      </w:r>
+    </w:p>
+    <w:p>
+      <w:r>
+        <w:t>This allows to change the url without changing them in the application.</w:t>
       </w:r>
       <w:r>
         <w:br/>
-        <w:t xml:space="preserve">It will generate </w:t>
-      </w:r>
-      <w:proofErr w:type="gramStart"/>
-      <w:r>
-        <w:t xml:space="preserve">the </w:t>
-      </w:r>
-      <w:proofErr w:type="spellStart"/>
-      <w:r>
-        <w:t>the</w:t>
-      </w:r>
-      <w:proofErr w:type="spellEnd"/>
-      <w:proofErr w:type="gramEnd"/>
-      <w:r>
-        <w:t xml:space="preserve"> corresponding </w:t>
-      </w:r>
-      <w:proofErr w:type="spellStart"/>
-      <w:r>
-        <w:t>href</w:t>
-      </w:r>
-      <w:proofErr w:type="spellEnd"/>
-      <w:r>
-        <w:t xml:space="preserve"> during compile.</w:t>
+        <w:t>It will generate the the corresponding href during compile.</w:t>
       </w:r>
     </w:p>
     <w:p>
@@ -2227,19 +1619,11 @@
           <w:b/>
         </w:rPr>
       </w:pPr>
-      <w:proofErr w:type="spellStart"/>
       <w:r>
         <w:rPr>
           <w:b/>
         </w:rPr>
-        <w:t>Ui-sref</w:t>
-      </w:r>
-      <w:proofErr w:type="spellEnd"/>
-      <w:r>
-        <w:rPr>
-          <w:b/>
-        </w:rPr>
-        <w:t xml:space="preserve"> also accepts parameters</w:t>
+        <w:t>Ui-sref also accepts parameters</w:t>
       </w:r>
     </w:p>
     <w:p>
@@ -2278,34 +1662,31 @@
           <w:sz w:val="20"/>
           <w:szCs w:val="20"/>
         </w:rPr>
-        <w:t>&lt;</w:t>
-      </w:r>
-      <w:proofErr w:type="gramStart"/>
+        <w:t xml:space="preserve">&lt;div </w:t>
+      </w:r>
       <w:r>
         <w:rPr>
           <w:rFonts w:ascii="Consolas" w:hAnsi="Consolas"/>
           <w:sz w:val="20"/>
           <w:szCs w:val="20"/>
         </w:rPr>
-        <w:t>div</w:t>
-      </w:r>
-      <w:proofErr w:type="gramEnd"/>
+        <w:t>n</w:t>
+      </w:r>
       <w:r>
         <w:rPr>
           <w:rFonts w:ascii="Consolas" w:hAnsi="Consolas"/>
           <w:sz w:val="20"/>
           <w:szCs w:val="20"/>
         </w:rPr>
-        <w:t xml:space="preserve"> </w:t>
-      </w:r>
-      <w:proofErr w:type="spellStart"/>
+        <w:t>g-repeat contact in contacts</w:t>
+      </w:r>
       <w:r>
         <w:rPr>
           <w:rFonts w:ascii="Consolas" w:hAnsi="Consolas"/>
           <w:sz w:val="20"/>
           <w:szCs w:val="20"/>
         </w:rPr>
-        <w:t>n</w:t>
+        <w:t>&gt;</w:t>
       </w:r>
       <w:r>
         <w:rPr>
@@ -2313,16 +1694,16 @@
           <w:sz w:val="20"/>
           <w:szCs w:val="20"/>
         </w:rPr>
-        <w:t>g</w:t>
-      </w:r>
-      <w:proofErr w:type="spellEnd"/>
+        <w:br/>
+        <w:t xml:space="preserve">    &lt;a </w:t>
+      </w:r>
       <w:r>
         <w:rPr>
           <w:rFonts w:ascii="Consolas" w:hAnsi="Consolas"/>
           <w:sz w:val="20"/>
           <w:szCs w:val="20"/>
         </w:rPr>
-        <w:t>-repeat contact in contacts</w:t>
+        <w:t>u</w:t>
       </w:r>
       <w:r>
         <w:rPr>
@@ -2330,42 +1711,7 @@
           <w:sz w:val="20"/>
           <w:szCs w:val="20"/>
         </w:rPr>
-        <w:t>&gt;</w:t>
-      </w:r>
-      <w:r>
-        <w:rPr>
-          <w:rFonts w:ascii="Consolas" w:hAnsi="Consolas"/>
-          <w:sz w:val="20"/>
-          <w:szCs w:val="20"/>
-        </w:rPr>
-        <w:br/>
-        <w:t xml:space="preserve">    &lt;a </w:t>
-      </w:r>
-      <w:proofErr w:type="spellStart"/>
-      <w:r>
-        <w:rPr>
-          <w:rFonts w:ascii="Consolas" w:hAnsi="Consolas"/>
-          <w:sz w:val="20"/>
-          <w:szCs w:val="20"/>
-        </w:rPr>
-        <w:t>u</w:t>
-      </w:r>
-      <w:r>
-        <w:rPr>
-          <w:rFonts w:ascii="Consolas" w:hAnsi="Consolas"/>
-          <w:sz w:val="20"/>
-          <w:szCs w:val="20"/>
-        </w:rPr>
-        <w:t>i-sref</w:t>
-      </w:r>
-      <w:proofErr w:type="spellEnd"/>
-      <w:r>
-        <w:rPr>
-          <w:rFonts w:ascii="Consolas" w:hAnsi="Consolas"/>
-          <w:sz w:val="20"/>
-          <w:szCs w:val="20"/>
-        </w:rPr>
-        <w:t>=</w:t>
+        <w:t>i-sref=</w:t>
       </w:r>
       <w:r>
         <w:rPr>
@@ -2377,23 +1723,13 @@
         </w:rPr>
         <w:t>'</w:t>
       </w:r>
-      <w:proofErr w:type="spellStart"/>
       <w:r>
         <w:rPr>
           <w:rFonts w:ascii="Consolas" w:hAnsi="Consolas"/>
           <w:sz w:val="20"/>
           <w:szCs w:val="20"/>
         </w:rPr>
-        <w:t>contacts.detail</w:t>
-      </w:r>
-      <w:proofErr w:type="spellEnd"/>
-      <w:r>
-        <w:rPr>
-          <w:rFonts w:ascii="Consolas" w:hAnsi="Consolas"/>
-          <w:sz w:val="20"/>
-          <w:szCs w:val="20"/>
-        </w:rPr>
-        <w:t>({ id : contact.id})</w:t>
+        <w:t>contacts.detail({ id : contact.id})</w:t>
       </w:r>
       <w:r>
         <w:rPr>
@@ -2441,160 +1777,107 @@
           <w:b/>
         </w:rPr>
       </w:pPr>
-      <w:proofErr w:type="spellStart"/>
-      <w:proofErr w:type="gramStart"/>
       <w:r>
         <w:rPr>
           <w:b/>
         </w:rPr>
-        <w:t>urls</w:t>
-      </w:r>
-      <w:proofErr w:type="spellEnd"/>
-      <w:proofErr w:type="gramEnd"/>
+        <w:t>urls with ui-router</w:t>
+      </w:r>
       <w:r>
         <w:rPr>
           <w:b/>
         </w:rPr>
-        <w:t xml:space="preserve"> with </w:t>
-      </w:r>
-      <w:proofErr w:type="spellStart"/>
-      <w:r>
-        <w:rPr>
-          <w:b/>
-        </w:rPr>
-        <w:t>ui</w:t>
-      </w:r>
-      <w:proofErr w:type="spellEnd"/>
-      <w:r>
-        <w:rPr>
-          <w:b/>
-        </w:rPr>
-        <w:t>-router</w:t>
-      </w:r>
-      <w:r>
-        <w:rPr>
-          <w:b/>
-        </w:rPr>
         <w:tab/>
       </w:r>
     </w:p>
     <w:p>
-      <w:proofErr w:type="gramStart"/>
-      <w:r>
-        <w:t>the</w:t>
-      </w:r>
-      <w:proofErr w:type="gramEnd"/>
-      <w:r>
-        <w:t xml:space="preserve"> property </w:t>
-      </w:r>
-      <w:proofErr w:type="spellStart"/>
-      <w:r>
-        <w:t>url</w:t>
-      </w:r>
-      <w:proofErr w:type="spellEnd"/>
-      <w:r>
-        <w:t xml:space="preserve"> exists to allow us to tie a state to a specific </w:t>
-      </w:r>
-      <w:proofErr w:type="spellStart"/>
-      <w:r>
-        <w:t>url</w:t>
-      </w:r>
-      <w:proofErr w:type="spellEnd"/>
+      <w:r>
+        <w:t>the property url exists to allow us to tie a state to a specific url.</w:t>
+      </w:r>
+      <w:r>
+        <w:br/>
+        <w:t>if state ‘sample’ has url ‘/sample’ and I create a state sample.child and define it’s url to /child then the url of the child will really be /sample/child.</w:t>
+      </w:r>
+      <w:r>
+        <w:br/>
+        <w:t>This can be avoided by using the ‘^’ before the url =&gt; ‘^/child.</w:t>
+      </w:r>
+    </w:p>
+    <w:p>
+      <w:pPr>
+        <w:pStyle w:val="Titre1"/>
+      </w:pPr>
+      <w:r>
+        <w:t>18</w:t>
+      </w:r>
+      <w:r>
+        <w:t>.05</w:t>
+      </w:r>
+    </w:p>
+    <w:p>
+      <w:r>
+        <w:t xml:space="preserve">Haven’t work this </w:t>
+      </w:r>
+      <w:r>
+        <w:t>M</w:t>
+      </w:r>
+      <w:r>
+        <w:t>onday</w:t>
+      </w:r>
       <w:r>
         <w:t>.</w:t>
       </w:r>
-      <w:r>
-        <w:br/>
-      </w:r>
-      <w:proofErr w:type="gramStart"/>
-      <w:r>
-        <w:t>if</w:t>
-      </w:r>
-      <w:proofErr w:type="gramEnd"/>
-      <w:r>
-        <w:t xml:space="preserve"> state ‘sample’ has </w:t>
-      </w:r>
-      <w:proofErr w:type="spellStart"/>
-      <w:r>
-        <w:t>url</w:t>
-      </w:r>
-      <w:proofErr w:type="spellEnd"/>
-      <w:r>
-        <w:t xml:space="preserve"> ‘/sample’ and I create a state </w:t>
-      </w:r>
-      <w:proofErr w:type="spellStart"/>
-      <w:r>
-        <w:t>sample.child</w:t>
-      </w:r>
-      <w:proofErr w:type="spellEnd"/>
-      <w:r>
-        <w:t xml:space="preserve"> and define it’s </w:t>
-      </w:r>
-      <w:proofErr w:type="spellStart"/>
-      <w:r>
-        <w:t>url</w:t>
-      </w:r>
-      <w:proofErr w:type="spellEnd"/>
-      <w:r>
-        <w:t xml:space="preserve"> to /child then the </w:t>
-      </w:r>
-      <w:proofErr w:type="spellStart"/>
-      <w:r>
-        <w:t>url</w:t>
-      </w:r>
-      <w:proofErr w:type="spellEnd"/>
-      <w:r>
-        <w:t xml:space="preserve"> of the child will really be /sample/child.</w:t>
-      </w:r>
-      <w:r>
-        <w:br/>
-        <w:t xml:space="preserve">This can be avoided by using the ‘^’ before the </w:t>
-      </w:r>
-      <w:proofErr w:type="spellStart"/>
-      <w:r>
-        <w:t>url</w:t>
-      </w:r>
-      <w:proofErr w:type="spellEnd"/>
-      <w:r>
-        <w:t xml:space="preserve"> =&gt; ‘^/child.</w:t>
-      </w:r>
     </w:p>
     <w:p>
       <w:pPr>
         <w:pStyle w:val="Titre1"/>
       </w:pPr>
       <w:r>
-        <w:t>18</w:t>
+        <w:t>19</w:t>
       </w:r>
       <w:r>
         <w:t>.05</w:t>
       </w:r>
     </w:p>
     <w:p>
-      <w:proofErr w:type="gramStart"/>
-      <w:r>
-        <w:t>Haven’t work this</w:t>
-      </w:r>
-      <w:proofErr w:type="gramEnd"/>
-      <w:r>
-        <w:t xml:space="preserve"> </w:t>
-      </w:r>
-      <w:r>
-        <w:t>M</w:t>
-      </w:r>
-      <w:r>
-        <w:t>onday</w:t>
+      <w:r>
+        <w:t>I’ve linked all interventions icons to the UI using a large ngSwitch</w:t>
       </w:r>
       <w:r>
         <w:t>.</w:t>
       </w:r>
     </w:p>
     <w:p>
+      <w:r>
+        <w:t>I’ve replaced the ngSwitch directive by a simple scope variable that I forged with a switch before loading it on the page.</w:t>
+      </w:r>
+    </w:p>
+    <w:p>
+      <w:r>
+        <w:t>I’ve added the possibility to take notes, it will then delete the element from the list and save it into an array which will be later on submitted to the server.</w:t>
+      </w:r>
+    </w:p>
+    <w:p>
+      <w:r>
+        <w:t>The same functionalities are to be found on the child state/view details.</w:t>
+      </w:r>
+    </w:p>
+    <w:p>
+      <w:r>
+        <w:t>Problem remains with the deleteElem function when in details view deleting an element doesn’t work anymore.</w:t>
+      </w:r>
+    </w:p>
+    <w:p>
+      <w:r>
+        <w:t>The main view is almost over, once this problem has been solved and the view validated by Mr.Erhler on Thursday, I will then move on to the vitals measurement view.</w:t>
+      </w:r>
+    </w:p>
+    <w:p>
       <w:pPr>
         <w:pStyle w:val="Titre1"/>
       </w:pPr>
       <w:r>
-        <w:t>19</w:t>
+        <w:t>20</w:t>
       </w:r>
       <w:r>
         <w:t>.05</w:t>
@@ -2602,72 +1885,25 @@
     </w:p>
     <w:p>
       <w:r>
-        <w:t xml:space="preserve">I’ve linked all interventions icons to the UI using a large </w:t>
-      </w:r>
-      <w:proofErr w:type="spellStart"/>
-      <w:r>
-        <w:t>ngSwitch</w:t>
-      </w:r>
-      <w:proofErr w:type="spellEnd"/>
-      <w:r>
-        <w:t>.</w:t>
-      </w:r>
-    </w:p>
-    <w:p>
-      <w:r>
-        <w:t xml:space="preserve">I’ve replaced the </w:t>
-      </w:r>
-      <w:proofErr w:type="spellStart"/>
-      <w:r>
-        <w:t>ngSwitch</w:t>
-      </w:r>
-      <w:proofErr w:type="spellEnd"/>
-      <w:r>
-        <w:t xml:space="preserve"> directive by a simple scope variable that I forged with a switch before loading it on the page.</w:t>
-      </w:r>
-    </w:p>
-    <w:p>
-      <w:r>
-        <w:t xml:space="preserve">I’ve added the possibility to take </w:t>
-      </w:r>
-      <w:proofErr w:type="gramStart"/>
-      <w:r>
-        <w:t>notes,</w:t>
-      </w:r>
-      <w:proofErr w:type="gramEnd"/>
-      <w:r>
-        <w:t xml:space="preserve"> it will then delete the element from the list and save it into an array which will be later on submitted to the server.</w:t>
-      </w:r>
-    </w:p>
-    <w:p>
-      <w:r>
-        <w:t>The same functionalities are to be found on the child state/view details.</w:t>
-      </w:r>
-    </w:p>
-    <w:p>
-      <w:r>
-        <w:t xml:space="preserve">Problem remains with the </w:t>
-      </w:r>
-      <w:proofErr w:type="spellStart"/>
-      <w:r>
-        <w:t>deleteElem</w:t>
-      </w:r>
-      <w:proofErr w:type="spellEnd"/>
-      <w:r>
-        <w:t xml:space="preserve"> function when in details view deleting an element doesn’t work anymore.</w:t>
-      </w:r>
-    </w:p>
-    <w:p>
-      <w:r>
-        <w:t xml:space="preserve">The main view is almost over, once this problem has been solved and the view validated by </w:t>
-      </w:r>
-      <w:proofErr w:type="spellStart"/>
-      <w:r>
-        <w:t>Mr.Erhler</w:t>
-      </w:r>
-      <w:proofErr w:type="spellEnd"/>
-      <w:r>
-        <w:t xml:space="preserve"> on Thursday, I will then move on to the vitals measurement view.</w:t>
+        <w:t>I’ve solved the problem causing the details view’act not to disappear after notes are taken.</w:t>
+      </w:r>
+    </w:p>
+    <w:p>
+      <w:r>
+        <w:t>I’ve also solved the problem causing the return link not to work. Apparently, a child state cannot load it’s parent, it can only be loaded into it.</w:t>
+      </w:r>
+    </w:p>
+    <w:p>
+      <w:r>
+        <w:t>As a consequence I’ve created an abstract state interventions in which I load the patient interventions or a group of interventions.</w:t>
+      </w:r>
+    </w:p>
+    <w:p>
+      <w:r>
+        <w:t xml:space="preserve">An abstract state is a state that isn’t loadable, it’s many uses </w:t>
+      </w:r>
+      <w:r>
+        <w:t>like defining a common controller, or resolve common variables.</w:t>
       </w:r>
     </w:p>
     <w:p>
@@ -2675,64 +1911,6 @@
         <w:pStyle w:val="Titre1"/>
       </w:pPr>
       <w:r>
-        <w:t>20</w:t>
-      </w:r>
-      <w:r>
-        <w:t>.05</w:t>
-      </w:r>
-    </w:p>
-    <w:p>
-      <w:r>
-        <w:t xml:space="preserve">I’ve solved the problem causing the details </w:t>
-      </w:r>
-      <w:proofErr w:type="spellStart"/>
-      <w:r>
-        <w:t>view’act</w:t>
-      </w:r>
-      <w:proofErr w:type="spellEnd"/>
-      <w:r>
-        <w:t xml:space="preserve"> not to disappear after notes are taken.</w:t>
-      </w:r>
-    </w:p>
-    <w:p>
-      <w:r>
-        <w:t xml:space="preserve">I’ve also solved the problem causing the return link not to work. Apparently, a child state cannot load </w:t>
-      </w:r>
-      <w:proofErr w:type="gramStart"/>
-      <w:r>
-        <w:t>it’s</w:t>
-      </w:r>
-      <w:proofErr w:type="gramEnd"/>
-      <w:r>
-        <w:t xml:space="preserve"> parent, it can only be loaded into it.</w:t>
-      </w:r>
-    </w:p>
-    <w:p>
-      <w:r>
-        <w:t>As a consequence I’ve created an abstract state interventions in which I load the patient interventions or a group of interventions.</w:t>
-      </w:r>
-    </w:p>
-    <w:p>
-      <w:r>
-        <w:t xml:space="preserve">An abstract state is a state that isn’t </w:t>
-      </w:r>
-      <w:proofErr w:type="gramStart"/>
-      <w:r>
-        <w:t>loadable,</w:t>
-      </w:r>
-      <w:proofErr w:type="gramEnd"/>
-      <w:r>
-        <w:t xml:space="preserve"> it’s many uses </w:t>
-      </w:r>
-      <w:r>
-        <w:t>like defining a common controller, or resolve common variables.</w:t>
-      </w:r>
-    </w:p>
-    <w:p>
-      <w:pPr>
-        <w:pStyle w:val="Titre1"/>
-      </w:pPr>
-      <w:r>
         <w:t>21.</w:t>
       </w:r>
       <w:r>
@@ -2759,15 +1937,7 @@
     </w:p>
     <w:p>
       <w:r>
-        <w:t xml:space="preserve">Another reason is that I had to master a new framework, Ionic (version 1.0 just went live which is great =&gt; more stability and native scrolling for </w:t>
-      </w:r>
-      <w:proofErr w:type="spellStart"/>
-      <w:r>
-        <w:t>ios</w:t>
-      </w:r>
-      <w:proofErr w:type="spellEnd"/>
-      <w:r>
-        <w:t xml:space="preserve"> and android).</w:t>
+        <w:t>Another reason is that I had to master a new framework, Ionic (version 1.0 just went live which is great =&gt; more stability and native scrolling for ios and android).</w:t>
       </w:r>
     </w:p>
     <w:p>
@@ -2782,26 +1952,13 @@
     </w:p>
     <w:p>
       <w:r>
-        <w:t xml:space="preserve">That is the reason why I’m not worried about how late I am compared to my </w:t>
-      </w:r>
-      <w:proofErr w:type="spellStart"/>
-      <w:r>
-        <w:t>gantt</w:t>
-      </w:r>
-      <w:proofErr w:type="spellEnd"/>
-      <w:r>
-        <w:t xml:space="preserve"> chart. I know the rest will be faster even if not without problems.</w:t>
-      </w:r>
-    </w:p>
-    <w:p>
-      <w:r>
-        <w:t xml:space="preserve">I’ve discussed with Frederic about my view and asked some </w:t>
-      </w:r>
-      <w:proofErr w:type="gramStart"/>
-      <w:r>
-        <w:t>questions :</w:t>
-      </w:r>
-      <w:proofErr w:type="gramEnd"/>
+        <w:t>That is the reason why I’m not worried about how late I am compared to my gantt chart. I know the rest will be faster even if not without problems.</w:t>
+      </w:r>
+    </w:p>
+    <w:p>
+      <w:r>
+        <w:t>I’ve discussed with Frederic about my view and asked some questions :</w:t>
+      </w:r>
     </w:p>
     <w:p>
       <w:pPr>
@@ -2837,13 +1994,8 @@
         </w:numPr>
       </w:pPr>
       <w:r>
-        <w:t xml:space="preserve">What can help me determine if an act can be validated or </w:t>
-      </w:r>
-      <w:proofErr w:type="gramStart"/>
-      <w:r>
-        <w:t>not ?</w:t>
-      </w:r>
-      <w:proofErr w:type="gramEnd"/>
+        <w:t>What can help me determine if an act can be validated or not ?</w:t>
+      </w:r>
     </w:p>
     <w:p>
       <w:pPr>
@@ -2885,13 +2037,8 @@
         </w:numPr>
       </w:pPr>
       <w:r>
-        <w:t xml:space="preserve">What does force valid means </w:t>
-      </w:r>
-      <w:proofErr w:type="gramStart"/>
-      <w:r>
-        <w:t>exactly ?</w:t>
-      </w:r>
-      <w:proofErr w:type="gramEnd"/>
+        <w:t>What does force valid means exactly ?</w:t>
+      </w:r>
     </w:p>
     <w:p>
       <w:pPr>
@@ -2915,13 +2062,8 @@
         </w:numPr>
       </w:pPr>
       <w:r>
-        <w:t xml:space="preserve">Surveillances =&gt; What does the number of surveillances </w:t>
-      </w:r>
-      <w:proofErr w:type="gramStart"/>
-      <w:r>
-        <w:t>means ?</w:t>
-      </w:r>
-      <w:proofErr w:type="gramEnd"/>
+        <w:t>Surveillances =&gt; What does the number of surveillances means ?</w:t>
+      </w:r>
     </w:p>
     <w:p>
       <w:pPr>
@@ -2966,35 +2108,33 @@
         <w:rPr>
           <w:color w:val="76923C" w:themeColor="accent3" w:themeShade="BF"/>
         </w:rPr>
-        <w:t xml:space="preserve">Acts in timeframes like </w:t>
-      </w:r>
-      <w:proofErr w:type="spellStart"/>
-      <w:r>
+        <w:t xml:space="preserve">Acts in timeframes like Matinéé, diurne, nocturne should always come first while we’re in the time frame, for instance, matinée will come first while we’re between 6 am and 12 am then will stay at 12 am. </w:t>
+      </w:r>
+    </w:p>
+    <w:p>
+      <w:pPr>
         <w:rPr>
           <w:color w:val="76923C" w:themeColor="accent3" w:themeShade="BF"/>
         </w:rPr>
-        <w:t>Matinéé</w:t>
-      </w:r>
-      <w:proofErr w:type="spellEnd"/>
+      </w:pPr>
       <w:r>
         <w:rPr>
           <w:color w:val="76923C" w:themeColor="accent3" w:themeShade="BF"/>
         </w:rPr>
-        <w:t xml:space="preserve">, </w:t>
-      </w:r>
-      <w:proofErr w:type="spellStart"/>
-      <w:r>
+        <w:t>The Reserve section should always be visible and follow the title.</w:t>
+      </w:r>
+    </w:p>
+    <w:p>
+      <w:pPr>
         <w:rPr>
           <w:color w:val="76923C" w:themeColor="accent3" w:themeShade="BF"/>
         </w:rPr>
-        <w:t>diurne</w:t>
-      </w:r>
-      <w:proofErr w:type="spellEnd"/>
+      </w:pPr>
       <w:r>
         <w:rPr>
           <w:color w:val="76923C" w:themeColor="accent3" w:themeShade="BF"/>
         </w:rPr>
-        <w:t xml:space="preserve">, nocturne should always come first while we’re in the time frame, for instance, matinée will come first while we’re between 6 am and 12 am then will stay at 12 am. </w:t>
+        <w:t>I should handle this with a small JSON config file to make it easy to modify.</w:t>
       </w:r>
     </w:p>
     <w:p>
@@ -3007,104 +2147,50 @@
         <w:rPr>
           <w:color w:val="76923C" w:themeColor="accent3" w:themeShade="BF"/>
         </w:rPr>
-        <w:t>The Reserve section should always be visible and follow the title.</w:t>
-      </w:r>
-    </w:p>
-    <w:p>
-      <w:pPr>
+        <w:t xml:space="preserve">Possibility to access the different actions for an act by a slide left on the </w:t>
+      </w:r>
+      <w:r>
         <w:rPr>
           <w:color w:val="76923C" w:themeColor="accent3" w:themeShade="BF"/>
         </w:rPr>
-      </w:pPr>
+        <w:t>act, which</w:t>
+      </w:r>
       <w:r>
         <w:rPr>
           <w:color w:val="76923C" w:themeColor="accent3" w:themeShade="BF"/>
         </w:rPr>
-        <w:t xml:space="preserve">I should handle this with a small JSON </w:t>
-      </w:r>
-      <w:proofErr w:type="spellStart"/>
+        <w:t xml:space="preserve"> would </w:t>
+      </w:r>
       <w:r>
         <w:rPr>
           <w:color w:val="76923C" w:themeColor="accent3" w:themeShade="BF"/>
         </w:rPr>
-        <w:t>config</w:t>
-      </w:r>
-      <w:proofErr w:type="spellEnd"/>
+        <w:t>unveil</w:t>
+      </w:r>
       <w:r>
         <w:rPr>
           <w:color w:val="76923C" w:themeColor="accent3" w:themeShade="BF"/>
         </w:rPr>
-        <w:t xml:space="preserve"> file to make it easy to modify.</w:t>
-      </w:r>
-    </w:p>
-    <w:p>
-      <w:pPr>
+        <w:t xml:space="preserve"> them.</w:t>
+      </w:r>
+      <w:r>
         <w:rPr>
           <w:color w:val="76923C" w:themeColor="accent3" w:themeShade="BF"/>
         </w:rPr>
-      </w:pPr>
-      <w:r>
+        <w:t xml:space="preserve"> Often seen on IOS and android.</w:t>
+      </w:r>
+    </w:p>
+    <w:p>
+      <w:pPr>
         <w:rPr>
           <w:color w:val="76923C" w:themeColor="accent3" w:themeShade="BF"/>
         </w:rPr>
-        <w:t xml:space="preserve">Possibility to access the different actions for an act by a slide left on the </w:t>
-      </w:r>
+      </w:pPr>
       <w:r>
         <w:rPr>
           <w:color w:val="76923C" w:themeColor="accent3" w:themeShade="BF"/>
         </w:rPr>
-        <w:t>act, which</w:t>
-      </w:r>
-      <w:r>
-        <w:rPr>
-          <w:color w:val="76923C" w:themeColor="accent3" w:themeShade="BF"/>
-        </w:rPr>
-        <w:t xml:space="preserve"> would </w:t>
-      </w:r>
-      <w:r>
-        <w:rPr>
-          <w:color w:val="76923C" w:themeColor="accent3" w:themeShade="BF"/>
-        </w:rPr>
-        <w:t>unveil</w:t>
-      </w:r>
-      <w:r>
-        <w:rPr>
-          <w:color w:val="76923C" w:themeColor="accent3" w:themeShade="BF"/>
-        </w:rPr>
-        <w:t xml:space="preserve"> them.</w:t>
-      </w:r>
-      <w:r>
-        <w:rPr>
-          <w:color w:val="76923C" w:themeColor="accent3" w:themeShade="BF"/>
-        </w:rPr>
-        <w:t xml:space="preserve"> Often seen on IOS and android.</w:t>
-      </w:r>
-    </w:p>
-    <w:p>
-      <w:pPr>
-        <w:rPr>
-          <w:color w:val="76923C" w:themeColor="accent3" w:themeShade="BF"/>
-        </w:rPr>
-      </w:pPr>
-      <w:r>
-        <w:rPr>
-          <w:color w:val="76923C" w:themeColor="accent3" w:themeShade="BF"/>
-        </w:rPr>
-        <w:t xml:space="preserve">In the vital signs view, the possibility to zoom and </w:t>
-      </w:r>
-      <w:proofErr w:type="spellStart"/>
-      <w:r>
-        <w:rPr>
-          <w:color w:val="76923C" w:themeColor="accent3" w:themeShade="BF"/>
-        </w:rPr>
-        <w:t>unzoom</w:t>
-      </w:r>
-      <w:proofErr w:type="spellEnd"/>
-      <w:r>
-        <w:rPr>
-          <w:color w:val="76923C" w:themeColor="accent3" w:themeShade="BF"/>
-        </w:rPr>
-        <w:t xml:space="preserve"> on the graph should change the scale to allow a wider view of the results.</w:t>
+        <w:t>In the vital signs view, the possibility to zoom and unzoom on the graph should change the scale to allow a wider view of the results.</w:t>
       </w:r>
     </w:p>
     <w:p>
@@ -3135,23 +2221,7 @@
     </w:p>
     <w:p>
       <w:r>
-        <w:t>I still have to implement the zoom/</w:t>
-      </w:r>
-      <w:proofErr w:type="spellStart"/>
-      <w:r>
-        <w:t>unzoom</w:t>
-      </w:r>
-      <w:proofErr w:type="spellEnd"/>
-      <w:r>
-        <w:t xml:space="preserve"> function on the charts, create a </w:t>
-      </w:r>
-      <w:proofErr w:type="spellStart"/>
-      <w:r>
-        <w:t>propoer</w:t>
-      </w:r>
-      <w:proofErr w:type="spellEnd"/>
-      <w:r>
-        <w:t xml:space="preserve"> chart for the TAH value that is an i</w:t>
+        <w:t>I still have to implement the zoom/unzoom function on the charts, create a propoer chart for the TAH value that is an i</w:t>
       </w:r>
       <w:r>
         <w:t>nterval instead of a simple bar chart.</w:t>
@@ -3178,15 +2248,7 @@
     </w:p>
     <w:p>
       <w:r>
-        <w:t>Today I will fix the problem causing the reserve intervention to disappear if one switches the current patient more than twice. I will also implement the zoom/</w:t>
-      </w:r>
-      <w:proofErr w:type="spellStart"/>
-      <w:r>
-        <w:t>unzoom</w:t>
-      </w:r>
-      <w:proofErr w:type="spellEnd"/>
-      <w:r>
-        <w:t xml:space="preserve"> function and try to build a new type of graph to represent diastole and systole. </w:t>
+        <w:t xml:space="preserve">Today I will fix the problem causing the reserve intervention to disappear if one switches the current patient more than twice. I will also implement the zoom/unzoom function and try to build a new type of graph to represent diastole and systole. </w:t>
       </w:r>
     </w:p>
     <w:p>
@@ -3195,15 +2257,7 @@
       </w:r>
       <w:r>
         <w:br/>
-        <w:t xml:space="preserve">Saying </w:t>
-      </w:r>
-      <w:proofErr w:type="spellStart"/>
-      <w:r>
-        <w:t>var</w:t>
-      </w:r>
-      <w:proofErr w:type="spellEnd"/>
-      <w:r>
-        <w:t xml:space="preserve"> tab2 = tab1 isn’t sufficient.</w:t>
+        <w:t>Saying var tab2 = tab1 isn’t sufficient.</w:t>
       </w:r>
       <w:r>
         <w:br/>
@@ -3212,15 +2266,7 @@
     </w:p>
     <w:p>
       <w:r>
-        <w:t xml:space="preserve">I now use tab2 = </w:t>
-      </w:r>
-      <w:proofErr w:type="gramStart"/>
-      <w:r>
-        <w:t>tab1.slice(</w:t>
-      </w:r>
-      <w:proofErr w:type="gramEnd"/>
-      <w:r>
-        <w:t>0,tab1.length) to copy each value of tab1 into tab2 which separates them and allows me to modify tab1 as I wish.</w:t>
+        <w:t>I now use tab2 = tab1.slice(0,tab1.length) to copy each value of tab1 into tab2 which separates them and allows me to modify tab1 as I wish.</w:t>
       </w:r>
     </w:p>
     <w:p>
@@ -3229,15 +2275,489 @@
       </w:r>
     </w:p>
     <w:p>
+      <w:pPr>
+        <w:rPr>
+          <w:rFonts w:ascii="Times" w:eastAsia="Times New Roman" w:hAnsi="Times" w:cs="Times New Roman"/>
+          <w:sz w:val="20"/>
+          <w:szCs w:val="20"/>
+          <w:lang w:val="fr-FR" w:eastAsia="fr-FR"/>
+        </w:rPr>
+      </w:pPr>
       <w:r>
         <w:t>I also built another view that appears when one double taps on the preview view of the vitals measures.</w:t>
       </w:r>
       <w:r>
-        <w:t xml:space="preserve"> This view is focused on the chart which appears in full screen.</w:t>
+        <w:t xml:space="preserve"> This view is focused on the </w:t>
+      </w:r>
+      <w:r>
+        <w:t>chart, which</w:t>
+      </w:r>
+      <w:r>
+        <w:t xml:space="preserve"> appears in full screen.</w:t>
+      </w:r>
+    </w:p>
+    <w:p>
+      <w:pPr>
+        <w:pStyle w:val="Titre1"/>
+      </w:pPr>
+      <w:r>
+        <w:t>27.</w:t>
+      </w:r>
+      <w:r>
+        <w:t>05</w:t>
+      </w:r>
+    </w:p>
+    <w:p>
+      <w:r>
+        <w:t>We discussed about the app with Mr. Gluck.</w:t>
+      </w:r>
+    </w:p>
+    <w:p>
+      <w:r>
+        <w:t>We talked about what should appear on my report and that I should start writing it’s skeleton and send it to him. I should explain in depth the context of the project and the ionic framework.</w:t>
+      </w:r>
+    </w:p>
+    <w:p>
+      <w:r>
+        <w:t>I should also ask Mr. Erhler about the exact way I can get data from the HUG databse via their proxy.</w:t>
+      </w:r>
+    </w:p>
+    <w:p>
+      <w:r>
+        <w:t xml:space="preserve">I need to ask Mr </w:t>
+      </w:r>
+      <w:r>
+        <w:t>Gluck about estimotes stickers.</w:t>
+      </w:r>
+    </w:p>
+    <w:p>
+      <w:r>
+        <w:t xml:space="preserve">He told me we couldn’t use them cause </w:t>
+      </w:r>
+      <w:r>
+        <w:t>they’re</w:t>
+      </w:r>
+      <w:r>
+        <w:t xml:space="preserve"> not available yet. </w:t>
+      </w:r>
+    </w:p>
+    <w:p>
+      <w:pPr>
+        <w:pStyle w:val="Titre1"/>
+      </w:pPr>
+      <w:r>
+        <w:t>28.</w:t>
+      </w:r>
+      <w:r>
+        <w:t>05</w:t>
+      </w:r>
+    </w:p>
+    <w:p>
+      <w:r>
+        <w:t>I’ve implemented the view reserve, which displays a list of all the reserve intervention to be done.</w:t>
+      </w:r>
+    </w:p>
+    <w:p>
+      <w:r>
+        <w:t>I’ve also added the possibility to add a note when one performs a reserve intervention.</w:t>
+      </w:r>
+      <w:r>
+        <w:br/>
+        <w:t>The reserve intervention can also be deleted (to confirm if it’s right or not).</w:t>
+      </w:r>
+    </w:p>
+    <w:p>
+      <w:pPr>
+        <w:pStyle w:val="Titre1"/>
+      </w:pPr>
+      <w:r>
+        <w:t>29.</w:t>
+      </w:r>
+      <w:r>
+        <w:t>05</w:t>
+      </w:r>
+    </w:p>
+    <w:p>
+      <w:r>
+        <w:t>Took the day off for familial reasons.</w:t>
+      </w:r>
+    </w:p>
+    <w:p>
+      <w:pPr>
+        <w:pStyle w:val="Titre1"/>
+      </w:pPr>
+      <w:r>
+        <w:t>01.06</w:t>
+      </w:r>
+    </w:p>
+    <w:p>
+      <w:r>
+        <w:t>I implemented the view that display the historic of a particular reserve intervention.</w:t>
+      </w:r>
+    </w:p>
+    <w:p>
+      <w:r>
+        <w:t>The user can access it by tapping on the reserve intervention in the detailed view.</w:t>
+      </w:r>
+      <w:r>
+        <w:br/>
+        <w:t>The data are separated into 4 categories :</w:t>
+      </w:r>
+    </w:p>
+    <w:p>
+      <w:pPr>
+        <w:pStyle w:val="Paragraphedeliste"/>
+        <w:numPr>
+          <w:ilvl w:val="0"/>
+          <w:numId w:val="6"/>
+        </w:numPr>
+      </w:pPr>
+      <w:r>
+        <w:t>TODAY</w:t>
+      </w:r>
+    </w:p>
+    <w:p>
+      <w:pPr>
+        <w:pStyle w:val="Paragraphedeliste"/>
+        <w:numPr>
+          <w:ilvl w:val="0"/>
+          <w:numId w:val="6"/>
+        </w:numPr>
+      </w:pPr>
+      <w:r>
+        <w:t>YESTERDAY</w:t>
+      </w:r>
+    </w:p>
+    <w:p>
+      <w:pPr>
+        <w:pStyle w:val="Paragraphedeliste"/>
+        <w:numPr>
+          <w:ilvl w:val="0"/>
+          <w:numId w:val="6"/>
+        </w:numPr>
+      </w:pPr>
+      <w:r>
+        <w:t>LAST_WEEK</w:t>
+      </w:r>
+    </w:p>
+    <w:p>
+      <w:pPr>
+        <w:pStyle w:val="Paragraphedeliste"/>
+        <w:numPr>
+          <w:ilvl w:val="0"/>
+          <w:numId w:val="6"/>
+        </w:numPr>
+      </w:pPr>
+      <w:r>
+        <w:t>OLDER_THAN_THIS_WEEK</w:t>
+      </w:r>
+    </w:p>
+    <w:p>
+      <w:r>
+        <w:t>I had to implement a script that would retrieve all data in those fields if any and check if they belong in the right field. Once the data are reordered I display them in a similar way as the initial INCA demo app.</w:t>
+      </w:r>
+    </w:p>
+    <w:p>
+      <w:pPr>
+        <w:pStyle w:val="Titre1"/>
+      </w:pPr>
+      <w:r>
+        <w:t>02.06</w:t>
+      </w:r>
+    </w:p>
+    <w:p>
+      <w:r>
+        <w:t xml:space="preserve">I realized </w:t>
+      </w:r>
+      <w:r>
+        <w:t>there are</w:t>
+      </w:r>
+      <w:r>
+        <w:t xml:space="preserve"> 2 different patterns of data structure for the reserve interventions.</w:t>
+      </w:r>
+      <w:r>
+        <w:br/>
+        <w:t>I twisted a little bit my code so that it would accept both structure but it’s not perfect yet. I asked Mr. Ehrler if both had to be supported and if so should I restructure the data that</w:t>
+      </w:r>
+      <w:r>
+        <w:t xml:space="preserve"> don’t </w:t>
+      </w:r>
+      <w:r>
+        <w:t>conform to the categorized one.</w:t>
+      </w:r>
+    </w:p>
+    <w:p>
+      <w:r>
+        <w:t>Spent quite some time trying to handle as best as possible those 2 data</w:t>
+      </w:r>
+      <w:r>
+        <w:t xml:space="preserve"> structures</w:t>
+      </w:r>
+      <w:r>
+        <w:t>.</w:t>
+      </w:r>
+    </w:p>
+    <w:p>
+      <w:r>
+        <w:t>I’ve implemented the view from login to interventions picker :</w:t>
+      </w:r>
+    </w:p>
+    <w:p>
+      <w:pPr>
+        <w:pStyle w:val="Paragraphedeliste"/>
+        <w:numPr>
+          <w:ilvl w:val="0"/>
+          <w:numId w:val="7"/>
+        </w:numPr>
+      </w:pPr>
+      <w:r>
+        <w:t>Choose unit</w:t>
+      </w:r>
+    </w:p>
+    <w:p>
+      <w:pPr>
+        <w:pStyle w:val="Paragraphedeliste"/>
+        <w:numPr>
+          <w:ilvl w:val="0"/>
+          <w:numId w:val="7"/>
+        </w:numPr>
+      </w:pPr>
+      <w:r>
+        <w:t>Choose room</w:t>
+      </w:r>
+    </w:p>
+    <w:p>
+      <w:pPr>
+        <w:pStyle w:val="Paragraphedeliste"/>
+        <w:numPr>
+          <w:ilvl w:val="0"/>
+          <w:numId w:val="7"/>
+        </w:numPr>
+      </w:pPr>
+      <w:r>
+        <w:t>Choose patient</w:t>
+      </w:r>
+    </w:p>
+    <w:p>
+      <w:r>
+        <w:t>I still have to :</w:t>
+      </w:r>
+    </w:p>
+    <w:p>
+      <w:pPr>
+        <w:pStyle w:val="Paragraphedeliste"/>
+        <w:numPr>
+          <w:ilvl w:val="0"/>
+          <w:numId w:val="8"/>
+        </w:numPr>
+      </w:pPr>
+      <w:r>
+        <w:t>Finish the charts view, which needs intel from Mr. Ehrler</w:t>
+      </w:r>
+    </w:p>
+    <w:p>
+      <w:pPr>
+        <w:pStyle w:val="Paragraphedeliste"/>
+        <w:numPr>
+          <w:ilvl w:val="0"/>
+          <w:numId w:val="8"/>
+        </w:numPr>
+      </w:pPr>
+      <w:r>
+        <w:t>Finish the reserve view</w:t>
+      </w:r>
+    </w:p>
+    <w:p>
+      <w:pPr>
+        <w:pStyle w:val="Paragraphedeliste"/>
+        <w:numPr>
+          <w:ilvl w:val="0"/>
+          <w:numId w:val="8"/>
+        </w:numPr>
+      </w:pPr>
+      <w:r>
+        <w:t>Find a secure and simple way to handle connections</w:t>
+      </w:r>
+    </w:p>
+    <w:p>
+      <w:pPr>
+        <w:pStyle w:val="Paragraphedeliste"/>
+        <w:numPr>
+          <w:ilvl w:val="0"/>
+          <w:numId w:val="8"/>
+        </w:numPr>
+      </w:pPr>
+      <w:r>
+        <w:t>Add iBeacons Support</w:t>
+      </w:r>
+    </w:p>
+    <w:p>
+      <w:pPr>
+        <w:pStyle w:val="Titre1"/>
+      </w:pPr>
+      <w:r>
+        <w:t>03</w:t>
+      </w:r>
+      <w:r>
+        <w:t>.06</w:t>
+      </w:r>
+    </w:p>
+    <w:p>
+      <w:r>
+        <w:t>I’ve read about IBeacons and tried to use it in the project.</w:t>
+      </w:r>
+    </w:p>
+    <w:p>
+      <w:r>
+        <w:t>I started by creating a new view/</w:t>
+      </w:r>
+      <w:r>
+        <w:t>state, which</w:t>
+      </w:r>
+      <w:r>
+        <w:t xml:space="preserve"> would incl</w:t>
+      </w:r>
+      <w:r>
+        <w:t>ude a modified ver</w:t>
+      </w:r>
+      <w:r>
+        <w:t>s</w:t>
+      </w:r>
+      <w:r>
+        <w:t>i</w:t>
+      </w:r>
+      <w:r>
+        <w:t>on of the cordova plugin for iBeacons.</w:t>
+      </w:r>
+    </w:p>
+    <w:p>
+      <w:r>
+        <w:t>As it didn’t work I tried pulling a git project that is set as an example for ionic + IBeacons communication but it didn’t work either.</w:t>
+      </w:r>
+    </w:p>
+    <w:p>
+      <w:r>
+        <w:t>It must be some configuration issues I still haven’t figured out.</w:t>
+      </w:r>
+    </w:p>
+    <w:p>
+      <w:pPr>
+        <w:pStyle w:val="Titre1"/>
+      </w:pPr>
+      <w:r>
+        <w:t>04</w:t>
+      </w:r>
+      <w:r>
+        <w:t>.06</w:t>
+      </w:r>
+    </w:p>
+    <w:p>
+      <w:r>
+        <w:t>Day off.</w:t>
+      </w:r>
+    </w:p>
+    <w:p>
+      <w:pPr>
+        <w:pStyle w:val="Titre1"/>
+      </w:pPr>
+      <w:r>
+        <w:t>05</w:t>
+      </w:r>
+      <w:r>
+        <w:t>.06</w:t>
+      </w:r>
+    </w:p>
+    <w:p>
+      <w:r>
+        <w:t>I’ve tried creating a project for IBeacons with XCode and launch it on the simulator but I get some strange errors when I launch the Beacons detections.</w:t>
+      </w:r>
+    </w:p>
+    <w:p>
+      <w:r>
+        <w:t>I couldn’t fix it and tried again to make the git project work with the ionic view app on android (LG G3) or IOS (Iphone 6)</w:t>
+      </w:r>
+      <w:r>
+        <w:t xml:space="preserve"> but with no helpful results.</w:t>
+      </w:r>
+    </w:p>
+    <w:p>
+      <w:pPr>
+        <w:pStyle w:val="Titre1"/>
+      </w:pPr>
+      <w:r>
+        <w:t>08</w:t>
+      </w:r>
+      <w:r>
+        <w:t>.06</w:t>
+      </w:r>
+    </w:p>
+    <w:p>
+      <w:r>
+        <w:t>I’ve been busy all day filling out official papers and forms regarding personal matters.</w:t>
+      </w:r>
+    </w:p>
+    <w:p>
+      <w:pPr>
+        <w:pStyle w:val="Titre1"/>
+      </w:pPr>
+      <w:r>
+        <w:t>09</w:t>
+      </w:r>
+      <w:r>
+        <w:t>.06</w:t>
+      </w:r>
+    </w:p>
+    <w:p>
+      <w:r>
+        <w:t>I’ve presented my project to MR.Gluck I’ve listed all the things I still have to do to finalize the app and explained my problem with IBeacons. He confirmed that the problem with the IBeacons must be related to a misconfiguration. He gave me 3 more IBeacons.</w:t>
+      </w:r>
+    </w:p>
+    <w:p>
+      <w:r>
+        <w:t>I will ask about the remaining question to Mr. Ehrler on Thursday and finish the app by Friday so that I can focus on the report.</w:t>
+      </w:r>
+    </w:p>
+    <w:p>
+      <w:r>
+        <w:t>Mr. Ehrler told me to build a skeleton for my report so that he could comment on it and guide me from it.</w:t>
+      </w:r>
+    </w:p>
+    <w:p>
+      <w:pPr>
+        <w:pStyle w:val="Titre1"/>
+      </w:pPr>
+      <w:r>
+        <w:t>10</w:t>
+      </w:r>
+      <w:r>
+        <w:t>.06</w:t>
+      </w:r>
+    </w:p>
+    <w:p>
+      <w:r>
+        <w:t xml:space="preserve">I’ve worked on the report and built a main </w:t>
+      </w:r>
+      <w:r>
+        <w:t>skeleton, which</w:t>
+      </w:r>
+      <w:r>
+        <w:t xml:space="preserve"> I will read again tomorrow and then send to Mr. Gluck.</w:t>
+      </w:r>
+    </w:p>
+    <w:p>
+      <w:pPr>
+        <w:pStyle w:val="Titre1"/>
+      </w:pPr>
+      <w:r>
+        <w:t>11</w:t>
       </w:r>
       <w:bookmarkStart w:id="0" w:name="_GoBack"/>
       <w:bookmarkEnd w:id="0"/>
-    </w:p>
+      <w:r>
+        <w:t>.06</w:t>
+      </w:r>
+    </w:p>
+    <w:p/>
     <w:sectPr>
       <w:pgSz w:w="11900" w:h="16840"/>
       <w:pgMar w:top="1417" w:right="1417" w:bottom="1417" w:left="1417" w:header="708" w:footer="708" w:gutter="0"/>
@@ -3365,7 +2885,7 @@
   <w:abstractNum w:abstractNumId="1">
     <w:nsid w:val="133C1205"/>
     <w:multiLevelType w:val="hybridMultilevel"/>
-    <w:tmpl w:val="1E74CB18"/>
+    <w:tmpl w:val="671C3278"/>
     <w:lvl w:ilvl="0" w:tplc="040C0001">
       <w:start w:val="1"/>
       <w:numFmt w:val="bullet"/>
@@ -3452,6 +2972,92 @@
     </w:lvl>
   </w:abstractNum>
   <w:abstractNum w:abstractNumId="2">
+    <w:nsid w:val="1B27620C"/>
+    <w:multiLevelType w:val="hybridMultilevel"/>
+    <w:tmpl w:val="84F4F63C"/>
+    <w:lvl w:ilvl="0" w:tplc="040C000F">
+      <w:start w:val="1"/>
+      <w:numFmt w:val="decimal"/>
+      <w:lvlText w:val="%1."/>
+      <w:lvlJc w:val="left"/>
+      <w:pPr>
+        <w:ind w:left="720" w:hanging="360"/>
+      </w:pPr>
+    </w:lvl>
+    <w:lvl w:ilvl="1" w:tplc="040C0019" w:tentative="1">
+      <w:start w:val="1"/>
+      <w:numFmt w:val="lowerLetter"/>
+      <w:lvlText w:val="%2."/>
+      <w:lvlJc w:val="left"/>
+      <w:pPr>
+        <w:ind w:left="1440" w:hanging="360"/>
+      </w:pPr>
+    </w:lvl>
+    <w:lvl w:ilvl="2" w:tplc="040C001B" w:tentative="1">
+      <w:start w:val="1"/>
+      <w:numFmt w:val="lowerRoman"/>
+      <w:lvlText w:val="%3."/>
+      <w:lvlJc w:val="right"/>
+      <w:pPr>
+        <w:ind w:left="2160" w:hanging="180"/>
+      </w:pPr>
+    </w:lvl>
+    <w:lvl w:ilvl="3" w:tplc="040C000F" w:tentative="1">
+      <w:start w:val="1"/>
+      <w:numFmt w:val="decimal"/>
+      <w:lvlText w:val="%4."/>
+      <w:lvlJc w:val="left"/>
+      <w:pPr>
+        <w:ind w:left="2880" w:hanging="360"/>
+      </w:pPr>
+    </w:lvl>
+    <w:lvl w:ilvl="4" w:tplc="040C0019" w:tentative="1">
+      <w:start w:val="1"/>
+      <w:numFmt w:val="lowerLetter"/>
+      <w:lvlText w:val="%5."/>
+      <w:lvlJc w:val="left"/>
+      <w:pPr>
+        <w:ind w:left="3600" w:hanging="360"/>
+      </w:pPr>
+    </w:lvl>
+    <w:lvl w:ilvl="5" w:tplc="040C001B" w:tentative="1">
+      <w:start w:val="1"/>
+      <w:numFmt w:val="lowerRoman"/>
+      <w:lvlText w:val="%6."/>
+      <w:lvlJc w:val="right"/>
+      <w:pPr>
+        <w:ind w:left="4320" w:hanging="180"/>
+      </w:pPr>
+    </w:lvl>
+    <w:lvl w:ilvl="6" w:tplc="040C000F" w:tentative="1">
+      <w:start w:val="1"/>
+      <w:numFmt w:val="decimal"/>
+      <w:lvlText w:val="%7."/>
+      <w:lvlJc w:val="left"/>
+      <w:pPr>
+        <w:ind w:left="5040" w:hanging="360"/>
+      </w:pPr>
+    </w:lvl>
+    <w:lvl w:ilvl="7" w:tplc="040C0019" w:tentative="1">
+      <w:start w:val="1"/>
+      <w:numFmt w:val="lowerLetter"/>
+      <w:lvlText w:val="%8."/>
+      <w:lvlJc w:val="left"/>
+      <w:pPr>
+        <w:ind w:left="5760" w:hanging="360"/>
+      </w:pPr>
+    </w:lvl>
+    <w:lvl w:ilvl="8" w:tplc="040C001B" w:tentative="1">
+      <w:start w:val="1"/>
+      <w:numFmt w:val="lowerRoman"/>
+      <w:lvlText w:val="%9."/>
+      <w:lvlJc w:val="right"/>
+      <w:pPr>
+        <w:ind w:left="6480" w:hanging="180"/>
+      </w:pPr>
+    </w:lvl>
+  </w:abstractNum>
+  <w:abstractNum w:abstractNumId="3">
     <w:nsid w:val="1E9565CB"/>
     <w:multiLevelType w:val="hybridMultilevel"/>
     <w:tmpl w:val="C300563E"/>
@@ -3564,7 +3170,7 @@
       </w:rPr>
     </w:lvl>
   </w:abstractNum>
-  <w:abstractNum w:abstractNumId="3">
+  <w:abstractNum w:abstractNumId="4">
     <w:nsid w:val="35FB2F58"/>
     <w:multiLevelType w:val="hybridMultilevel"/>
     <w:tmpl w:val="236070AA"/>
@@ -3650,7 +3256,120 @@
       </w:pPr>
     </w:lvl>
   </w:abstractNum>
-  <w:abstractNum w:abstractNumId="4">
+  <w:abstractNum w:abstractNumId="5">
+    <w:nsid w:val="42225471"/>
+    <w:multiLevelType w:val="hybridMultilevel"/>
+    <w:tmpl w:val="6100BAAA"/>
+    <w:lvl w:ilvl="0" w:tplc="040C0001">
+      <w:start w:val="1"/>
+      <w:numFmt w:val="bullet"/>
+      <w:lvlText w:val=""/>
+      <w:lvlJc w:val="left"/>
+      <w:pPr>
+        <w:ind w:left="720" w:hanging="360"/>
+      </w:pPr>
+      <w:rPr>
+        <w:rFonts w:ascii="Symbol" w:hAnsi="Symbol" w:hint="default"/>
+      </w:rPr>
+    </w:lvl>
+    <w:lvl w:ilvl="1" w:tplc="040C0003" w:tentative="1">
+      <w:start w:val="1"/>
+      <w:numFmt w:val="bullet"/>
+      <w:lvlText w:val="o"/>
+      <w:lvlJc w:val="left"/>
+      <w:pPr>
+        <w:ind w:left="1440" w:hanging="360"/>
+      </w:pPr>
+      <w:rPr>
+        <w:rFonts w:ascii="Courier New" w:hAnsi="Courier New" w:hint="default"/>
+      </w:rPr>
+    </w:lvl>
+    <w:lvl w:ilvl="2" w:tplc="040C0005" w:tentative="1">
+      <w:start w:val="1"/>
+      <w:numFmt w:val="bullet"/>
+      <w:lvlText w:val=""/>
+      <w:lvlJc w:val="left"/>
+      <w:pPr>
+        <w:ind w:left="2160" w:hanging="360"/>
+      </w:pPr>
+      <w:rPr>
+        <w:rFonts w:ascii="Wingdings" w:hAnsi="Wingdings" w:hint="default"/>
+      </w:rPr>
+    </w:lvl>
+    <w:lvl w:ilvl="3" w:tplc="040C0001" w:tentative="1">
+      <w:start w:val="1"/>
+      <w:numFmt w:val="bullet"/>
+      <w:lvlText w:val=""/>
+      <w:lvlJc w:val="left"/>
+      <w:pPr>
+        <w:ind w:left="2880" w:hanging="360"/>
+      </w:pPr>
+      <w:rPr>
+        <w:rFonts w:ascii="Symbol" w:hAnsi="Symbol" w:hint="default"/>
+      </w:rPr>
+    </w:lvl>
+    <w:lvl w:ilvl="4" w:tplc="040C0003" w:tentative="1">
+      <w:start w:val="1"/>
+      <w:numFmt w:val="bullet"/>
+      <w:lvlText w:val="o"/>
+      <w:lvlJc w:val="left"/>
+      <w:pPr>
+        <w:ind w:left="3600" w:hanging="360"/>
+      </w:pPr>
+      <w:rPr>
+        <w:rFonts w:ascii="Courier New" w:hAnsi="Courier New" w:hint="default"/>
+      </w:rPr>
+    </w:lvl>
+    <w:lvl w:ilvl="5" w:tplc="040C0005" w:tentative="1">
+      <w:start w:val="1"/>
+      <w:numFmt w:val="bullet"/>
+      <w:lvlText w:val=""/>
+      <w:lvlJc w:val="left"/>
+      <w:pPr>
+        <w:ind w:left="4320" w:hanging="360"/>
+      </w:pPr>
+      <w:rPr>
+        <w:rFonts w:ascii="Wingdings" w:hAnsi="Wingdings" w:hint="default"/>
+      </w:rPr>
+    </w:lvl>
+    <w:lvl w:ilvl="6" w:tplc="040C0001" w:tentative="1">
+      <w:start w:val="1"/>
+      <w:numFmt w:val="bullet"/>
+      <w:lvlText w:val=""/>
+      <w:lvlJc w:val="left"/>
+      <w:pPr>
+        <w:ind w:left="5040" w:hanging="360"/>
+      </w:pPr>
+      <w:rPr>
+        <w:rFonts w:ascii="Symbol" w:hAnsi="Symbol" w:hint="default"/>
+      </w:rPr>
+    </w:lvl>
+    <w:lvl w:ilvl="7" w:tplc="040C0003" w:tentative="1">
+      <w:start w:val="1"/>
+      <w:numFmt w:val="bullet"/>
+      <w:lvlText w:val="o"/>
+      <w:lvlJc w:val="left"/>
+      <w:pPr>
+        <w:ind w:left="5760" w:hanging="360"/>
+      </w:pPr>
+      <w:rPr>
+        <w:rFonts w:ascii="Courier New" w:hAnsi="Courier New" w:hint="default"/>
+      </w:rPr>
+    </w:lvl>
+    <w:lvl w:ilvl="8" w:tplc="040C0005" w:tentative="1">
+      <w:start w:val="1"/>
+      <w:numFmt w:val="bullet"/>
+      <w:lvlText w:val=""/>
+      <w:lvlJc w:val="left"/>
+      <w:pPr>
+        <w:ind w:left="6480" w:hanging="360"/>
+      </w:pPr>
+      <w:rPr>
+        <w:rFonts w:ascii="Wingdings" w:hAnsi="Wingdings" w:hint="default"/>
+      </w:rPr>
+    </w:lvl>
+  </w:abstractNum>
+  <w:abstractNum w:abstractNumId="6">
     <w:nsid w:val="77EF4BF8"/>
     <w:multiLevelType w:val="hybridMultilevel"/>
     <w:tmpl w:val="53821B08"/>
@@ -3763,7 +3482,7 @@
       </w:rPr>
     </w:lvl>
   </w:abstractNum>
-  <w:abstractNum w:abstractNumId="5">
+  <w:abstractNum w:abstractNumId="7">
     <w:nsid w:val="7B1363BD"/>
     <w:multiLevelType w:val="hybridMultilevel"/>
     <w:tmpl w:val="4E2EA9EA"/>
@@ -3880,19 +3599,25 @@
     <w:abstractNumId w:val="0"/>
   </w:num>
   <w:num w:numId="2">
-    <w:abstractNumId w:val="4"/>
+    <w:abstractNumId w:val="6"/>
   </w:num>
   <w:num w:numId="3">
-    <w:abstractNumId w:val="5"/>
+    <w:abstractNumId w:val="7"/>
   </w:num>
   <w:num w:numId="4">
-    <w:abstractNumId w:val="2"/>
+    <w:abstractNumId w:val="3"/>
   </w:num>
   <w:num w:numId="5">
-    <w:abstractNumId w:val="3"/>
+    <w:abstractNumId w:val="4"/>
   </w:num>
   <w:num w:numId="6">
     <w:abstractNumId w:val="1"/>
+  </w:num>
+  <w:num w:numId="7">
+    <w:abstractNumId w:val="5"/>
+  </w:num>
+  <w:num w:numId="8">
+    <w:abstractNumId w:val="2"/>
   </w:num>
 </w:numbering>
 </file>

</xml_diff>

<commit_message>
updated logbook and thesis
</commit_message>
<xml_diff>
--- a/doc/Logbook.docx
+++ b/doc/Logbook.docx
@@ -26,7 +26,23 @@
         <w:t>’</w:t>
       </w:r>
       <w:r>
-        <w:t>ve decided to use nodeJS and expressJS for the backend.</w:t>
+        <w:t xml:space="preserve">ve decided to use </w:t>
+      </w:r>
+      <w:proofErr w:type="spellStart"/>
+      <w:r>
+        <w:t>nodeJS</w:t>
+      </w:r>
+      <w:proofErr w:type="spellEnd"/>
+      <w:r>
+        <w:t xml:space="preserve"> and </w:t>
+      </w:r>
+      <w:proofErr w:type="spellStart"/>
+      <w:r>
+        <w:t>expressJS</w:t>
+      </w:r>
+      <w:proofErr w:type="spellEnd"/>
+      <w:r>
+        <w:t xml:space="preserve"> for the backend.</w:t>
       </w:r>
       <w:r>
         <w:br/>
@@ -36,7 +52,15 @@
     <w:p/>
     <w:p>
       <w:r>
-        <w:t>They’ll be used to build a RESTfull API to communicate with a MySQL database (see if maybe it would be better to save data directly in HUG temp database).</w:t>
+        <w:t xml:space="preserve">They’ll be used to build a </w:t>
+      </w:r>
+      <w:proofErr w:type="spellStart"/>
+      <w:r>
+        <w:t>RESTfull</w:t>
+      </w:r>
+      <w:proofErr w:type="spellEnd"/>
+      <w:r>
+        <w:t xml:space="preserve"> API to communicate with a MySQL database (see if maybe it would be better to save data directly in HUG temp database).</w:t>
       </w:r>
     </w:p>
     <w:p>
@@ -49,7 +73,15 @@
     </w:p>
     <w:p>
       <w:r>
-        <w:t>We’ve talked with Mr. Gluck about the scope of the project and redefined it a little by adding IBeacon detection and location within the HUG mainframe.</w:t>
+        <w:t xml:space="preserve">We’ve talked with Mr. Gluck about the scope of the project and redefined it a little by adding </w:t>
+      </w:r>
+      <w:proofErr w:type="spellStart"/>
+      <w:r>
+        <w:t>IBeacon</w:t>
+      </w:r>
+      <w:proofErr w:type="spellEnd"/>
+      <w:r>
+        <w:t xml:space="preserve"> detection and location within the HUG mainframe.</w:t>
       </w:r>
       <w:r>
         <w:br/>
@@ -58,19 +90,66 @@
     </w:p>
     <w:p>
       <w:r>
-        <w:t>We decided to switch to native applications both on android and ios.</w:t>
+        <w:t xml:space="preserve">We decided to switch to native applications both on android and </w:t>
+      </w:r>
+      <w:proofErr w:type="spellStart"/>
+      <w:r>
+        <w:t>ios</w:t>
+      </w:r>
+      <w:proofErr w:type="spellEnd"/>
+      <w:r>
+        <w:t>.</w:t>
       </w:r>
       <w:r>
         <w:br/>
-        <w:t>I now have to search and find the best suited framework between ionic phonegap and apache cordova to build my application.</w:t>
+        <w:t xml:space="preserve">I now have to search and find the </w:t>
+      </w:r>
+      <w:proofErr w:type="gramStart"/>
+      <w:r>
+        <w:t>best suited</w:t>
+      </w:r>
+      <w:proofErr w:type="gramEnd"/>
+      <w:r>
+        <w:t xml:space="preserve"> framework between ionic </w:t>
+      </w:r>
+      <w:proofErr w:type="spellStart"/>
+      <w:r>
+        <w:t>phonegap</w:t>
+      </w:r>
+      <w:proofErr w:type="spellEnd"/>
+      <w:r>
+        <w:t xml:space="preserve"> and apache </w:t>
+      </w:r>
+      <w:proofErr w:type="spellStart"/>
+      <w:r>
+        <w:t>cordova</w:t>
+      </w:r>
+      <w:proofErr w:type="spellEnd"/>
+      <w:r>
+        <w:t xml:space="preserve"> to build my application.</w:t>
       </w:r>
     </w:p>
     <w:p>
       <w:r>
         <w:t xml:space="preserve">We talked with </w:t>
       </w:r>
-      <w:r>
-        <w:t>Mr.Ehrler about my gantt chart and what where the main issues that had to be fixed. Basically I had to add some simple technical description a little more in depth than what I did for each main task.</w:t>
+      <w:proofErr w:type="spellStart"/>
+      <w:r>
+        <w:t>Mr.Ehrler</w:t>
+      </w:r>
+      <w:proofErr w:type="spellEnd"/>
+      <w:r>
+        <w:t xml:space="preserve"> about my </w:t>
+      </w:r>
+      <w:proofErr w:type="spellStart"/>
+      <w:proofErr w:type="gramStart"/>
+      <w:r>
+        <w:t>gantt</w:t>
+      </w:r>
+      <w:proofErr w:type="spellEnd"/>
+      <w:proofErr w:type="gramEnd"/>
+      <w:r>
+        <w:t xml:space="preserve"> chart and what where the main issues that had to be fixed. Basically I had to add some simple technical description a little more in depth than what I did for each main task.</w:t>
       </w:r>
     </w:p>
     <w:p>
@@ -90,22 +169,77 @@
       </w:r>
     </w:p>
     <w:p>
-      <w:r>
-        <w:t>Phonegap is basically apache cordova with addons for adobe softwares which I have no interest using.</w:t>
-      </w:r>
-    </w:p>
-    <w:p>
-      <w:r>
-        <w:t>Apache cordova is great and would have worked just fine but I would have had to redo a lot of work and spend time learning their API.</w:t>
-      </w:r>
-    </w:p>
-    <w:p>
-      <w:r>
-        <w:t>Why Ionic was a better fit and cordova ?</w:t>
-      </w:r>
+      <w:proofErr w:type="spellStart"/>
+      <w:r>
+        <w:t>Phonegap</w:t>
+      </w:r>
+      <w:proofErr w:type="spellEnd"/>
+      <w:r>
+        <w:t xml:space="preserve"> is basically apache </w:t>
+      </w:r>
+      <w:proofErr w:type="spellStart"/>
+      <w:r>
+        <w:t>cordova</w:t>
+      </w:r>
+      <w:proofErr w:type="spellEnd"/>
+      <w:r>
+        <w:t xml:space="preserve"> with </w:t>
+      </w:r>
+      <w:proofErr w:type="spellStart"/>
+      <w:r>
+        <w:t>addons</w:t>
+      </w:r>
+      <w:proofErr w:type="spellEnd"/>
+      <w:r>
+        <w:t xml:space="preserve"> for adobe </w:t>
+      </w:r>
+      <w:proofErr w:type="spellStart"/>
+      <w:r>
+        <w:t>softwares</w:t>
+      </w:r>
+      <w:proofErr w:type="spellEnd"/>
+      <w:r>
+        <w:t xml:space="preserve"> which I have no interest using.</w:t>
+      </w:r>
+    </w:p>
+    <w:p>
+      <w:r>
+        <w:t xml:space="preserve">Apache </w:t>
+      </w:r>
+      <w:proofErr w:type="spellStart"/>
+      <w:r>
+        <w:t>cordova</w:t>
+      </w:r>
+      <w:proofErr w:type="spellEnd"/>
+      <w:r>
+        <w:t xml:space="preserve"> is great and would have worked just fine but I would have had to redo a lot of work and spend time learning their API.</w:t>
+      </w:r>
+    </w:p>
+    <w:p>
+      <w:r>
+        <w:t xml:space="preserve">Why Ionic was a better fit and </w:t>
+      </w:r>
+      <w:proofErr w:type="spellStart"/>
+      <w:proofErr w:type="gramStart"/>
+      <w:r>
+        <w:t>cordova</w:t>
+      </w:r>
+      <w:proofErr w:type="spellEnd"/>
+      <w:r>
+        <w:t xml:space="preserve"> ?</w:t>
+      </w:r>
+      <w:proofErr w:type="gramEnd"/>
       <w:r>
         <w:br/>
-        <w:t>Ionic is based on angularJS, which is great because it was part of what I learned to use during my semester project so I would be able to save a lot of time using it.</w:t>
+        <w:t xml:space="preserve">Ionic is based on </w:t>
+      </w:r>
+      <w:proofErr w:type="spellStart"/>
+      <w:r>
+        <w:t>angularJS</w:t>
+      </w:r>
+      <w:proofErr w:type="spellEnd"/>
+      <w:r>
+        <w:t>, which is great because it was part of what I learned to use during my semester project so I would be able to save a lot of time using it.</w:t>
       </w:r>
     </w:p>
     <w:p>
@@ -115,7 +249,15 @@
     </w:p>
     <w:p>
       <w:r>
-        <w:t xml:space="preserve">Both are based on web technologies and have the ability to work with IBeacon. </w:t>
+        <w:t xml:space="preserve">Both are based on web technologies and have the ability to work with </w:t>
+      </w:r>
+      <w:proofErr w:type="spellStart"/>
+      <w:r>
+        <w:t>IBeacon</w:t>
+      </w:r>
+      <w:proofErr w:type="spellEnd"/>
+      <w:r>
+        <w:t xml:space="preserve">. </w:t>
       </w:r>
     </w:p>
     <w:p>
@@ -128,7 +270,31 @@
     </w:p>
     <w:p>
       <w:r>
-        <w:t>I’ve finished updating my gantt chart and sent it to Mr.Gluck and Mr.Ehrler.</w:t>
+        <w:t xml:space="preserve">I’ve finished updating my </w:t>
+      </w:r>
+      <w:proofErr w:type="spellStart"/>
+      <w:r>
+        <w:t>gantt</w:t>
+      </w:r>
+      <w:proofErr w:type="spellEnd"/>
+      <w:r>
+        <w:t xml:space="preserve"> chart and sent it to </w:t>
+      </w:r>
+      <w:proofErr w:type="spellStart"/>
+      <w:r>
+        <w:t>Mr.Gluck</w:t>
+      </w:r>
+      <w:proofErr w:type="spellEnd"/>
+      <w:r>
+        <w:t xml:space="preserve"> and </w:t>
+      </w:r>
+      <w:proofErr w:type="spellStart"/>
+      <w:r>
+        <w:t>Mr.Ehrler</w:t>
+      </w:r>
+      <w:proofErr w:type="spellEnd"/>
+      <w:r>
+        <w:t>.</w:t>
       </w:r>
     </w:p>
     <w:p>
@@ -236,6 +402,7 @@
     </w:p>
     <w:p/>
     <w:p>
+      <w:proofErr w:type="gramStart"/>
       <w:r>
         <w:t>Official state vacation</w:t>
       </w:r>
@@ -245,6 +412,7 @@
       <w:r>
         <w:t>.</w:t>
       </w:r>
+      <w:proofErr w:type="gramEnd"/>
     </w:p>
     <w:p>
       <w:pPr>
@@ -256,7 +424,15 @@
     </w:p>
     <w:p>
       <w:r>
-        <w:t>I experienced some issues with github refusing to work properly as I changed my username. Fixed it by reconfiguring my default credentials on all my devices.</w:t>
+        <w:t xml:space="preserve">I experienced some issues with </w:t>
+      </w:r>
+      <w:proofErr w:type="spellStart"/>
+      <w:r>
+        <w:t>github</w:t>
+      </w:r>
+      <w:proofErr w:type="spellEnd"/>
+      <w:r>
+        <w:t xml:space="preserve"> refusing to work properly as I changed my username. Fixed it by reconfiguring my default credentials on all my devices.</w:t>
       </w:r>
     </w:p>
     <w:p>
@@ -277,12 +453,44 @@
         <w:t xml:space="preserve">I’ve almost finished the Interventions view, which lacks a few functionalities that I can’t implement for now. I need to ask a few questions to Mr. Ehrler about </w:t>
       </w:r>
       <w:r>
-        <w:t xml:space="preserve">the nurses schedule. </w:t>
-      </w:r>
-    </w:p>
-    <w:p>
-      <w:r>
-        <w:t>I also had some issues with the data.xml file (the one containing all the sample dev data from the HUG), it was not imported properly on the ionic view app which is suppose to be the live preview of my app for Mr Gluck and Mr. Erhler.</w:t>
+        <w:t xml:space="preserve">the </w:t>
+      </w:r>
+      <w:proofErr w:type="gramStart"/>
+      <w:r>
+        <w:t>nurses</w:t>
+      </w:r>
+      <w:proofErr w:type="gramEnd"/>
+      <w:r>
+        <w:t xml:space="preserve"> schedule. </w:t>
+      </w:r>
+    </w:p>
+    <w:p>
+      <w:r>
+        <w:t xml:space="preserve">I also had some issues with the data.xml file (the one containing all the sample </w:t>
+      </w:r>
+      <w:proofErr w:type="spellStart"/>
+      <w:r>
+        <w:t>dev</w:t>
+      </w:r>
+      <w:proofErr w:type="spellEnd"/>
+      <w:r>
+        <w:t xml:space="preserve"> data from the HUG), it was not imported properly on the ionic view app which is suppose to be the live preview of my app for </w:t>
+      </w:r>
+      <w:proofErr w:type="spellStart"/>
+      <w:r>
+        <w:t>Mr</w:t>
+      </w:r>
+      <w:proofErr w:type="spellEnd"/>
+      <w:r>
+        <w:t xml:space="preserve"> Gluck and Mr. </w:t>
+      </w:r>
+      <w:proofErr w:type="spellStart"/>
+      <w:r>
+        <w:t>Erhler</w:t>
+      </w:r>
+      <w:proofErr w:type="spellEnd"/>
+      <w:r>
+        <w:t>.</w:t>
       </w:r>
       <w:r>
         <w:br/>
@@ -306,6 +514,7 @@
       <w:r>
         <w:t xml:space="preserve">rigin </w:t>
       </w:r>
+      <w:proofErr w:type="spellStart"/>
       <w:r>
         <w:rPr>
           <w:b/>
@@ -313,7 +522,11 @@
         <w:t>R</w:t>
       </w:r>
       <w:r>
-        <w:t xml:space="preserve">essource </w:t>
+        <w:t>essource</w:t>
+      </w:r>
+      <w:proofErr w:type="spellEnd"/>
+      <w:r>
+        <w:t xml:space="preserve"> </w:t>
       </w:r>
       <w:r>
         <w:rPr>
@@ -332,13 +545,26 @@
     </w:p>
     <w:p>
       <w:r>
-        <w:t>I’ve added a header to the view which allow the user to delete acts or reach the menu by sliding his finger on the left direction or clicking on the hamburger logo.</w:t>
-      </w:r>
-    </w:p>
-    <w:p>
-      <w:r>
-        <w:t>What’s left for the intervention view ?</w:t>
-      </w:r>
+        <w:t xml:space="preserve">I’ve added a header to the </w:t>
+      </w:r>
+      <w:proofErr w:type="gramStart"/>
+      <w:r>
+        <w:t>view which</w:t>
+      </w:r>
+      <w:proofErr w:type="gramEnd"/>
+      <w:r>
+        <w:t xml:space="preserve"> allow the user to delete acts or reach the menu by sliding his finger on the left direction or clicking on the hamburger logo.</w:t>
+      </w:r>
+    </w:p>
+    <w:p>
+      <w:r>
+        <w:t xml:space="preserve">What’s left for the intervention </w:t>
+      </w:r>
+      <w:proofErr w:type="gramStart"/>
+      <w:r>
+        <w:t>view ?</w:t>
+      </w:r>
+      <w:proofErr w:type="gramEnd"/>
     </w:p>
     <w:p>
       <w:pPr>
@@ -432,7 +658,11 @@
         </w:drawing>
       </w:r>
       <w:r>
-        <w:t>I’ve also thought of a 2</w:t>
+        <w:t xml:space="preserve">I’ve also thought of a </w:t>
+      </w:r>
+      <w:proofErr w:type="gramStart"/>
+      <w:r>
+        <w:t>2</w:t>
       </w:r>
       <w:r>
         <w:rPr>
@@ -441,16 +671,25 @@
         <w:t>nd</w:t>
       </w:r>
       <w:r>
-        <w:t xml:space="preserve">  layout presentation for the intervention view.</w:t>
-      </w:r>
-    </w:p>
-    <w:p>
-      <w:r>
-        <w:t>I could use tile design</w:t>
+        <w:t xml:space="preserve">  layout</w:t>
+      </w:r>
+      <w:proofErr w:type="gramEnd"/>
+      <w:r>
+        <w:t xml:space="preserve"> presentation for the intervention view.</w:t>
+      </w:r>
+    </w:p>
+    <w:p>
+      <w:r>
+        <w:t xml:space="preserve">I could use tile </w:t>
+      </w:r>
+      <w:proofErr w:type="gramStart"/>
+      <w:r>
+        <w:t>design</w:t>
       </w:r>
       <w:r>
         <w:t xml:space="preserve"> :</w:t>
       </w:r>
+      <w:proofErr w:type="gramEnd"/>
     </w:p>
     <w:p/>
     <w:p>
@@ -468,7 +707,15 @@
     </w:p>
     <w:p>
       <w:r>
-        <w:t>I’ve received good feedback from it, they understood easily how it would work and were familiar with the data representation which they said was clearer than the old one.</w:t>
+        <w:t xml:space="preserve">I’ve received good feedback from </w:t>
+      </w:r>
+      <w:proofErr w:type="gramStart"/>
+      <w:r>
+        <w:t>it,</w:t>
+      </w:r>
+      <w:proofErr w:type="gramEnd"/>
+      <w:r>
+        <w:t xml:space="preserve"> they understood easily how it would work and were familiar with the data representation which they said was clearer than the old one.</w:t>
       </w:r>
     </w:p>
     <w:p>
@@ -478,7 +725,15 @@
     </w:p>
     <w:p>
       <w:r>
-        <w:t>I’ve wireframed the vital sign view.</w:t>
+        <w:t xml:space="preserve">I’ve </w:t>
+      </w:r>
+      <w:proofErr w:type="spellStart"/>
+      <w:r>
+        <w:t>wireframed</w:t>
+      </w:r>
+      <w:proofErr w:type="spellEnd"/>
+      <w:r>
+        <w:t xml:space="preserve"> the vital sign view.</w:t>
       </w:r>
       <w:r>
         <w:t xml:space="preserve"> </w:t>
@@ -500,7 +755,15 @@
         <w:t>’ve had some trouble adding a</w:t>
       </w:r>
       <w:r>
-        <w:t xml:space="preserve"> second module/page to the project as I forgot to include the .js file in the main index.html (</w:t>
+        <w:t xml:space="preserve"> second module/page to the project as I forgot to include the .</w:t>
+      </w:r>
+      <w:proofErr w:type="spellStart"/>
+      <w:r>
+        <w:t>js</w:t>
+      </w:r>
+      <w:proofErr w:type="spellEnd"/>
+      <w:r>
+        <w:t xml:space="preserve"> file in the main index.html (</w:t>
       </w:r>
       <w:r>
         <w:t>dummy</w:t>
@@ -511,15 +774,36 @@
       <w:r>
         <w:tab/>
       </w:r>
+      <w:proofErr w:type="spellStart"/>
       <w:r>
         <w:t>Su</w:t>
       </w:r>
       <w:r>
-        <w:t>o figure out !).</w:t>
+        <w:t>o</w:t>
+      </w:r>
+      <w:proofErr w:type="spellEnd"/>
+      <w:r>
+        <w:t xml:space="preserve"> figure </w:t>
+      </w:r>
+      <w:proofErr w:type="gramStart"/>
+      <w:r>
+        <w:t>out !</w:t>
+      </w:r>
+      <w:proofErr w:type="gramEnd"/>
+      <w:r>
+        <w:t>).</w:t>
       </w:r>
       <w:r>
         <w:br/>
-        <w:t>I’ve wireframed the vital sign view.</w:t>
+        <w:t xml:space="preserve">I’ve </w:t>
+      </w:r>
+      <w:proofErr w:type="spellStart"/>
+      <w:r>
+        <w:t>wireframed</w:t>
+      </w:r>
+      <w:proofErr w:type="spellEnd"/>
+      <w:r>
+        <w:t xml:space="preserve"> the vital sign view.</w:t>
       </w:r>
     </w:p>
     <w:p>
@@ -608,7 +892,15 @@
     </w:p>
     <w:p>
       <w:r>
-        <w:t>Frederic explained me that the nurses shift is handled on the server side and therefore I don’t need to implement anything about it.</w:t>
+        <w:t xml:space="preserve">Frederic explained me that the </w:t>
+      </w:r>
+      <w:proofErr w:type="gramStart"/>
+      <w:r>
+        <w:t>nurses</w:t>
+      </w:r>
+      <w:proofErr w:type="gramEnd"/>
+      <w:r>
+        <w:t xml:space="preserve"> shift is handled on the server side and therefore I don’t need to implement anything about it.</w:t>
       </w:r>
     </w:p>
     <w:p>
@@ -683,8 +975,16 @@
               <w:rPr>
                 <w:b/>
               </w:rPr>
-              <w:t>Angular with ngRoute</w:t>
+              <w:t xml:space="preserve">Angular with </w:t>
             </w:r>
+            <w:proofErr w:type="spellStart"/>
+            <w:r>
+              <w:rPr>
+                <w:b/>
+              </w:rPr>
+              <w:t>ngRoute</w:t>
+            </w:r>
+            <w:proofErr w:type="spellEnd"/>
           </w:p>
         </w:tc>
         <w:tc>
@@ -698,11 +998,33 @@
                 <w:b/>
               </w:rPr>
             </w:pPr>
+            <w:proofErr w:type="gramStart"/>
             <w:r>
               <w:rPr>
                 <w:b/>
               </w:rPr>
-              <w:t>ionic with ui.router (state machine)</w:t>
+              <w:t>ionic</w:t>
+            </w:r>
+            <w:proofErr w:type="gramEnd"/>
+            <w:r>
+              <w:rPr>
+                <w:b/>
+              </w:rPr>
+              <w:t xml:space="preserve"> with </w:t>
+            </w:r>
+            <w:proofErr w:type="spellStart"/>
+            <w:r>
+              <w:rPr>
+                <w:b/>
+              </w:rPr>
+              <w:t>ui.router</w:t>
+            </w:r>
+            <w:proofErr w:type="spellEnd"/>
+            <w:r>
+              <w:rPr>
+                <w:b/>
+              </w:rPr>
+              <w:t xml:space="preserve"> (state machine)</w:t>
             </w:r>
           </w:p>
         </w:tc>
@@ -719,8 +1041,13 @@
           </w:p>
           <w:p>
             <w:r>
-              <w:t>If you want the details of a group of act you need a new URI for instance :</w:t>
+              <w:t xml:space="preserve">If you want the details of a group of act you need a new URI for </w:t>
             </w:r>
+            <w:proofErr w:type="gramStart"/>
+            <w:r>
+              <w:t>instance :</w:t>
+            </w:r>
+            <w:proofErr w:type="gramEnd"/>
           </w:p>
           <w:p>
             <w:pPr>
@@ -786,7 +1113,15 @@
               </w:numPr>
             </w:pPr>
             <w:r>
-              <w:t>/interventions – {view intervention, view interventions.details}</w:t>
+              <w:t xml:space="preserve">/interventions – {view intervention, view </w:t>
+            </w:r>
+            <w:proofErr w:type="spellStart"/>
+            <w:r>
+              <w:t>interventions.details</w:t>
+            </w:r>
+            <w:proofErr w:type="spellEnd"/>
+            <w:r>
+              <w:t>}</w:t>
             </w:r>
           </w:p>
           <w:p>
@@ -806,8 +1141,13 @@
           </w:tcPr>
           <w:p>
             <w:r>
-              <w:t>The name of a route is it’s url</w:t>
+              <w:t xml:space="preserve">The name of a route is it’s </w:t>
             </w:r>
+            <w:proofErr w:type="spellStart"/>
+            <w:r>
+              <w:t>url</w:t>
+            </w:r>
+            <w:proofErr w:type="spellEnd"/>
             <w:r>
               <w:t xml:space="preserve"> </w:t>
             </w:r>
@@ -831,8 +1171,13 @@
           </w:tcPr>
           <w:p>
             <w:r>
-              <w:t>You can navigate to a route only by it’s url</w:t>
+              <w:t xml:space="preserve">You can navigate to a route only by it’s </w:t>
             </w:r>
+            <w:proofErr w:type="spellStart"/>
+            <w:r>
+              <w:t>url</w:t>
+            </w:r>
+            <w:proofErr w:type="spellEnd"/>
             <w:r>
               <w:t xml:space="preserve"> </w:t>
             </w:r>
@@ -844,10 +1189,36 @@
           </w:tcPr>
           <w:p>
             <w:r>
-              <w:t>You can navigate to a state by it’s name with the command $state.go(stateName)</w:t>
+              <w:t>You can navigate to a state by it’s name with the command $</w:t>
+            </w:r>
+            <w:proofErr w:type="spellStart"/>
+            <w:proofErr w:type="gramStart"/>
+            <w:r>
+              <w:t>state.go</w:t>
+            </w:r>
+            <w:proofErr w:type="spellEnd"/>
+            <w:r>
+              <w:t>(</w:t>
+            </w:r>
+            <w:proofErr w:type="spellStart"/>
+            <w:proofErr w:type="gramEnd"/>
+            <w:r>
+              <w:t>stateName</w:t>
+            </w:r>
+            <w:proofErr w:type="spellEnd"/>
+            <w:r>
+              <w:t>)</w:t>
             </w:r>
             <w:r>
-              <w:t xml:space="preserve"> you can also go to your parent state by using $state.go(‘^’)</w:t>
+              <w:t xml:space="preserve"> you can also go to your parent state by using $</w:t>
+            </w:r>
+            <w:proofErr w:type="spellStart"/>
+            <w:r>
+              <w:t>state.go</w:t>
+            </w:r>
+            <w:proofErr w:type="spellEnd"/>
+            <w:r>
+              <w:t>(‘^’)</w:t>
             </w:r>
           </w:p>
         </w:tc>
@@ -859,7 +1230,15 @@
           </w:tcPr>
           <w:p>
             <w:r>
-              <w:t>Single view using ng-view (lots of reloading)</w:t>
+              <w:t xml:space="preserve">Single view using </w:t>
+            </w:r>
+            <w:proofErr w:type="spellStart"/>
+            <w:r>
+              <w:t>ng</w:t>
+            </w:r>
+            <w:proofErr w:type="spellEnd"/>
+            <w:r>
+              <w:t>-view (lots of reloading)</w:t>
             </w:r>
             <w:r>
               <w:t xml:space="preserve"> </w:t>
@@ -944,7 +1323,23 @@
     </w:p>
     <w:p>
       <w:r>
-        <w:t>Each template (part of a page that can be on another file) is loaded into a &lt;ui-view&gt; or a &lt;ion-nav-view&gt; tag within the parent state template.</w:t>
+        <w:t>Each template (part of a page that can be on another file) is loaded into a &lt;</w:t>
+      </w:r>
+      <w:proofErr w:type="spellStart"/>
+      <w:r>
+        <w:t>ui</w:t>
+      </w:r>
+      <w:proofErr w:type="spellEnd"/>
+      <w:r>
+        <w:t>-view&gt; or a &lt;ion-</w:t>
+      </w:r>
+      <w:proofErr w:type="spellStart"/>
+      <w:r>
+        <w:t>nav</w:t>
+      </w:r>
+      <w:proofErr w:type="spellEnd"/>
+      <w:r>
+        <w:t>-view&gt; tag within the parent state template.</w:t>
       </w:r>
     </w:p>
     <w:p>
@@ -1015,7 +1410,15 @@
         <w:t>inherits</w:t>
       </w:r>
       <w:r>
-        <w:t xml:space="preserve"> the scope and the methods of it’s parent (thanks to angular)</w:t>
+        <w:t xml:space="preserve"> the scope and the methods of </w:t>
+      </w:r>
+      <w:proofErr w:type="gramStart"/>
+      <w:r>
+        <w:t>it’s</w:t>
+      </w:r>
+      <w:proofErr w:type="gramEnd"/>
+      <w:r>
+        <w:t xml:space="preserve"> parent (thanks to angular)</w:t>
       </w:r>
       <w:r>
         <w:t>.</w:t>
@@ -1030,8 +1433,13 @@
         <w:t xml:space="preserve">Child states also inherit resolved dependencies </w:t>
       </w:r>
       <w:r>
-        <w:t>and custom data :</w:t>
-      </w:r>
+        <w:t xml:space="preserve">and custom </w:t>
+      </w:r>
+      <w:proofErr w:type="gramStart"/>
+      <w:r>
+        <w:t>data :</w:t>
+      </w:r>
+      <w:proofErr w:type="gramEnd"/>
     </w:p>
     <w:p>
       <w:r>
@@ -1100,12 +1508,28 @@
         <w:rPr>
           <w:b/>
         </w:rPr>
-        <w:t>What is resolve ?</w:t>
-      </w:r>
-    </w:p>
-    <w:p>
-      <w:r>
-        <w:t>Resolve can be used to provide the controller with content or data that is custom to the state. resolve is an optional map of dependencies which should be injected into the controller.</w:t>
+        <w:t xml:space="preserve">What is </w:t>
+      </w:r>
+      <w:proofErr w:type="gramStart"/>
+      <w:r>
+        <w:rPr>
+          <w:b/>
+        </w:rPr>
+        <w:t>resolve ?</w:t>
+      </w:r>
+      <w:proofErr w:type="gramEnd"/>
+    </w:p>
+    <w:p>
+      <w:r>
+        <w:t>Resolve can be used to provide the controller with content or data that is custom to the state. </w:t>
+      </w:r>
+      <w:proofErr w:type="gramStart"/>
+      <w:r>
+        <w:t>resolve</w:t>
+      </w:r>
+      <w:proofErr w:type="gramEnd"/>
+      <w:r>
+        <w:t> is an optional map of dependencies which should be injected into the controller.</w:t>
       </w:r>
     </w:p>
     <w:p>
@@ -1120,7 +1544,15 @@
         <w:t>before</w:t>
       </w:r>
       <w:r>
-        <w:t> the controller is instantiated and the $stateChangeSuccess event is fired.</w:t>
+        <w:t> the controller is instantiated and the $</w:t>
+      </w:r>
+      <w:proofErr w:type="spellStart"/>
+      <w:r>
+        <w:t>stateChangeSuccess</w:t>
+      </w:r>
+      <w:proofErr w:type="spellEnd"/>
+      <w:r>
+        <w:t xml:space="preserve"> event is fired.</w:t>
       </w:r>
     </w:p>
     <w:p>
@@ -1133,8 +1565,16 @@
         <w:rPr>
           <w:b/>
         </w:rPr>
-        <w:t>What about custom data ?</w:t>
-      </w:r>
+        <w:t xml:space="preserve">What about custom </w:t>
+      </w:r>
+      <w:proofErr w:type="gramStart"/>
+      <w:r>
+        <w:rPr>
+          <w:b/>
+        </w:rPr>
+        <w:t>data ?</w:t>
+      </w:r>
+      <w:proofErr w:type="gramEnd"/>
     </w:p>
     <w:p>
       <w:pPr>
@@ -1166,6 +1606,7 @@
           <w:lang w:eastAsia="fr-FR"/>
         </w:rPr>
       </w:pPr>
+      <w:proofErr w:type="gramStart"/>
       <w:r>
         <w:rPr>
           <w:rFonts w:ascii="Consolas" w:hAnsi="Consolas" w:cs="Courier"/>
@@ -1174,7 +1615,18 @@
           <w:szCs w:val="20"/>
           <w:lang w:eastAsia="fr-FR"/>
         </w:rPr>
-        <w:t>.state(</w:t>
+        <w:t>.state</w:t>
+      </w:r>
+      <w:proofErr w:type="gramEnd"/>
+      <w:r>
+        <w:rPr>
+          <w:rFonts w:ascii="Consolas" w:hAnsi="Consolas" w:cs="Courier"/>
+          <w:color w:val="333333"/>
+          <w:sz w:val="20"/>
+          <w:szCs w:val="20"/>
+          <w:lang w:eastAsia="fr-FR"/>
+        </w:rPr>
+        <w:t>(</w:t>
       </w:r>
       <w:r>
         <w:rPr>
@@ -1184,7 +1636,29 @@
           <w:szCs w:val="20"/>
           <w:lang w:eastAsia="fr-FR"/>
         </w:rPr>
-        <w:t>'contacts.list'</w:t>
+        <w:t>'</w:t>
+      </w:r>
+      <w:proofErr w:type="spellStart"/>
+      <w:r>
+        <w:rPr>
+          <w:rFonts w:ascii="Consolas" w:hAnsi="Consolas" w:cs="Courier"/>
+          <w:color w:val="183691"/>
+          <w:sz w:val="20"/>
+          <w:szCs w:val="20"/>
+          <w:lang w:eastAsia="fr-FR"/>
+        </w:rPr>
+        <w:t>contacts.list</w:t>
+      </w:r>
+      <w:proofErr w:type="spellEnd"/>
+      <w:r>
+        <w:rPr>
+          <w:rFonts w:ascii="Consolas" w:hAnsi="Consolas" w:cs="Courier"/>
+          <w:color w:val="183691"/>
+          <w:sz w:val="20"/>
+          <w:szCs w:val="20"/>
+          <w:lang w:eastAsia="fr-FR"/>
+        </w:rPr>
+        <w:t>'</w:t>
       </w:r>
       <w:r>
         <w:rPr>
@@ -1235,8 +1709,22 @@
           <w:szCs w:val="20"/>
           <w:lang w:eastAsia="fr-FR"/>
         </w:rPr>
-        <w:t xml:space="preserve">     templateUrl</w:t>
-      </w:r>
+        <w:t xml:space="preserve">     </w:t>
+      </w:r>
+      <w:proofErr w:type="spellStart"/>
+      <w:proofErr w:type="gramStart"/>
+      <w:r>
+        <w:rPr>
+          <w:rFonts w:ascii="Consolas" w:hAnsi="Consolas" w:cs="Courier"/>
+          <w:color w:val="333333"/>
+          <w:sz w:val="20"/>
+          <w:szCs w:val="20"/>
+          <w:lang w:eastAsia="fr-FR"/>
+        </w:rPr>
+        <w:t>templateUrl</w:t>
+      </w:r>
+      <w:proofErr w:type="spellEnd"/>
+      <w:proofErr w:type="gramEnd"/>
       <w:r>
         <w:rPr>
           <w:rFonts w:ascii="Consolas" w:hAnsi="Consolas" w:cs="Courier"/>
@@ -1316,8 +1804,20 @@
           <w:szCs w:val="20"/>
           <w:lang w:eastAsia="fr-FR"/>
         </w:rPr>
-        <w:t xml:space="preserve">     data</w:t>
-      </w:r>
+        <w:t xml:space="preserve">     </w:t>
+      </w:r>
+      <w:proofErr w:type="gramStart"/>
+      <w:r>
+        <w:rPr>
+          <w:rFonts w:ascii="Consolas" w:hAnsi="Consolas" w:cs="Courier"/>
+          <w:color w:val="333333"/>
+          <w:sz w:val="20"/>
+          <w:szCs w:val="20"/>
+          <w:lang w:eastAsia="fr-FR"/>
+        </w:rPr>
+        <w:t>data</w:t>
+      </w:r>
+      <w:proofErr w:type="gramEnd"/>
       <w:r>
         <w:rPr>
           <w:rFonts w:ascii="Consolas" w:hAnsi="Consolas" w:cs="Courier"/>
@@ -1377,8 +1877,20 @@
           <w:szCs w:val="20"/>
           <w:lang w:eastAsia="fr-FR"/>
         </w:rPr>
-        <w:t xml:space="preserve">         customData1</w:t>
-      </w:r>
+        <w:t xml:space="preserve">         </w:t>
+      </w:r>
+      <w:proofErr w:type="gramStart"/>
+      <w:r>
+        <w:rPr>
+          <w:rFonts w:ascii="Consolas" w:hAnsi="Consolas" w:cs="Courier"/>
+          <w:color w:val="333333"/>
+          <w:sz w:val="20"/>
+          <w:szCs w:val="20"/>
+          <w:lang w:eastAsia="fr-FR"/>
+        </w:rPr>
+        <w:t>customData1</w:t>
+      </w:r>
+      <w:proofErr w:type="gramEnd"/>
       <w:r>
         <w:rPr>
           <w:rFonts w:ascii="Consolas" w:hAnsi="Consolas" w:cs="Courier"/>
@@ -1458,8 +1970,20 @@
           <w:szCs w:val="20"/>
           <w:lang w:eastAsia="fr-FR"/>
         </w:rPr>
-        <w:t xml:space="preserve">         customData2</w:t>
-      </w:r>
+        <w:t xml:space="preserve">         </w:t>
+      </w:r>
+      <w:proofErr w:type="gramStart"/>
+      <w:r>
+        <w:rPr>
+          <w:rFonts w:ascii="Consolas" w:hAnsi="Consolas" w:cs="Courier"/>
+          <w:color w:val="333333"/>
+          <w:sz w:val="20"/>
+          <w:szCs w:val="20"/>
+          <w:lang w:eastAsia="fr-FR"/>
+        </w:rPr>
+        <w:t>customData2</w:t>
+      </w:r>
+      <w:proofErr w:type="gramEnd"/>
       <w:r>
         <w:rPr>
           <w:rFonts w:ascii="Consolas" w:hAnsi="Consolas" w:cs="Courier"/>
@@ -1570,8 +2094,20 @@
           <w:szCs w:val="20"/>
           <w:lang w:eastAsia="fr-FR"/>
         </w:rPr>
-        <w:t xml:space="preserve">    }) ;</w:t>
-      </w:r>
+        <w:t xml:space="preserve">    </w:t>
+      </w:r>
+      <w:proofErr w:type="gramStart"/>
+      <w:r>
+        <w:rPr>
+          <w:rFonts w:ascii="Consolas" w:hAnsi="Consolas" w:cs="Courier"/>
+          <w:color w:val="333333"/>
+          <w:sz w:val="20"/>
+          <w:szCs w:val="20"/>
+          <w:lang w:eastAsia="fr-FR"/>
+        </w:rPr>
+        <w:t>}) ;</w:t>
+      </w:r>
+      <w:proofErr w:type="gramEnd"/>
     </w:p>
     <w:p>
       <w:r>
@@ -1591,7 +2127,23 @@
     </w:p>
     <w:p>
       <w:r>
-        <w:t xml:space="preserve">You can change state with a custom directive ui-sref which stands for </w:t>
+        <w:t xml:space="preserve">You can change state with a custom directive </w:t>
+      </w:r>
+      <w:proofErr w:type="spellStart"/>
+      <w:r>
+        <w:t>ui-</w:t>
+      </w:r>
+      <w:proofErr w:type="gramStart"/>
+      <w:r>
+        <w:t>sref</w:t>
+      </w:r>
+      <w:proofErr w:type="spellEnd"/>
+      <w:r>
+        <w:t xml:space="preserve"> which</w:t>
+      </w:r>
+      <w:proofErr w:type="gramEnd"/>
+      <w:r>
+        <w:t xml:space="preserve"> stands for </w:t>
       </w:r>
       <w:r>
         <w:br/>
@@ -1601,16 +2153,61 @@
         <w:t>.</w:t>
       </w:r>
       <w:r>
-        <w:t xml:space="preserve"> It’s to be used instead of the usual href.</w:t>
-      </w:r>
-    </w:p>
-    <w:p>
-      <w:r>
-        <w:t>This allows to change the url without changing them in the application.</w:t>
+        <w:t xml:space="preserve"> It’s to be used instead of the usual </w:t>
+      </w:r>
+      <w:proofErr w:type="spellStart"/>
+      <w:r>
+        <w:t>href</w:t>
+      </w:r>
+      <w:proofErr w:type="spellEnd"/>
+      <w:r>
+        <w:t>.</w:t>
+      </w:r>
+    </w:p>
+    <w:p>
+      <w:r>
+        <w:t xml:space="preserve">This allows </w:t>
+      </w:r>
+      <w:proofErr w:type="gramStart"/>
+      <w:r>
+        <w:t>to change</w:t>
+      </w:r>
+      <w:proofErr w:type="gramEnd"/>
+      <w:r>
+        <w:t xml:space="preserve"> the </w:t>
+      </w:r>
+      <w:proofErr w:type="spellStart"/>
+      <w:r>
+        <w:t>url</w:t>
+      </w:r>
+      <w:proofErr w:type="spellEnd"/>
+      <w:r>
+        <w:t xml:space="preserve"> without changing them in the application.</w:t>
       </w:r>
       <w:r>
         <w:br/>
-        <w:t>It will generate the the corresponding href during compile.</w:t>
+        <w:t xml:space="preserve">It will generate </w:t>
+      </w:r>
+      <w:proofErr w:type="gramStart"/>
+      <w:r>
+        <w:t xml:space="preserve">the </w:t>
+      </w:r>
+      <w:proofErr w:type="spellStart"/>
+      <w:r>
+        <w:t>the</w:t>
+      </w:r>
+      <w:proofErr w:type="spellEnd"/>
+      <w:proofErr w:type="gramEnd"/>
+      <w:r>
+        <w:t xml:space="preserve"> corresponding </w:t>
+      </w:r>
+      <w:proofErr w:type="spellStart"/>
+      <w:r>
+        <w:t>href</w:t>
+      </w:r>
+      <w:proofErr w:type="spellEnd"/>
+      <w:r>
+        <w:t xml:space="preserve"> during compile.</w:t>
       </w:r>
     </w:p>
     <w:p>
@@ -1619,11 +2216,19 @@
           <w:b/>
         </w:rPr>
       </w:pPr>
+      <w:proofErr w:type="spellStart"/>
       <w:r>
         <w:rPr>
           <w:b/>
         </w:rPr>
-        <w:t>Ui-sref also accepts parameters</w:t>
+        <w:t>Ui-sref</w:t>
+      </w:r>
+      <w:proofErr w:type="spellEnd"/>
+      <w:r>
+        <w:rPr>
+          <w:b/>
+        </w:rPr>
+        <w:t xml:space="preserve"> also accepts parameters</w:t>
       </w:r>
     </w:p>
     <w:p>
@@ -1662,31 +2267,34 @@
           <w:sz w:val="20"/>
           <w:szCs w:val="20"/>
         </w:rPr>
-        <w:t xml:space="preserve">&lt;div </w:t>
-      </w:r>
+        <w:t>&lt;</w:t>
+      </w:r>
+      <w:proofErr w:type="gramStart"/>
       <w:r>
         <w:rPr>
           <w:rFonts w:ascii="Consolas" w:hAnsi="Consolas"/>
           <w:sz w:val="20"/>
           <w:szCs w:val="20"/>
         </w:rPr>
-        <w:t>n</w:t>
-      </w:r>
+        <w:t>div</w:t>
+      </w:r>
+      <w:proofErr w:type="gramEnd"/>
       <w:r>
         <w:rPr>
           <w:rFonts w:ascii="Consolas" w:hAnsi="Consolas"/>
           <w:sz w:val="20"/>
           <w:szCs w:val="20"/>
         </w:rPr>
-        <w:t>g-repeat contact in contacts</w:t>
-      </w:r>
+        <w:t xml:space="preserve"> </w:t>
+      </w:r>
+      <w:proofErr w:type="spellStart"/>
       <w:r>
         <w:rPr>
           <w:rFonts w:ascii="Consolas" w:hAnsi="Consolas"/>
           <w:sz w:val="20"/>
           <w:szCs w:val="20"/>
         </w:rPr>
-        <w:t>&gt;</w:t>
+        <w:t>n</w:t>
       </w:r>
       <w:r>
         <w:rPr>
@@ -1694,16 +2302,16 @@
           <w:sz w:val="20"/>
           <w:szCs w:val="20"/>
         </w:rPr>
-        <w:br/>
-        <w:t xml:space="preserve">    &lt;a </w:t>
-      </w:r>
+        <w:t>g</w:t>
+      </w:r>
+      <w:proofErr w:type="spellEnd"/>
       <w:r>
         <w:rPr>
           <w:rFonts w:ascii="Consolas" w:hAnsi="Consolas"/>
           <w:sz w:val="20"/>
           <w:szCs w:val="20"/>
         </w:rPr>
-        <w:t>u</w:t>
+        <w:t>-repeat contact in contacts</w:t>
       </w:r>
       <w:r>
         <w:rPr>
@@ -1711,7 +2319,42 @@
           <w:sz w:val="20"/>
           <w:szCs w:val="20"/>
         </w:rPr>
-        <w:t>i-sref=</w:t>
+        <w:t>&gt;</w:t>
+      </w:r>
+      <w:r>
+        <w:rPr>
+          <w:rFonts w:ascii="Consolas" w:hAnsi="Consolas"/>
+          <w:sz w:val="20"/>
+          <w:szCs w:val="20"/>
+        </w:rPr>
+        <w:br/>
+        <w:t xml:space="preserve">    &lt;a </w:t>
+      </w:r>
+      <w:proofErr w:type="spellStart"/>
+      <w:r>
+        <w:rPr>
+          <w:rFonts w:ascii="Consolas" w:hAnsi="Consolas"/>
+          <w:sz w:val="20"/>
+          <w:szCs w:val="20"/>
+        </w:rPr>
+        <w:t>u</w:t>
+      </w:r>
+      <w:r>
+        <w:rPr>
+          <w:rFonts w:ascii="Consolas" w:hAnsi="Consolas"/>
+          <w:sz w:val="20"/>
+          <w:szCs w:val="20"/>
+        </w:rPr>
+        <w:t>i-sref</w:t>
+      </w:r>
+      <w:proofErr w:type="spellEnd"/>
+      <w:r>
+        <w:rPr>
+          <w:rFonts w:ascii="Consolas" w:hAnsi="Consolas"/>
+          <w:sz w:val="20"/>
+          <w:szCs w:val="20"/>
+        </w:rPr>
+        <w:t>=</w:t>
       </w:r>
       <w:r>
         <w:rPr>
@@ -1723,13 +2366,23 @@
         </w:rPr>
         <w:t>'</w:t>
       </w:r>
+      <w:proofErr w:type="spellStart"/>
       <w:r>
         <w:rPr>
           <w:rFonts w:ascii="Consolas" w:hAnsi="Consolas"/>
           <w:sz w:val="20"/>
           <w:szCs w:val="20"/>
         </w:rPr>
-        <w:t>contacts.detail({ id : contact.id})</w:t>
+        <w:t>contacts.detail</w:t>
+      </w:r>
+      <w:proofErr w:type="spellEnd"/>
+      <w:r>
+        <w:rPr>
+          <w:rFonts w:ascii="Consolas" w:hAnsi="Consolas"/>
+          <w:sz w:val="20"/>
+          <w:szCs w:val="20"/>
+        </w:rPr>
+        <w:t>({ id : contact.id})</w:t>
       </w:r>
       <w:r>
         <w:rPr>
@@ -1777,30 +2430,122 @@
           <w:b/>
         </w:rPr>
       </w:pPr>
+      <w:proofErr w:type="spellStart"/>
+      <w:proofErr w:type="gramStart"/>
       <w:r>
         <w:rPr>
           <w:b/>
         </w:rPr>
-        <w:t>urls with ui-router</w:t>
-      </w:r>
+        <w:t>urls</w:t>
+      </w:r>
+      <w:proofErr w:type="spellEnd"/>
+      <w:proofErr w:type="gramEnd"/>
       <w:r>
         <w:rPr>
           <w:b/>
         </w:rPr>
+        <w:t xml:space="preserve"> with </w:t>
+      </w:r>
+      <w:proofErr w:type="spellStart"/>
+      <w:r>
+        <w:rPr>
+          <w:b/>
+        </w:rPr>
+        <w:t>ui</w:t>
+      </w:r>
+      <w:proofErr w:type="spellEnd"/>
+      <w:r>
+        <w:rPr>
+          <w:b/>
+        </w:rPr>
+        <w:t>-router</w:t>
+      </w:r>
+      <w:r>
+        <w:rPr>
+          <w:b/>
+        </w:rPr>
         <w:tab/>
       </w:r>
     </w:p>
     <w:p>
-      <w:r>
-        <w:t>the property url exists to allow us to tie a state to a specific url.</w:t>
+      <w:proofErr w:type="gramStart"/>
+      <w:r>
+        <w:t>the</w:t>
+      </w:r>
+      <w:proofErr w:type="gramEnd"/>
+      <w:r>
+        <w:t xml:space="preserve"> property </w:t>
+      </w:r>
+      <w:proofErr w:type="spellStart"/>
+      <w:r>
+        <w:t>url</w:t>
+      </w:r>
+      <w:proofErr w:type="spellEnd"/>
+      <w:r>
+        <w:t xml:space="preserve"> exists to allow us to tie a state to a specific </w:t>
+      </w:r>
+      <w:proofErr w:type="spellStart"/>
+      <w:r>
+        <w:t>url</w:t>
+      </w:r>
+      <w:proofErr w:type="spellEnd"/>
+      <w:r>
+        <w:t>.</w:t>
       </w:r>
       <w:r>
         <w:br/>
-        <w:t>if state ‘sample’ has url ‘/sample’ and I create a state sample.child and define it’s url to /child then the url of the child will really be /sample/child.</w:t>
+      </w:r>
+      <w:proofErr w:type="gramStart"/>
+      <w:r>
+        <w:t>if</w:t>
+      </w:r>
+      <w:proofErr w:type="gramEnd"/>
+      <w:r>
+        <w:t xml:space="preserve"> state ‘sample’ has </w:t>
+      </w:r>
+      <w:proofErr w:type="spellStart"/>
+      <w:r>
+        <w:t>url</w:t>
+      </w:r>
+      <w:proofErr w:type="spellEnd"/>
+      <w:r>
+        <w:t xml:space="preserve"> ‘/sample’ and I create a state </w:t>
+      </w:r>
+      <w:proofErr w:type="spellStart"/>
+      <w:r>
+        <w:t>sample.child</w:t>
+      </w:r>
+      <w:proofErr w:type="spellEnd"/>
+      <w:r>
+        <w:t xml:space="preserve"> and define it’s </w:t>
+      </w:r>
+      <w:proofErr w:type="spellStart"/>
+      <w:r>
+        <w:t>url</w:t>
+      </w:r>
+      <w:proofErr w:type="spellEnd"/>
+      <w:r>
+        <w:t xml:space="preserve"> to /child then the </w:t>
+      </w:r>
+      <w:proofErr w:type="spellStart"/>
+      <w:r>
+        <w:t>url</w:t>
+      </w:r>
+      <w:proofErr w:type="spellEnd"/>
+      <w:r>
+        <w:t xml:space="preserve"> of the child will really be /sample/child.</w:t>
       </w:r>
       <w:r>
         <w:br/>
-        <w:t>This can be avoided by using the ‘^’ before the url =&gt; ‘^/child.</w:t>
+        <w:t xml:space="preserve">This can be avoided by using the ‘^’ before the </w:t>
+      </w:r>
+      <w:proofErr w:type="spellStart"/>
+      <w:r>
+        <w:t>url</w:t>
+      </w:r>
+      <w:proofErr w:type="spellEnd"/>
+      <w:r>
+        <w:t xml:space="preserve"> =&gt; ‘^/child.</w:t>
       </w:r>
     </w:p>
     <w:p>
@@ -1815,8 +2560,13 @@
       </w:r>
     </w:p>
     <w:p>
-      <w:r>
-        <w:t xml:space="preserve">Haven’t work this </w:t>
+      <w:proofErr w:type="gramStart"/>
+      <w:r>
+        <w:t>Haven’t work this</w:t>
+      </w:r>
+      <w:proofErr w:type="gramEnd"/>
+      <w:r>
+        <w:t xml:space="preserve"> </w:t>
       </w:r>
       <w:r>
         <w:t>M</w:t>
@@ -1841,20 +2591,41 @@
     </w:p>
     <w:p>
       <w:r>
-        <w:t>I’ve linked all interventions icons to the UI using a large ngSwitch</w:t>
-      </w:r>
+        <w:t xml:space="preserve">I’ve linked all interventions icons to the UI using a large </w:t>
+      </w:r>
+      <w:proofErr w:type="spellStart"/>
+      <w:r>
+        <w:t>ngSwitch</w:t>
+      </w:r>
+      <w:proofErr w:type="spellEnd"/>
       <w:r>
         <w:t>.</w:t>
       </w:r>
     </w:p>
     <w:p>
       <w:r>
-        <w:t>I’ve replaced the ngSwitch directive by a simple scope variable that I forged with a switch before loading it on the page.</w:t>
-      </w:r>
-    </w:p>
-    <w:p>
-      <w:r>
-        <w:t>I’ve added the possibility to take notes, it will then delete the element from the list and save it into an array which will be later on submitted to the server.</w:t>
+        <w:t xml:space="preserve">I’ve replaced the </w:t>
+      </w:r>
+      <w:proofErr w:type="spellStart"/>
+      <w:r>
+        <w:t>ngSwitch</w:t>
+      </w:r>
+      <w:proofErr w:type="spellEnd"/>
+      <w:r>
+        <w:t xml:space="preserve"> directive by a simple scope variable that I forged with a switch before loading it on the page.</w:t>
+      </w:r>
+    </w:p>
+    <w:p>
+      <w:r>
+        <w:t xml:space="preserve">I’ve added the possibility to take </w:t>
+      </w:r>
+      <w:proofErr w:type="gramStart"/>
+      <w:r>
+        <w:t>notes,</w:t>
+      </w:r>
+      <w:proofErr w:type="gramEnd"/>
+      <w:r>
+        <w:t xml:space="preserve"> it will then delete the element from the list and save it into an array which will be later on submitted to the server.</w:t>
       </w:r>
     </w:p>
     <w:p>
@@ -1864,12 +2635,28 @@
     </w:p>
     <w:p>
       <w:r>
-        <w:t>Problem remains with the deleteElem function when in details view deleting an element doesn’t work anymore.</w:t>
-      </w:r>
-    </w:p>
-    <w:p>
-      <w:r>
-        <w:t>The main view is almost over, once this problem has been solved and the view validated by Mr.Erhler on Thursday, I will then move on to the vitals measurement view.</w:t>
+        <w:t xml:space="preserve">Problem remains with the </w:t>
+      </w:r>
+      <w:proofErr w:type="spellStart"/>
+      <w:r>
+        <w:t>deleteElem</w:t>
+      </w:r>
+      <w:proofErr w:type="spellEnd"/>
+      <w:r>
+        <w:t xml:space="preserve"> function when in details view deleting an element doesn’t work anymore.</w:t>
+      </w:r>
+    </w:p>
+    <w:p>
+      <w:r>
+        <w:t xml:space="preserve">The main view is almost over, once this problem has been solved and the view validated by </w:t>
+      </w:r>
+      <w:proofErr w:type="spellStart"/>
+      <w:r>
+        <w:t>Mr.Erhler</w:t>
+      </w:r>
+      <w:proofErr w:type="spellEnd"/>
+      <w:r>
+        <w:t xml:space="preserve"> on Thursday, I will then move on to the vitals measurement view.</w:t>
       </w:r>
     </w:p>
     <w:p>
@@ -1885,12 +2672,28 @@
     </w:p>
     <w:p>
       <w:r>
-        <w:t>I’ve solved the problem causing the details view’act not to disappear after notes are taken.</w:t>
-      </w:r>
-    </w:p>
-    <w:p>
-      <w:r>
-        <w:t>I’ve also solved the problem causing the return link not to work. Apparently, a child state cannot load it’s parent, it can only be loaded into it.</w:t>
+        <w:t xml:space="preserve">I’ve solved the problem causing the details </w:t>
+      </w:r>
+      <w:proofErr w:type="spellStart"/>
+      <w:r>
+        <w:t>view’act</w:t>
+      </w:r>
+      <w:proofErr w:type="spellEnd"/>
+      <w:r>
+        <w:t xml:space="preserve"> not to disappear after notes are taken.</w:t>
+      </w:r>
+    </w:p>
+    <w:p>
+      <w:r>
+        <w:t xml:space="preserve">I’ve also solved the problem causing the return link not to work. Apparently, a child state cannot load </w:t>
+      </w:r>
+      <w:proofErr w:type="gramStart"/>
+      <w:r>
+        <w:t>it’s</w:t>
+      </w:r>
+      <w:proofErr w:type="gramEnd"/>
+      <w:r>
+        <w:t xml:space="preserve"> parent, it can only be loaded into it.</w:t>
       </w:r>
     </w:p>
     <w:p>
@@ -1900,7 +2703,15 @@
     </w:p>
     <w:p>
       <w:r>
-        <w:t xml:space="preserve">An abstract state is a state that isn’t loadable, it’s many uses </w:t>
+        <w:t xml:space="preserve">An abstract state is a state that isn’t </w:t>
+      </w:r>
+      <w:proofErr w:type="gramStart"/>
+      <w:r>
+        <w:t>loadable,</w:t>
+      </w:r>
+      <w:proofErr w:type="gramEnd"/>
+      <w:r>
+        <w:t xml:space="preserve"> it’s many uses </w:t>
       </w:r>
       <w:r>
         <w:t>like defining a common controller, or resolve common variables.</w:t>
@@ -1937,7 +2748,15 @@
     </w:p>
     <w:p>
       <w:r>
-        <w:t>Another reason is that I had to master a new framework, Ionic (version 1.0 just went live which is great =&gt; more stability and native scrolling for ios and android).</w:t>
+        <w:t xml:space="preserve">Another reason is that I had to master a new framework, Ionic (version 1.0 just went live which is great =&gt; more stability and native scrolling for </w:t>
+      </w:r>
+      <w:proofErr w:type="spellStart"/>
+      <w:r>
+        <w:t>ios</w:t>
+      </w:r>
+      <w:proofErr w:type="spellEnd"/>
+      <w:r>
+        <w:t xml:space="preserve"> and android).</w:t>
       </w:r>
     </w:p>
     <w:p>
@@ -1952,13 +2771,26 @@
     </w:p>
     <w:p>
       <w:r>
-        <w:t>That is the reason why I’m not worried about how late I am compared to my gantt chart. I know the rest will be faster even if not without problems.</w:t>
-      </w:r>
-    </w:p>
-    <w:p>
-      <w:r>
-        <w:t>I’ve discussed with Frederic about my view and asked some questions :</w:t>
-      </w:r>
+        <w:t xml:space="preserve">That is the reason why I’m not worried about how late I am compared to my </w:t>
+      </w:r>
+      <w:proofErr w:type="spellStart"/>
+      <w:r>
+        <w:t>gantt</w:t>
+      </w:r>
+      <w:proofErr w:type="spellEnd"/>
+      <w:r>
+        <w:t xml:space="preserve"> chart. I know the rest will be faster even if not without problems.</w:t>
+      </w:r>
+    </w:p>
+    <w:p>
+      <w:r>
+        <w:t xml:space="preserve">I’ve discussed with Frederic about my view and asked some </w:t>
+      </w:r>
+      <w:proofErr w:type="gramStart"/>
+      <w:r>
+        <w:t>questions :</w:t>
+      </w:r>
+      <w:proofErr w:type="gramEnd"/>
     </w:p>
     <w:p>
       <w:pPr>
@@ -1994,8 +2826,13 @@
         </w:numPr>
       </w:pPr>
       <w:r>
-        <w:t>What can help me determine if an act can be validated or not ?</w:t>
-      </w:r>
+        <w:t xml:space="preserve">What can help me determine if an act can be validated or </w:t>
+      </w:r>
+      <w:proofErr w:type="gramStart"/>
+      <w:r>
+        <w:t>not ?</w:t>
+      </w:r>
+      <w:proofErr w:type="gramEnd"/>
     </w:p>
     <w:p>
       <w:pPr>
@@ -2037,8 +2874,13 @@
         </w:numPr>
       </w:pPr>
       <w:r>
-        <w:t>What does force valid means exactly ?</w:t>
-      </w:r>
+        <w:t xml:space="preserve">What does force valid means </w:t>
+      </w:r>
+      <w:proofErr w:type="gramStart"/>
+      <w:r>
+        <w:t>exactly ?</w:t>
+      </w:r>
+      <w:proofErr w:type="gramEnd"/>
     </w:p>
     <w:p>
       <w:pPr>
@@ -2062,8 +2904,13 @@
         </w:numPr>
       </w:pPr>
       <w:r>
-        <w:t>Surveillances =&gt; What does the number of surveillances means ?</w:t>
-      </w:r>
+        <w:t xml:space="preserve">Surveillances =&gt; What does the number of surveillances </w:t>
+      </w:r>
+      <w:proofErr w:type="gramStart"/>
+      <w:r>
+        <w:t>means ?</w:t>
+      </w:r>
+      <w:proofErr w:type="gramEnd"/>
     </w:p>
     <w:p>
       <w:pPr>
@@ -2108,19 +2955,47 @@
         <w:rPr>
           <w:color w:val="76923C" w:themeColor="accent3" w:themeShade="BF"/>
         </w:rPr>
-        <w:t xml:space="preserve">Acts in timeframes like Matinéé, diurne, nocturne should always come first while we’re in the time frame, for instance, matinée will come first while we’re between 6 am and 12 am then will stay at 12 am. </w:t>
-      </w:r>
-    </w:p>
-    <w:p>
-      <w:pPr>
+        <w:t xml:space="preserve">Acts in timeframes like </w:t>
+      </w:r>
+      <w:proofErr w:type="spellStart"/>
+      <w:r>
         <w:rPr>
           <w:color w:val="76923C" w:themeColor="accent3" w:themeShade="BF"/>
         </w:rPr>
-      </w:pPr>
+        <w:t>Matinéé</w:t>
+      </w:r>
+      <w:proofErr w:type="spellEnd"/>
       <w:r>
         <w:rPr>
           <w:color w:val="76923C" w:themeColor="accent3" w:themeShade="BF"/>
         </w:rPr>
+        <w:t xml:space="preserve">, </w:t>
+      </w:r>
+      <w:proofErr w:type="spellStart"/>
+      <w:r>
+        <w:rPr>
+          <w:color w:val="76923C" w:themeColor="accent3" w:themeShade="BF"/>
+        </w:rPr>
+        <w:t>diurne</w:t>
+      </w:r>
+      <w:proofErr w:type="spellEnd"/>
+      <w:r>
+        <w:rPr>
+          <w:color w:val="76923C" w:themeColor="accent3" w:themeShade="BF"/>
+        </w:rPr>
+        <w:t xml:space="preserve">, nocturne should always come first while we’re in the time frame, for instance, matinée will come first while we’re between 6 am and 12 am then will stay at 12 am. </w:t>
+      </w:r>
+    </w:p>
+    <w:p>
+      <w:pPr>
+        <w:rPr>
+          <w:color w:val="76923C" w:themeColor="accent3" w:themeShade="BF"/>
+        </w:rPr>
+      </w:pPr>
+      <w:r>
+        <w:rPr>
+          <w:color w:val="76923C" w:themeColor="accent3" w:themeShade="BF"/>
+        </w:rPr>
         <w:t>The Reserve section should always be visible and follow the title.</w:t>
       </w:r>
     </w:p>
@@ -2134,19 +3009,33 @@
         <w:rPr>
           <w:color w:val="76923C" w:themeColor="accent3" w:themeShade="BF"/>
         </w:rPr>
-        <w:t>I should handle this with a small JSON config file to make it easy to modify.</w:t>
-      </w:r>
-    </w:p>
-    <w:p>
-      <w:pPr>
+        <w:t xml:space="preserve">I should handle this with a small JSON </w:t>
+      </w:r>
+      <w:proofErr w:type="spellStart"/>
+      <w:r>
         <w:rPr>
           <w:color w:val="76923C" w:themeColor="accent3" w:themeShade="BF"/>
         </w:rPr>
-      </w:pPr>
+        <w:t>config</w:t>
+      </w:r>
+      <w:proofErr w:type="spellEnd"/>
       <w:r>
         <w:rPr>
           <w:color w:val="76923C" w:themeColor="accent3" w:themeShade="BF"/>
         </w:rPr>
+        <w:t xml:space="preserve"> file to make it easy to modify.</w:t>
+      </w:r>
+    </w:p>
+    <w:p>
+      <w:pPr>
+        <w:rPr>
+          <w:color w:val="76923C" w:themeColor="accent3" w:themeShade="BF"/>
+        </w:rPr>
+      </w:pPr>
+      <w:r>
+        <w:rPr>
+          <w:color w:val="76923C" w:themeColor="accent3" w:themeShade="BF"/>
+        </w:rPr>
         <w:t xml:space="preserve">Possibility to access the different actions for an act by a slide left on the </w:t>
       </w:r>
       <w:r>
@@ -2190,7 +3079,21 @@
         <w:rPr>
           <w:color w:val="76923C" w:themeColor="accent3" w:themeShade="BF"/>
         </w:rPr>
-        <w:t>In the vital signs view, the possibility to zoom and unzoom on the graph should change the scale to allow a wider view of the results.</w:t>
+        <w:t xml:space="preserve">In the vital signs view, the possibility to zoom and </w:t>
+      </w:r>
+      <w:proofErr w:type="spellStart"/>
+      <w:r>
+        <w:rPr>
+          <w:color w:val="76923C" w:themeColor="accent3" w:themeShade="BF"/>
+        </w:rPr>
+        <w:t>unzoom</w:t>
+      </w:r>
+      <w:proofErr w:type="spellEnd"/>
+      <w:r>
+        <w:rPr>
+          <w:color w:val="76923C" w:themeColor="accent3" w:themeShade="BF"/>
+        </w:rPr>
+        <w:t xml:space="preserve"> on the graph should change the scale to allow a wider view of the results.</w:t>
       </w:r>
     </w:p>
     <w:p>
@@ -2221,7 +3124,23 @@
     </w:p>
     <w:p>
       <w:r>
-        <w:t>I still have to implement the zoom/unzoom function on the charts, create a propoer chart for the TAH value that is an i</w:t>
+        <w:t>I still have to implement the zoom/</w:t>
+      </w:r>
+      <w:proofErr w:type="spellStart"/>
+      <w:r>
+        <w:t>unzoom</w:t>
+      </w:r>
+      <w:proofErr w:type="spellEnd"/>
+      <w:r>
+        <w:t xml:space="preserve"> function on the charts, create a </w:t>
+      </w:r>
+      <w:proofErr w:type="spellStart"/>
+      <w:r>
+        <w:t>propoer</w:t>
+      </w:r>
+      <w:proofErr w:type="spellEnd"/>
+      <w:r>
+        <w:t xml:space="preserve"> chart for the TAH value that is an i</w:t>
       </w:r>
       <w:r>
         <w:t>nterval instead of a simple bar chart.</w:t>
@@ -2248,7 +3167,15 @@
     </w:p>
     <w:p>
       <w:r>
-        <w:t xml:space="preserve">Today I will fix the problem causing the reserve intervention to disappear if one switches the current patient more than twice. I will also implement the zoom/unzoom function and try to build a new type of graph to represent diastole and systole. </w:t>
+        <w:t>Today I will fix the problem causing the reserve intervention to disappear if one switches the current patient more than twice. I will also implement the zoom/</w:t>
+      </w:r>
+      <w:proofErr w:type="spellStart"/>
+      <w:r>
+        <w:t>unzoom</w:t>
+      </w:r>
+      <w:proofErr w:type="spellEnd"/>
+      <w:r>
+        <w:t xml:space="preserve"> function and try to build a new type of graph to represent diastole and systole. </w:t>
       </w:r>
     </w:p>
     <w:p>
@@ -2257,7 +3184,15 @@
       </w:r>
       <w:r>
         <w:br/>
-        <w:t>Saying var tab2 = tab1 isn’t sufficient.</w:t>
+        <w:t xml:space="preserve">Saying </w:t>
+      </w:r>
+      <w:proofErr w:type="spellStart"/>
+      <w:r>
+        <w:t>var</w:t>
+      </w:r>
+      <w:proofErr w:type="spellEnd"/>
+      <w:r>
+        <w:t xml:space="preserve"> tab2 = tab1 isn’t sufficient.</w:t>
       </w:r>
       <w:r>
         <w:br/>
@@ -2266,7 +3201,15 @@
     </w:p>
     <w:p>
       <w:r>
-        <w:t>I now use tab2 = tab1.slice(0,tab1.length) to copy each value of tab1 into tab2 which separates them and allows me to modify tab1 as I wish.</w:t>
+        <w:t xml:space="preserve">I now use tab2 = </w:t>
+      </w:r>
+      <w:proofErr w:type="gramStart"/>
+      <w:r>
+        <w:t>tab1.slice(</w:t>
+      </w:r>
+      <w:proofErr w:type="gramEnd"/>
+      <w:r>
+        <w:t>0,tab1.length) to copy each value of tab1 into tab2 which separates them and allows me to modify tab1 as I wish.</w:t>
       </w:r>
     </w:p>
     <w:p>
@@ -2319,15 +3262,47 @@
     </w:p>
     <w:p>
       <w:r>
-        <w:t>I should also ask Mr. Erhler about the exact way I can get data from the HUG databse via their proxy.</w:t>
-      </w:r>
-    </w:p>
-    <w:p>
-      <w:r>
-        <w:t xml:space="preserve">I need to ask Mr </w:t>
-      </w:r>
-      <w:r>
-        <w:t>Gluck about estimotes stickers.</w:t>
+        <w:t xml:space="preserve">I should also ask Mr. </w:t>
+      </w:r>
+      <w:proofErr w:type="spellStart"/>
+      <w:r>
+        <w:t>Erhler</w:t>
+      </w:r>
+      <w:proofErr w:type="spellEnd"/>
+      <w:r>
+        <w:t xml:space="preserve"> about the exact way I can get data from the HUG </w:t>
+      </w:r>
+      <w:proofErr w:type="spellStart"/>
+      <w:r>
+        <w:t>databse</w:t>
+      </w:r>
+      <w:proofErr w:type="spellEnd"/>
+      <w:r>
+        <w:t xml:space="preserve"> via their proxy.</w:t>
+      </w:r>
+    </w:p>
+    <w:p>
+      <w:r>
+        <w:t xml:space="preserve">I need to ask </w:t>
+      </w:r>
+      <w:proofErr w:type="spellStart"/>
+      <w:r>
+        <w:t>Mr</w:t>
+      </w:r>
+      <w:proofErr w:type="spellEnd"/>
+      <w:r>
+        <w:t xml:space="preserve"> </w:t>
+      </w:r>
+      <w:r>
+        <w:t xml:space="preserve">Gluck about </w:t>
+      </w:r>
+      <w:proofErr w:type="spellStart"/>
+      <w:r>
+        <w:t>estimotes</w:t>
+      </w:r>
+      <w:proofErr w:type="spellEnd"/>
+      <w:r>
+        <w:t xml:space="preserve"> stickers.</w:t>
       </w:r>
     </w:p>
     <w:p>
@@ -2392,7 +3367,15 @@
     </w:p>
     <w:p>
       <w:r>
-        <w:t>I implemented the view that display the historic of a particular reserve intervention.</w:t>
+        <w:t xml:space="preserve">I implemented the </w:t>
+      </w:r>
+      <w:proofErr w:type="gramStart"/>
+      <w:r>
+        <w:t>view that display</w:t>
+      </w:r>
+      <w:proofErr w:type="gramEnd"/>
+      <w:r>
+        <w:t xml:space="preserve"> the historic of a particular reserve intervention.</w:t>
       </w:r>
     </w:p>
     <w:p>
@@ -2401,8 +3384,13 @@
       </w:r>
       <w:r>
         <w:br/>
-        <w:t>The data are separated into 4 categories :</w:t>
-      </w:r>
+        <w:t xml:space="preserve">The data are separated into 4 </w:t>
+      </w:r>
+      <w:proofErr w:type="gramStart"/>
+      <w:r>
+        <w:t>categories :</w:t>
+      </w:r>
+      <w:proofErr w:type="gramEnd"/>
     </w:p>
     <w:p>
       <w:pPr>
@@ -2499,8 +3487,13 @@
     </w:p>
     <w:p>
       <w:r>
-        <w:t>I’ve implemented the view from login to interventions picker :</w:t>
-      </w:r>
+        <w:t xml:space="preserve">I’ve implemented the view from login to interventions </w:t>
+      </w:r>
+      <w:proofErr w:type="gramStart"/>
+      <w:r>
+        <w:t>picker :</w:t>
+      </w:r>
+      <w:proofErr w:type="gramEnd"/>
     </w:p>
     <w:p>
       <w:pPr>
@@ -2540,8 +3533,13 @@
     </w:p>
     <w:p>
       <w:r>
-        <w:t>I still have to :</w:t>
-      </w:r>
+        <w:t xml:space="preserve">I still have </w:t>
+      </w:r>
+      <w:proofErr w:type="gramStart"/>
+      <w:r>
+        <w:t>to :</w:t>
+      </w:r>
+      <w:proofErr w:type="gramEnd"/>
     </w:p>
     <w:p>
       <w:pPr>
@@ -2552,7 +3550,15 @@
         </w:numPr>
       </w:pPr>
       <w:r>
-        <w:t>Finish the charts view, which needs intel from Mr. Ehrler</w:t>
+        <w:t xml:space="preserve">Finish the charts view, which needs </w:t>
+      </w:r>
+      <w:proofErr w:type="spellStart"/>
+      <w:r>
+        <w:t>intel</w:t>
+      </w:r>
+      <w:proofErr w:type="spellEnd"/>
+      <w:r>
+        <w:t xml:space="preserve"> from Mr. Ehrler</w:t>
       </w:r>
     </w:p>
     <w:p>
@@ -2588,7 +3594,15 @@
         </w:numPr>
       </w:pPr>
       <w:r>
-        <w:t>Add iBeacons Support</w:t>
+        <w:t xml:space="preserve">Add </w:t>
+      </w:r>
+      <w:proofErr w:type="spellStart"/>
+      <w:r>
+        <w:t>iBeacons</w:t>
+      </w:r>
+      <w:proofErr w:type="spellEnd"/>
+      <w:r>
+        <w:t xml:space="preserve"> Support</w:t>
       </w:r>
     </w:p>
     <w:p>
@@ -2627,12 +3641,36 @@
         <w:t>i</w:t>
       </w:r>
       <w:r>
-        <w:t>on of the cordova plugin for iBeacons.</w:t>
-      </w:r>
-    </w:p>
-    <w:p>
-      <w:r>
-        <w:t>As it didn’t work I tried pulling a git project that is set as an example for ionic + IBeacons communication but it didn’t work either.</w:t>
+        <w:t xml:space="preserve">on of the </w:t>
+      </w:r>
+      <w:proofErr w:type="spellStart"/>
+      <w:r>
+        <w:t>cordova</w:t>
+      </w:r>
+      <w:proofErr w:type="spellEnd"/>
+      <w:r>
+        <w:t xml:space="preserve"> plugin for </w:t>
+      </w:r>
+      <w:proofErr w:type="spellStart"/>
+      <w:r>
+        <w:t>iBeacons</w:t>
+      </w:r>
+      <w:proofErr w:type="spellEnd"/>
+      <w:r>
+        <w:t>.</w:t>
+      </w:r>
+    </w:p>
+    <w:p>
+      <w:r>
+        <w:t xml:space="preserve">As it didn’t work I tried pulling a </w:t>
+      </w:r>
+      <w:proofErr w:type="spellStart"/>
+      <w:r>
+        <w:t>git</w:t>
+      </w:r>
+      <w:proofErr w:type="spellEnd"/>
+      <w:r>
+        <w:t xml:space="preserve"> project that is set as an example for ionic + IBeacons communication but it didn’t work either.</w:t>
       </w:r>
     </w:p>
     <w:p>
@@ -2669,12 +3707,36 @@
     </w:p>
     <w:p>
       <w:r>
-        <w:t>I’ve tried creating a project for IBeacons with XCode and launch it on the simulator but I get some strange errors when I launch the Beacons detections.</w:t>
-      </w:r>
-    </w:p>
-    <w:p>
-      <w:r>
-        <w:t>I couldn’t fix it and tried again to make the git project work with the ionic view app on android (LG G3) or IOS (Iphone 6)</w:t>
+        <w:t xml:space="preserve">I’ve tried creating a project for IBeacons with </w:t>
+      </w:r>
+      <w:proofErr w:type="spellStart"/>
+      <w:r>
+        <w:t>XCode</w:t>
+      </w:r>
+      <w:proofErr w:type="spellEnd"/>
+      <w:r>
+        <w:t xml:space="preserve"> and launch it on the simulator but I get some strange errors when I launch the Beacons detections.</w:t>
+      </w:r>
+    </w:p>
+    <w:p>
+      <w:r>
+        <w:t xml:space="preserve">I couldn’t fix it and tried again to make the </w:t>
+      </w:r>
+      <w:proofErr w:type="spellStart"/>
+      <w:r>
+        <w:t>git</w:t>
+      </w:r>
+      <w:proofErr w:type="spellEnd"/>
+      <w:r>
+        <w:t xml:space="preserve"> project work with the ionic view app on android (LG G3) or IOS (</w:t>
+      </w:r>
+      <w:proofErr w:type="spellStart"/>
+      <w:r>
+        <w:t>Iphone</w:t>
+      </w:r>
+      <w:proofErr w:type="spellEnd"/>
+      <w:r>
+        <w:t xml:space="preserve"> 6)</w:t>
       </w:r>
       <w:r>
         <w:t xml:space="preserve"> but with no helpful results.</w:t>
@@ -2709,7 +3771,15 @@
     </w:p>
     <w:p>
       <w:r>
-        <w:t>I’ve presented my project to MR.Gluck I’ve listed all the things I still have to do to finalize the app and explained my problem with IBeacons. He confirmed that the problem with the IBeacons must be related to a misconfiguration. He gave me 3 more IBeacons.</w:t>
+        <w:t xml:space="preserve">I’ve presented my project to </w:t>
+      </w:r>
+      <w:proofErr w:type="spellStart"/>
+      <w:r>
+        <w:t>MR.Gluck</w:t>
+      </w:r>
+      <w:proofErr w:type="spellEnd"/>
+      <w:r>
+        <w:t xml:space="preserve"> I’ve listed all the things I still have to do to finalize the app and explained my problem with IBeacons. He confirmed that the problem with the IBeacons must be related to a misconfiguration. He gave me 3 more IBeacons.</w:t>
       </w:r>
     </w:p>
     <w:p>
@@ -2750,9 +3820,94 @@
       </w:pPr>
       <w:r>
         <w:t>11</w:t>
+      </w:r>
+      <w:r>
+        <w:t>.06</w:t>
+      </w:r>
+    </w:p>
+    <w:p>
+      <w:r>
+        <w:t xml:space="preserve">I’ve tried to reach </w:t>
+      </w:r>
+      <w:r>
+        <w:t>Mr.</w:t>
+      </w:r>
+      <w:r>
+        <w:t xml:space="preserve"> Ehrler at the Hospital but he wasn’t at his desk (I only arrived at 13h30).</w:t>
+      </w:r>
+    </w:p>
+    <w:p>
+      <w:r>
+        <w:t>I will send him all my question</w:t>
+      </w:r>
+      <w:r>
+        <w:t>s</w:t>
+      </w:r>
+      <w:r>
+        <w:t xml:space="preserve"> by email and try again tomorrow.</w:t>
+      </w:r>
+    </w:p>
+    <w:p>
+      <w:r>
+        <w:t>I’ve started to write the forewor</w:t>
+      </w:r>
+      <w:r>
+        <w:t>d and first pages of the report</w:t>
+      </w:r>
+      <w:r>
+        <w:t xml:space="preserve"> </w:t>
+      </w:r>
+      <w:r>
+        <w:t>and</w:t>
+      </w:r>
+      <w:r>
+        <w:t xml:space="preserve"> sent the skeleton of the thesis to Mr. Glück.</w:t>
+      </w:r>
+      <w:r>
+        <w:br/>
+        <w:t xml:space="preserve">I’ve taken out all the illustrations of the initial INCA project </w:t>
+      </w:r>
+      <w:r>
+        <w:t>to put in the thesis report.</w:t>
+      </w:r>
+    </w:p>
+    <w:p>
+      <w:r>
+        <w:t xml:space="preserve">Tomorrow </w:t>
+      </w:r>
+      <w:r>
+        <w:t>I</w:t>
+      </w:r>
+      <w:r>
+        <w:t xml:space="preserve"> wi</w:t>
+      </w:r>
+      <w:r>
+        <w:t>ll redesign some diagrams but most will remain as is</w:t>
+      </w:r>
+      <w:r>
+        <w:t xml:space="preserve"> and continue writing the Introduction part of the thesis</w:t>
+      </w:r>
+      <w:r>
+        <w:t>.</w:t>
+      </w:r>
+      <w:r>
+        <w:t xml:space="preserve"> I will the read a little more about IBeacons thanks to Mr. Glück I now have 2 Semester project from David and Thullen that talk about IBeacons.</w:t>
+      </w:r>
+    </w:p>
+    <w:p>
+      <w:r>
+        <w:t>I thesis is now 6 page long.</w:t>
       </w:r>
       <w:bookmarkStart w:id="0" w:name="_GoBack"/>
       <w:bookmarkEnd w:id="0"/>
+    </w:p>
+    <w:p>
+      <w:pPr>
+        <w:pStyle w:val="Titre1"/>
+      </w:pPr>
+      <w:r>
+        <w:t>12</w:t>
+      </w:r>
       <w:r>
         <w:t>.06</w:t>
       </w:r>

</xml_diff>

<commit_message>
advancements on the final thesis and some bug fixes for the monitoring and ranging of IBeacons, still not working thought
</commit_message>
<xml_diff>
--- a/doc/Logbook.docx
+++ b/doc/Logbook.docx
@@ -3610,10 +3610,7 @@
         <w:pStyle w:val="Titre1"/>
       </w:pPr>
       <w:r>
-        <w:t>03</w:t>
-      </w:r>
-      <w:r>
-        <w:t>.06</w:t>
+        <w:t>03.06</w:t>
       </w:r>
     </w:p>
     <w:p>
@@ -3683,10 +3680,7 @@
         <w:pStyle w:val="Titre1"/>
       </w:pPr>
       <w:r>
-        <w:t>04</w:t>
-      </w:r>
-      <w:r>
-        <w:t>.06</w:t>
+        <w:t>04.06</w:t>
       </w:r>
     </w:p>
     <w:p>
@@ -3699,10 +3693,7 @@
         <w:pStyle w:val="Titre1"/>
       </w:pPr>
       <w:r>
-        <w:t>05</w:t>
-      </w:r>
-      <w:r>
-        <w:t>.06</w:t>
+        <w:t>05.06</w:t>
       </w:r>
     </w:p>
     <w:p>
@@ -3747,10 +3738,7 @@
         <w:pStyle w:val="Titre1"/>
       </w:pPr>
       <w:r>
-        <w:t>08</w:t>
-      </w:r>
-      <w:r>
-        <w:t>.06</w:t>
+        <w:t>08.06</w:t>
       </w:r>
     </w:p>
     <w:p>
@@ -3763,10 +3751,7 @@
         <w:pStyle w:val="Titre1"/>
       </w:pPr>
       <w:r>
-        <w:t>09</w:t>
-      </w:r>
-      <w:r>
-        <w:t>.06</w:t>
+        <w:t>09.06</w:t>
       </w:r>
     </w:p>
     <w:p>
@@ -3797,10 +3782,7 @@
         <w:pStyle w:val="Titre1"/>
       </w:pPr>
       <w:r>
-        <w:t>10</w:t>
-      </w:r>
-      <w:r>
-        <w:t>.06</w:t>
+        <w:t>10.06</w:t>
       </w:r>
     </w:p>
     <w:p>
@@ -3819,10 +3801,7 @@
         <w:pStyle w:val="Titre1"/>
       </w:pPr>
       <w:r>
-        <w:t>11</w:t>
-      </w:r>
-      <w:r>
-        <w:t>.06</w:t>
+        <w:t>11.06</w:t>
       </w:r>
     </w:p>
     <w:p>
@@ -3898,21 +3877,63 @@
       <w:r>
         <w:t>I thesis is now 6 page long.</w:t>
       </w:r>
+    </w:p>
+    <w:p>
+      <w:pPr>
+        <w:pStyle w:val="Titre1"/>
+      </w:pPr>
+      <w:r>
+        <w:t>12.06</w:t>
+      </w:r>
+    </w:p>
+    <w:p>
+      <w:r>
+        <w:t xml:space="preserve">I tried to make the </w:t>
+      </w:r>
+      <w:proofErr w:type="spellStart"/>
+      <w:r>
+        <w:t>ibeacon</w:t>
+      </w:r>
+      <w:proofErr w:type="spellEnd"/>
+      <w:r>
+        <w:t xml:space="preserve"> plugin work.</w:t>
+      </w:r>
+      <w:r>
+        <w:br/>
+        <w:t xml:space="preserve">I read a lot about </w:t>
+      </w:r>
+      <w:proofErr w:type="spellStart"/>
+      <w:r>
+        <w:t>Ibeacons</w:t>
+      </w:r>
+      <w:proofErr w:type="spellEnd"/>
+    </w:p>
+    <w:p>
+      <w:r>
+        <w:t xml:space="preserve">Here’s what I </w:t>
+      </w:r>
+      <w:proofErr w:type="gramStart"/>
+      <w:r>
+        <w:t>learned :</w:t>
+      </w:r>
+      <w:proofErr w:type="gramEnd"/>
+      <w:r>
+        <w:br/>
+        <w:t xml:space="preserve">They have an UUID which should be the same for all the </w:t>
+      </w:r>
+      <w:proofErr w:type="spellStart"/>
+      <w:r>
+        <w:t>Ibeacons</w:t>
+      </w:r>
+      <w:proofErr w:type="spellEnd"/>
+      <w:r>
+        <w:t xml:space="preserve"> I use as I have to manually enter it in the code to be able to monitor them.</w:t>
+      </w:r>
+    </w:p>
+    <w:p>
       <w:bookmarkStart w:id="0" w:name="_GoBack"/>
       <w:bookmarkEnd w:id="0"/>
     </w:p>
-    <w:p>
-      <w:pPr>
-        <w:pStyle w:val="Titre1"/>
-      </w:pPr>
-      <w:r>
-        <w:t>12</w:t>
-      </w:r>
-      <w:r>
-        <w:t>.06</w:t>
-      </w:r>
-    </w:p>
-    <w:p/>
     <w:sectPr>
       <w:pgSz w:w="11900" w:h="16840"/>
       <w:pgMar w:top="1417" w:right="1417" w:bottom="1417" w:left="1417" w:header="708" w:footer="708" w:gutter="0"/>

</xml_diff>

<commit_message>
last day git add inca/inca-release-key.keystore
</commit_message>
<xml_diff>
--- a/doc/Logbook.docx
+++ b/doc/Logbook.docx
@@ -547,11 +547,9 @@
       <w:r>
         <w:t xml:space="preserve">I’ve added a header to the </w:t>
       </w:r>
-      <w:proofErr w:type="gramStart"/>
-      <w:r>
-        <w:t>view which</w:t>
-      </w:r>
-      <w:proofErr w:type="gramEnd"/>
+      <w:r>
+        <w:t>view, which</w:t>
+      </w:r>
       <w:r>
         <w:t xml:space="preserve"> allow the user to delete acts or reach the menu by sliding his finger on the left direction or clicking on the hamburger logo.</w:t>
       </w:r>
@@ -560,11 +558,11 @@
       <w:r>
         <w:t xml:space="preserve">What’s left for the intervention </w:t>
       </w:r>
-      <w:proofErr w:type="gramStart"/>
-      <w:r>
-        <w:t>view ?</w:t>
-      </w:r>
-      <w:proofErr w:type="gramEnd"/>
+      <w:bookmarkStart w:id="0" w:name="_GoBack"/>
+      <w:bookmarkEnd w:id="0"/>
+      <w:r>
+        <w:t>view?</w:t>
+      </w:r>
     </w:p>
     <w:p>
       <w:pPr>
@@ -3925,12 +3923,7 @@
       </w:r>
       <w:proofErr w:type="spellEnd"/>
       <w:r>
-        <w:t xml:space="preserve"> I use as I have to manually enter it in the cod</w:t>
-      </w:r>
-      <w:bookmarkStart w:id="0" w:name="_GoBack"/>
-      <w:bookmarkEnd w:id="0"/>
-      <w:r>
-        <w:t>e to be able to monitor them.</w:t>
+        <w:t xml:space="preserve"> I use as I have to manually enter it in the code to be able to monitor them.</w:t>
       </w:r>
     </w:p>
     <w:p/>

</xml_diff>